<commit_message>
smdm stuff, writing for dissertation
</commit_message>
<xml_diff>
--- a/Dissertation Proposal/Restructure process/Dissertation Proposal Section Drafts/Combined final draft elements/Dissertation draft post study 3.docx
+++ b/Dissertation Proposal/Restructure process/Dissertation Proposal Section Drafts/Combined final draft elements/Dissertation draft post study 3.docx
@@ -1,6 +1,6 @@
 
 <file path=word/document.xml><?xml version="1.0" encoding="utf-8"?>
-<w:document xmlns:wpc="http://schemas.microsoft.com/office/word/2010/wordprocessingCanvas" xmlns:cx="http://schemas.microsoft.com/office/drawing/2014/chartex" xmlns:cx1="http://schemas.microsoft.com/office/drawing/2015/9/8/chartex" xmlns:cx2="http://schemas.microsoft.com/office/drawing/2015/10/21/chartex" xmlns:cx3="http://schemas.microsoft.com/office/drawing/2016/5/9/chartex" xmlns:cx4="http://schemas.microsoft.com/office/drawing/2016/5/10/chartex" xmlns:cx5="http://schemas.microsoft.com/office/drawing/2016/5/11/chartex" xmlns:cx6="http://schemas.microsoft.com/office/drawing/2016/5/12/chartex" xmlns:cx7="http://schemas.microsoft.com/office/drawing/2016/5/13/chartex" xmlns:cx8="http://schemas.microsoft.com/office/drawing/2016/5/14/chartex" xmlns:mc="http://schemas.openxmlformats.org/markup-compatibility/2006" xmlns:aink="http://schemas.microsoft.com/office/drawing/2016/ink" xmlns:am3d="http://schemas.microsoft.com/office/drawing/2017/model3d" xmlns:o="urn:schemas-microsoft-com:office:office" xmlns:oel="http://schemas.microsoft.com/office/2019/extlst" xmlns:r="http://schemas.openxmlformats.org/officeDocument/2006/relationships" xmlns:m="http://schemas.openxmlformats.org/officeDocument/2006/math" xmlns:v="urn:schemas-microsoft-com:vml" xmlns:wp14="http://schemas.microsoft.com/office/word/2010/wordprocessingDrawing" xmlns:wp="http://schemas.openxmlformats.org/drawingml/2006/wordprocessingDrawing" xmlns:w10="urn:schemas-microsoft-com:office:word" xmlns:w="http://schemas.openxmlformats.org/wordprocessingml/2006/main" xmlns:w14="http://schemas.microsoft.com/office/word/2010/wordml" xmlns:w15="http://schemas.microsoft.com/office/word/2012/wordml" xmlns:w16cex="http://schemas.microsoft.com/office/word/2018/wordml/cex" xmlns:w16cid="http://schemas.microsoft.com/office/word/2016/wordml/cid" xmlns:w16="http://schemas.microsoft.com/office/word/2018/wordml" xmlns:w16du="http://schemas.microsoft.com/office/word/2023/wordml/word16du" xmlns:w16sdtdh="http://schemas.microsoft.com/office/word/2020/wordml/sdtdatahash" xmlns:w16se="http://schemas.microsoft.com/office/word/2015/wordml/symex" xmlns:wpg="http://schemas.microsoft.com/office/word/2010/wordprocessingGroup" xmlns:wpi="http://schemas.microsoft.com/office/word/2010/wordprocessingInk" xmlns:wne="http://schemas.microsoft.com/office/word/2006/wordml" xmlns:wps="http://schemas.microsoft.com/office/word/2010/wordprocessingShape" mc:Ignorable="w14 w15 w16se w16cid w16 w16cex w16sdtdh w16du wp14">
+<w:document xmlns:wpc="http://schemas.microsoft.com/office/word/2010/wordprocessingCanvas" xmlns:cx="http://schemas.microsoft.com/office/drawing/2014/chartex" xmlns:cx1="http://schemas.microsoft.com/office/drawing/2015/9/8/chartex" xmlns:cx2="http://schemas.microsoft.com/office/drawing/2015/10/21/chartex" xmlns:cx3="http://schemas.microsoft.com/office/drawing/2016/5/9/chartex" xmlns:cx4="http://schemas.microsoft.com/office/drawing/2016/5/10/chartex" xmlns:cx5="http://schemas.microsoft.com/office/drawing/2016/5/11/chartex" xmlns:cx6="http://schemas.microsoft.com/office/drawing/2016/5/12/chartex" xmlns:cx7="http://schemas.microsoft.com/office/drawing/2016/5/13/chartex" xmlns:cx8="http://schemas.microsoft.com/office/drawing/2016/5/14/chartex" xmlns:mc="http://schemas.openxmlformats.org/markup-compatibility/2006" xmlns:aink="http://schemas.microsoft.com/office/drawing/2016/ink" xmlns:am3d="http://schemas.microsoft.com/office/drawing/2017/model3d" xmlns:o="urn:schemas-microsoft-com:office:office" xmlns:oel="http://schemas.microsoft.com/office/2019/extlst" xmlns:r="http://schemas.openxmlformats.org/officeDocument/2006/relationships" xmlns:m="http://schemas.openxmlformats.org/officeDocument/2006/math" xmlns:v="urn:schemas-microsoft-com:vml" xmlns:wp14="http://schemas.microsoft.com/office/word/2010/wordprocessingDrawing" xmlns:wp="http://schemas.openxmlformats.org/drawingml/2006/wordprocessingDrawing" xmlns:w10="urn:schemas-microsoft-com:office:word" xmlns:w="http://schemas.openxmlformats.org/wordprocessingml/2006/main" xmlns:w14="http://schemas.microsoft.com/office/word/2010/wordml" xmlns:w15="http://schemas.microsoft.com/office/word/2012/wordml" xmlns:w16cex="http://schemas.microsoft.com/office/word/2018/wordml/cex" xmlns:w16cid="http://schemas.microsoft.com/office/word/2016/wordml/cid" xmlns:w16="http://schemas.microsoft.com/office/word/2018/wordml" xmlns:w16du="http://schemas.microsoft.com/office/word/2023/wordml/word16du" xmlns:w16sdtdh="http://schemas.microsoft.com/office/word/2020/wordml/sdtdatahash" xmlns:w16sdtfl="http://schemas.microsoft.com/office/word/2024/wordml/sdtformatlock" xmlns:w16se="http://schemas.microsoft.com/office/word/2015/wordml/symex" xmlns:wpg="http://schemas.microsoft.com/office/word/2010/wordprocessingGroup" xmlns:wpi="http://schemas.microsoft.com/office/word/2010/wordprocessingInk" xmlns:wne="http://schemas.microsoft.com/office/word/2006/wordml" xmlns:wps="http://schemas.microsoft.com/office/word/2010/wordprocessingShape" mc:Ignorable="w14 w15 w16se w16cid w16 w16cex w16sdtdh w16sdtfl w16du wp14">
   <w:body>
     <w:bookmarkStart w:id="0" w:name="_Toc151474567" w:displacedByCustomXml="next"/>
     <w:sdt>
@@ -4113,10 +4113,7 @@
         <w:t>(seen as a form of welfare), or less</w:t>
       </w:r>
       <w:r>
-        <w:t xml:space="preserve"> </w:t>
-      </w:r>
-      <w:r>
-        <w:t xml:space="preserve">coverage </w:t>
+        <w:t xml:space="preserve"> coverage </w:t>
       </w:r>
       <w:r>
         <w:t>(seen to promote personal responsibility)</w:t>
@@ -4140,10 +4137,7 @@
         <w:t xml:space="preserve"> The degree of polarization in these beliefs makes them extremely difficult to change, as </w:t>
       </w:r>
       <w:r>
-        <w:t>Universal Health Care (UHC)</w:t>
-      </w:r>
-      <w:r>
-        <w:t xml:space="preserve"> is </w:t>
+        <w:t xml:space="preserve">Universal Health Care (UHC) is </w:t>
       </w:r>
       <w:r>
         <w:t>only</w:t>
@@ -4362,23 +4356,28 @@
         <w:ind w:firstLine="720"/>
       </w:pPr>
       <w:r>
-        <w:t xml:space="preserve">The broader literature of attitude formation directly informs the process of belief change. Historically, attitude formation was one of the cornerstones of early psychological research, originating with Thomas &amp; Znaniecki (1918) and Jung (1923). Attitudes represent an evaluative integration of cognition and affect in relation to a ‘subject’, which can be an object, person, or an abstract idea (Crano and </w:t>
-      </w:r>
-      <w:proofErr w:type="spellStart"/>
-      <w:r>
-        <w:t>Prislin</w:t>
-      </w:r>
-      <w:proofErr w:type="spellEnd"/>
-      <w:r>
-        <w:t xml:space="preserve"> 2006; Albarracin and </w:t>
-      </w:r>
-      <w:proofErr w:type="spellStart"/>
-      <w:r>
-        <w:t>Shavitt</w:t>
-      </w:r>
-      <w:proofErr w:type="spellEnd"/>
-      <w:r>
-        <w:t>, 2018). Prior literature theorized that attitude was a fixed memory, preserved in amber until recollection was necessary; Another alternative perspective was that attitudes were constructed ‘in-the-moment’, based on ephemera, such as individual mood or outside temperature (Schuldt et al., 2011). Contemporary research however indicates that attitudes are in fact a composite of both elements, the structure of which allows attitudes to both maintain consistency and flexibility, as appropriate (Albarracin et al., 2005).</w:t>
+        <w:t xml:space="preserve">While polarized beliefs </w:t>
+      </w:r>
+      <w:r>
+        <w:t>are</w:t>
+      </w:r>
+      <w:r>
+        <w:t xml:space="preserve"> our focus, t</w:t>
+      </w:r>
+      <w:r>
+        <w:t xml:space="preserve">he broader literature of attitude formation </w:t>
+      </w:r>
+      <w:r>
+        <w:t>provides crucial background with regards to changing these beliefs</w:t>
+      </w:r>
+      <w:r>
+        <w:t xml:space="preserve">. </w:t>
+      </w:r>
+      <w:r>
+        <w:t>A</w:t>
+      </w:r>
+      <w:r>
+        <w:t>ttitude formation was one of the cornerstones of early psychological research, originating with Thomas &amp; Znaniecki (1918) and Jung (1923). Attitudes represent an evaluative integration of cognition and affect in relation to a ‘subject’, which can be an object, person, or an abstract idea (Crano and Prislin 2006; Albarracin and Shavitt, 2018). Prior literature theorized that attitude was a fixed memory, preserved in amber until recollection was necessary; Another alternative perspective was that attitudes were constructed ‘in-the-moment’, based on ephemera, such as individual mood or outside temperature (Schuldt et al., 2011). Contemporary research however indicates that attitudes are in fact a composite of both elements, the structure of which allows attitudes to both maintain consistency and flexibility, as appropriate (Albarracin et al., 2005).</w:t>
       </w:r>
     </w:p>
     <w:p>
@@ -4393,19 +4392,80 @@
         </w:rPr>
       </w:pPr>
       <w:r>
-        <w:t xml:space="preserve">Understanding attitude measurement is the next step when attempting to understand attitude/belief formation. Historically, self-report scales have been employed to measure attitudes, using numeric responses on single items or aggregates. These explicit measures of attitude are both popular and effective for measuring attitudes that people are willing and able </w:t>
+        <w:t>One aspect of belief formation that is particularly relevant to the study of polarized beliefs is attitude measurement. This is</w:t>
+      </w:r>
+      <w:r>
+        <w:t xml:space="preserve"> </w:t>
+      </w:r>
+      <w:r>
+        <w:t>because by definition, polarized beliefs represent extremes of scale</w:t>
+      </w:r>
+      <w:r>
+        <w:t xml:space="preserve"> (e.g., pro-choice and pro-life </w:t>
+      </w:r>
+      <w:r>
+        <w:t>are explicitly opposed</w:t>
+      </w:r>
+      <w:r>
+        <w:t>)</w:t>
+      </w:r>
+      <w:r>
+        <w:t xml:space="preserve">. Historically, self-report scales have been employed to measure attitudes, using numeric responses on single items or </w:t>
       </w:r>
       <w:r>
         <w:lastRenderedPageBreak/>
-        <w:t xml:space="preserve">to accurately report (Himmelfarb, 1993; Greenwald &amp; Banaji, 1995). However, many attitudes exist in which motivated response bias precludes explicit measurement; the Implicit Association Test (IAT) developed by Greenwald and colleagues (1998) directly addresses these issues. The core principle of the IAT assumes that attitudinal evaluation by a subject will manifest itself as differential response time, ostensibly representing a ‘true’ measure of attitude unrelated to social desirability or conscious awareness. As measurement has improved, contemporary research finds that attitude support is bipolar, and not two ends of a single continuum; Information processing is more effortful at high levels of ambivalence, as compared to strong love or strong hate (Van </w:t>
-      </w:r>
-      <w:proofErr w:type="spellStart"/>
-      <w:r>
-        <w:t>Harreveld</w:t>
-      </w:r>
-      <w:proofErr w:type="spellEnd"/>
-      <w:r>
-        <w:t xml:space="preserve"> et al., 2004). Furthermore, accurate measure of attitudes necessitates awareness that attitudes are multifaceted, with attitude importance, attitude accessibility, attitude commitment, and attitude certainty all separate elements that are jointly evaluated to assess the broader concept of ‘attitude strength’ (Bizer &amp; Krosnick 2001; Holland et al., 2003).</w:t>
+        <w:t xml:space="preserve">aggregates. These explicit measures of attitude are both popular and effective for measuring attitudes that people are willing and able to accurately report (Himmelfarb, 1993; Greenwald &amp; Banaji, 1995). </w:t>
+      </w:r>
+      <w:r>
+        <w:t xml:space="preserve">However, many polarized beliefs are attached to controversy which </w:t>
+      </w:r>
+      <w:r>
+        <w:t xml:space="preserve">prevents </w:t>
+      </w:r>
+      <w:r>
+        <w:t>those that have these beliefs from freely sharing them.</w:t>
+      </w:r>
+      <w:r>
+        <w:t xml:space="preserve"> In circumstances where</w:t>
+      </w:r>
+      <w:r>
+        <w:t xml:space="preserve"> motivated response bias precludes explicit measurement; the Implicit Association Test (IAT) developed by Greenwald and colleagues (1998) directly addresses these issues. The core principle of the IAT assumes that attitudinal evaluation by a subject will manifest itself as differential response time, ostensibly representing a ‘true’ measure of attitude unrelated to social desirability or conscious awareness. </w:t>
+      </w:r>
+      <w:r>
+        <w:t xml:space="preserve">Further developments in attitude measurement </w:t>
+      </w:r>
+      <w:r>
+        <w:t>finds some evidence that</w:t>
+      </w:r>
+      <w:r>
+        <w:t xml:space="preserve"> attitude support </w:t>
+      </w:r>
+      <w:r>
+        <w:t>is not a single continuum from hatred-to-</w:t>
+      </w:r>
+      <w:r>
+        <w:t>love but</w:t>
+      </w:r>
+      <w:r>
+        <w:t xml:space="preserve"> can be seen as a bipolar ‘U’ shaped curve; </w:t>
+      </w:r>
+      <w:r>
+        <w:t xml:space="preserve">Information processing is more effortful at high levels of ambivalence, as compared to strong love or strong hate (Van Harreveld et al., 2004). </w:t>
+      </w:r>
+      <w:r>
+        <w:t>Finally</w:t>
+      </w:r>
+      <w:r>
+        <w:t xml:space="preserve">, </w:t>
+      </w:r>
+      <w:r>
+        <w:t xml:space="preserve">it is important to note that </w:t>
+      </w:r>
+      <w:r>
+        <w:t xml:space="preserve">an </w:t>
+      </w:r>
+      <w:r>
+        <w:t>accurate measure of attitude necessitates awareness that attitudes are multifaceted, with attitude importance, attitude accessibility, attitude commitment, and attitude certainty all separate elements that are jointly evaluated to assess the broader concept of ‘attitude strength’ (Bizer &amp; Krosnick 2001; Holland et al., 2003).</w:t>
       </w:r>
     </w:p>
     <w:p>
@@ -4414,238 +4474,543 @@
         <w:spacing w:line="480" w:lineRule="auto"/>
       </w:pPr>
       <w:bookmarkStart w:id="6" w:name="_Toc183010568"/>
+      <w:commentRangeStart w:id="7"/>
       <w:r>
         <w:t>Attitude Change</w:t>
       </w:r>
       <w:bookmarkEnd w:id="6"/>
+      <w:commentRangeEnd w:id="7"/>
+      <w:r>
+        <w:rPr>
+          <w:rStyle w:val="CommentReference"/>
+          <w:rFonts w:asciiTheme="minorHAnsi" w:eastAsiaTheme="minorHAnsi" w:hAnsiTheme="minorHAnsi" w:cstheme="minorBidi"/>
+          <w:b w:val="0"/>
+          <w:bCs w:val="0"/>
+          <w:kern w:val="2"/>
+          <w14:ligatures w14:val="standardContextual"/>
+        </w:rPr>
+        <w:commentReference w:id="7"/>
+      </w:r>
+    </w:p>
+    <w:p>
+      <w:pPr>
+        <w:pStyle w:val="BodyText"/>
+        <w:spacing w:line="480" w:lineRule="auto"/>
+      </w:pPr>
+      <w:r>
+        <w:tab/>
+        <w:t xml:space="preserve">Understanding attitude change in a broader context provides useful background and a starting point for understanding how polarized beliefs specifically can be changed. </w:t>
+      </w:r>
+      <w:r>
+        <w:t xml:space="preserve">Research on attitude change has historically been aggregated under two broad umbrellas, attitude change based on the effects of persuasion, and attitude change based on social influence (O’Keefe, 2016). In a broad sense, persuasion here means influencing based on the strength of detailed </w:t>
+      </w:r>
+      <w:r>
+        <w:lastRenderedPageBreak/>
+        <w:t>argumentation, irrespective of the source or context of the interaction. In contrast, social influence relies on appeals about the position of the source (e.g., from the head of the center of disease control). This aligns with the contemporary consensus behind the dual process theory of belief change (an adaptation of the dual process theory of Kahneman &amp; Tversky, 1974), which posits that under conditions of low motivation or lack of ability, attitude judgements are based on heuristics and shortcuts (System 1 thinking, e.g., Mom’s always right!) and in conditions of high motivation and care, judgement is based on systematic assessment (System 2 thinking) of the information (Chen &amp; Chaiken 1999). Prior research indicates that attitude judgements based on System 2 thinking have significantly more confidence, while those based on System 1 thinking were less resistant to change and less stable (Petty &amp; Wegener 1999); Kassin &amp; Kiechel (1996) found that in a reaction time task relying either on system 1 or system 2 thinking, false accusations of negligence were convincing (e.g., the subject admitted that they did not ‘hit the button’ even if they did), but only when individuals were relying on System 1 thinking.</w:t>
+      </w:r>
+    </w:p>
+    <w:p>
+      <w:pPr>
+        <w:pStyle w:val="BodyText"/>
+        <w:spacing w:line="480" w:lineRule="auto"/>
+      </w:pPr>
+      <w:r>
+        <w:tab/>
+        <w:t xml:space="preserve">An alternative model for attitude change labeled the ‘Unimodel’ posited by Kruglanski and Thompson (1999) claims that both cues/heuristics and message argumentation are parts of a larger category of information, defined as ‘persuasive evidence’. Thus, the content of the information itself, and not the route of processing that is important. The Unimodel states that differing information contents (e.g., is this a heuristic, or a detailed argument?) are analogous to whipped cream in a can versus whipped cream in a tub; the distinctions between them are irrelevant insofar as it relates to how ‘persuasive evidence’ works to change minds. However, recent studies indicate that the Unimodel has not been shown to sufficiently explain attitude change beyond the dual process models (Hedhli, 2022). The dual process model has been </w:t>
+      </w:r>
+      <w:r>
+        <w:lastRenderedPageBreak/>
+        <w:t>shown to be more predictive than a unimodal framework in several studies examining direct practical applications of advertising, retail experiences, and branding (Maheswaran, Mackie,and Chaiken 1992; Richard and Chebat 2016). This literature indicates that the source of the cue in an advertisement (e.g., famous football player) is an especially influential cue for persuasion in conditions of low cognitive capacity; likewise, that the persuasive function of a ‘brand name’ significantly increases when the recipient is highly engaged, but is significantly blunted when the recipient is more passive.</w:t>
+      </w:r>
+    </w:p>
+    <w:p>
+      <w:pPr>
+        <w:pStyle w:val="BodyText"/>
+        <w:spacing w:line="480" w:lineRule="auto"/>
+      </w:pPr>
+      <w:r>
+        <w:tab/>
+        <w:t>Attitude change can also occur on a societal level, where generational changes reflect commensurate changes in attitudes. For example, political polarization has increased significantly for 12</w:t>
+      </w:r>
+      <w:r>
+        <w:rPr>
+          <w:vertAlign w:val="superscript"/>
+        </w:rPr>
+        <w:t>th</w:t>
+      </w:r>
+      <w:r>
+        <w:t xml:space="preserve"> graders in the 2010s as compared to prior decades (Twenge et al., 2016), or the “Obama Effect” from 1992-2008 wherein election surveys indicated that amongst white participants, belief in the intelligence and work ethic of Black Americans significantly increased (Welch &amp; Sigelman, 2011). In general, attitude change can originate from social pressures (either individual peers or society more broadly) or from information describing the attitude object (persuasive, fact based, argumentation).</w:t>
+      </w:r>
+    </w:p>
+    <w:p>
+      <w:pPr>
+        <w:pStyle w:val="Heading2"/>
+        <w:spacing w:line="480" w:lineRule="auto"/>
+      </w:pPr>
+      <w:bookmarkStart w:id="8" w:name="_Toc183010569"/>
+      <w:r>
+        <w:t>Social Consensus</w:t>
+      </w:r>
+      <w:bookmarkEnd w:id="8"/>
+    </w:p>
+    <w:p>
+      <w:pPr>
+        <w:spacing w:line="480" w:lineRule="auto"/>
+        <w:ind w:firstLine="360"/>
+      </w:pPr>
+      <w:r>
+        <w:t>Social consensus is an important mechanism for the formation and changing of highly polarized beliefs.</w:t>
+      </w:r>
+      <w:r>
+        <w:t xml:space="preserve"> First and foremost, even if an individual does not intuitively hold a given attitude or belief, conforming to the majority opinion is extremely typical (Asch, 1956; Deutsch M, 1955). </w:t>
+      </w:r>
+      <w:r>
+        <w:t xml:space="preserve">Thus, highly polarized beliefs can form simply from close proximity to large numbers of </w:t>
+      </w:r>
+      <w:r>
+        <w:t xml:space="preserve">peers </w:t>
+      </w:r>
+      <w:r>
+        <w:t xml:space="preserve">that share those beliefs, even if the individual starts from a position of neutrality. </w:t>
+      </w:r>
+      <w:r>
+        <w:t>In fact, the effect of social con</w:t>
+      </w:r>
+      <w:r>
+        <w:t>sensus is a</w:t>
+      </w:r>
+      <w:r>
+        <w:t xml:space="preserve">ctually </w:t>
+      </w:r>
+      <w:r>
+        <w:t xml:space="preserve">magnified under conditions of ambivalence; the </w:t>
+      </w:r>
+      <w:r>
+        <w:lastRenderedPageBreak/>
+        <w:t xml:space="preserve">experience of ambivalence itself motivates the search for corrective information, increasing susceptibility to social consensus (Hodson et al., 2001). </w:t>
+      </w:r>
+      <w:r>
+        <w:t>Additionally, prior literature shows that s</w:t>
+      </w:r>
+      <w:r>
+        <w:t xml:space="preserve">ocial consensus reliably impacts attitude formation and change </w:t>
+      </w:r>
+      <w:r>
+        <w:t>for many topics (</w:t>
+      </w:r>
+      <w:r>
+        <w:t>climate change, racial stereotyping, and weight discrimination</w:t>
+      </w:r>
+      <w:r>
+        <w:t>) that are considered highly polarized</w:t>
+      </w:r>
+      <w:r>
+        <w:t xml:space="preserve"> (Goldberg, 2019; Stangor, 2001; Farrow, 2009). Higher amounts of perceived social consensus are associated with greater agreement with the consensus opinion, which remains a strong predictor even after controlling for demographic variables and other individual differences. Conversely, when a social consensus does not exist (new circumstances, or lack of agreement), individual judgement reigns (e.g., is it unethical to use AI to write letter</w:t>
+      </w:r>
+      <w:r>
+        <w:t>s</w:t>
+      </w:r>
+      <w:r>
+        <w:t xml:space="preserve"> to grandma?). The explicit lack of social consensus also can affect attitude formation and belief change; exposure to minority dissent (e.g., a dissenting attitude with low social consensus) increases critical thinking and divergent problem analysis regarding one’s original belief (De Dru &amp; West, 2001). Being part of a social consensus also has inherent appeal; the process of having shared ‘negative attitudes’ (e.g., we both hate the Yankees), increases familiarity between people (Weaver &amp; Bosson, 2011). </w:t>
+      </w:r>
+    </w:p>
+    <w:p>
+      <w:pPr>
+        <w:spacing w:line="480" w:lineRule="auto"/>
+        <w:ind w:firstLine="360"/>
+        <w:rPr>
+          <w:szCs w:val="24"/>
+        </w:rPr>
+      </w:pPr>
+      <w:r>
+        <w:t xml:space="preserve">What normally would be the benefits of social consensus (familiarity, belief change, unity, etc.) become extremely hazardous when it </w:t>
+      </w:r>
+      <w:r>
+        <w:t>propagates misinformation</w:t>
+      </w:r>
+      <w:r>
+        <w:t xml:space="preserve"> </w:t>
+      </w:r>
+      <w:r>
+        <w:t xml:space="preserve">that </w:t>
+      </w:r>
+      <w:r>
+        <w:t xml:space="preserve">can affect the </w:t>
+      </w:r>
+      <w:r>
+        <w:t>formation of polarized beliefs</w:t>
+      </w:r>
+      <w:r>
+        <w:t>.</w:t>
+      </w:r>
+      <w:r>
+        <w:t xml:space="preserve"> For example, some</w:t>
+      </w:r>
+      <w:r>
+        <w:t xml:space="preserve"> </w:t>
+      </w:r>
+      <w:r>
+        <w:t xml:space="preserve">highly polarized negative beliefs about </w:t>
+      </w:r>
+      <w:r>
+        <w:t xml:space="preserve">American </w:t>
+      </w:r>
+      <w:r>
+        <w:t>access to universal healthcare are</w:t>
+      </w:r>
+      <w:r>
+        <w:t xml:space="preserve"> </w:t>
+      </w:r>
+      <w:r>
+        <w:t>due to</w:t>
+      </w:r>
+      <w:r>
+        <w:t xml:space="preserve"> the</w:t>
+      </w:r>
+      <w:r>
+        <w:t xml:space="preserve"> perception of</w:t>
+      </w:r>
+      <w:r>
+        <w:t xml:space="preserve"> “death panels”</w:t>
+      </w:r>
+      <w:r>
+        <w:t xml:space="preserve"> in the American Care Act </w:t>
+      </w:r>
+      <w:r>
+        <w:t xml:space="preserve">as a means to </w:t>
+      </w:r>
+      <w:r>
+        <w:t>deny healthcare to the sick</w:t>
+      </w:r>
+      <w:r>
+        <w:t xml:space="preserve"> or elderly</w:t>
+      </w:r>
+      <w:r>
+        <w:t xml:space="preserve"> (</w:t>
+      </w:r>
+      <w:r>
+        <w:t>Frankford, 2015</w:t>
+      </w:r>
+      <w:r>
+        <w:t>)</w:t>
+      </w:r>
+      <w:r>
+        <w:t>. This</w:t>
+      </w:r>
+      <w:r>
+        <w:t xml:space="preserve"> </w:t>
+      </w:r>
+      <w:r>
+        <w:t>perspective</w:t>
+      </w:r>
+      <w:r>
+        <w:t xml:space="preserve"> has been seen as plausibly true </w:t>
+      </w:r>
+      <w:r>
+        <w:t xml:space="preserve">by some members of the public </w:t>
+      </w:r>
+      <w:r>
+        <w:t xml:space="preserve">even though thorough research has shown that description as factually wrong (DiJulio, Firth, and Brodie </w:t>
+      </w:r>
+      <w:r>
+        <w:lastRenderedPageBreak/>
+        <w:t xml:space="preserve">2014). </w:t>
+      </w:r>
+      <w:r>
+        <w:t>Misinformation spread through social consensus can occasionally even outweigh expertise in the formation of polarized beliefs;</w:t>
+      </w:r>
+      <w:r>
+        <w:t xml:space="preserve"> A</w:t>
+      </w:r>
+      <w:r>
+        <w:rPr>
+          <w:szCs w:val="24"/>
+        </w:rPr>
+        <w:t xml:space="preserve"> survey of 9,972 otolaryngologists, conducted in 2013, found that 40 percent of the surgeons who are Republicans believed that the ACA created death panels, a percentage that stands in great contrast to the finding that only 8 percent of Democrats shared that belief (Rocke et al. 2014). Another recent example </w:t>
+      </w:r>
+      <w:r>
+        <w:rPr>
+          <w:szCs w:val="24"/>
+        </w:rPr>
+        <w:t>of polarized belief formation comes from</w:t>
+      </w:r>
+      <w:r>
+        <w:rPr>
+          <w:szCs w:val="24"/>
+        </w:rPr>
+        <w:t xml:space="preserve"> then</w:t>
+      </w:r>
+      <w:r>
+        <w:rPr>
+          <w:szCs w:val="24"/>
+        </w:rPr>
+        <w:t xml:space="preserve"> presidential candidate Donald J. Trump (2015) speaking on the emerging social consensus amongst republicans about vaccination:</w:t>
+      </w:r>
+    </w:p>
+    <w:p>
+      <w:pPr>
+        <w:spacing w:line="480" w:lineRule="auto"/>
+        <w:ind w:left="720"/>
+        <w:rPr>
+          <w:szCs w:val="24"/>
+        </w:rPr>
+      </w:pPr>
+      <w:r>
+        <w:rPr>
+          <w:szCs w:val="24"/>
+        </w:rPr>
+        <w:t>“</w:t>
+      </w:r>
+      <w:r>
+        <w:rPr>
+          <w:szCs w:val="24"/>
+        </w:rPr>
+        <w:t>Autism has become an epidemic. Twenty-five years ago, 35 years ago, you look at the statistics, not even close. It has gotten totally out of control. … Just the other day, 2 years old, 2 and a half years old, a child, a beautiful child went to have the vaccine, and came back, and a week later got a tremendous fever, got very, very sick, now is autistic.”</w:t>
+      </w:r>
+    </w:p>
+    <w:p>
+      <w:pPr>
+        <w:spacing w:line="480" w:lineRule="auto"/>
+        <w:rPr>
+          <w:szCs w:val="24"/>
+        </w:rPr>
+      </w:pPr>
+      <w:r>
+        <w:rPr>
+          <w:szCs w:val="24"/>
+        </w:rPr>
+        <w:t xml:space="preserve">Scientific consensus is clear in that vaccines do not cause autism; however, this has not resulted in broad social consensus, with roughly 6% of Americans believing that vaccines cause autism and over 50% being “unsure” about the presence or absence of a relationship (Newport et al., 2015). The dangers here are apparent, as increased social consensus (in some subgroups) that vaccination is related to autism has directly resulted in a 1.7x increase in US refusal to vaccinate children (Smith et al., 2008). </w:t>
+      </w:r>
+      <w:r>
+        <w:rPr>
+          <w:szCs w:val="24"/>
+        </w:rPr>
+        <w:t>Considering how impactful social consensus can be on</w:t>
+      </w:r>
+      <w:r>
+        <w:rPr>
+          <w:szCs w:val="24"/>
+        </w:rPr>
+        <w:t xml:space="preserve"> polarizing beliefs</w:t>
+      </w:r>
+      <w:r>
+        <w:rPr>
+          <w:szCs w:val="24"/>
+        </w:rPr>
+        <w:t>, increasing resilience against social influence is a promising avenue for changing those polarized beliefs.</w:t>
+      </w:r>
+    </w:p>
+    <w:p>
+      <w:pPr>
+        <w:spacing w:line="480" w:lineRule="auto"/>
+        <w:rPr>
+          <w:szCs w:val="24"/>
+        </w:rPr>
+      </w:pPr>
+    </w:p>
+    <w:p>
+      <w:pPr>
+        <w:spacing w:line="480" w:lineRule="auto"/>
+        <w:rPr>
+          <w:szCs w:val="24"/>
+        </w:rPr>
+      </w:pPr>
+    </w:p>
+    <w:p>
+      <w:pPr>
+        <w:pStyle w:val="Heading2"/>
+        <w:spacing w:line="480" w:lineRule="auto"/>
+      </w:pPr>
+      <w:bookmarkStart w:id="9" w:name="_Hlk172903922"/>
+      <w:bookmarkStart w:id="10" w:name="_Toc183010571"/>
+      <w:r>
+        <w:lastRenderedPageBreak/>
+        <w:t>Moral Conviction</w:t>
+      </w:r>
+      <w:bookmarkEnd w:id="9"/>
+      <w:bookmarkEnd w:id="10"/>
+    </w:p>
+    <w:p>
+      <w:pPr>
+        <w:spacing w:line="480" w:lineRule="auto"/>
+        <w:ind w:firstLine="720"/>
+      </w:pPr>
+      <w:r>
+        <w:t>Another element that impacts formation and change of polarized beliefs is moral conviction. Fundamentally, this is because many highly polarized beliefs are held with moral conviction.</w:t>
+      </w:r>
+      <w:r>
+        <w:t xml:space="preserve"> </w:t>
+      </w:r>
+      <w:r>
+        <w:t>M</w:t>
+      </w:r>
+      <w:r>
+        <w:t>oral conviction reflects foundational beliefs about what is ‘right or wrong’ about a given attitude object, and beliefs rooted in moral conviction are perceived as objective and universal (Morgan &amp; Skitka, 2020). In practice, this means that differing levels of moral conviction consistently predict how much an individual believes that their attitude about an issue is ‘objectively true’ and ‘universally applicable in all cases’.</w:t>
+      </w:r>
+      <w:r>
+        <w:t xml:space="preserve"> In many ways, this difference reflects the common perception held by those with polarized beliefs that their perspective is morally ‘right’. </w:t>
+      </w:r>
+      <w:r>
+        <w:t>Conversely, beliefs with low levels of moral conviction are viewed as subjective preferences where legitimate disagreement is acceptable (Skitka, 2010). An example of how this applies is that individuals make faster evaluations (as measured through the Implicit Association Test) about if a given behavior is universally right or wrong, when the behavior is first evaluated as ‘morally’ right or wrong, as compared to being pragmatically ‘good/bad’ or</w:t>
+      </w:r>
+      <w:r>
+        <w:t xml:space="preserve"> </w:t>
+      </w:r>
+      <w:r>
+        <w:t>‘pleasant/unpleasant’ (Van Bavel et al., 2012).</w:t>
+      </w:r>
+      <w:r>
+        <w:t xml:space="preserve"> Manipulating moral conviction </w:t>
+      </w:r>
+      <w:r>
+        <w:t xml:space="preserve">to effect </w:t>
+      </w:r>
+      <w:r>
+        <w:t>change in polarized belief</w:t>
+      </w:r>
+      <w:r>
+        <w:t xml:space="preserve"> is a promising idea</w:t>
+      </w:r>
+      <w:r>
+        <w:t xml:space="preserve">, as perceptions of subjectivity </w:t>
+      </w:r>
+      <w:r>
+        <w:t xml:space="preserve">lead to greater willingness to change opinion and greater tolerance for differences </w:t>
+      </w:r>
+      <w:r>
+        <w:rPr>
+          <w:highlight w:val="yellow"/>
+        </w:rPr>
+        <w:t>(Cheek 2019)</w:t>
+      </w:r>
+      <w:r>
+        <w:t>.</w:t>
+      </w:r>
+    </w:p>
+    <w:p>
+      <w:pPr>
+        <w:spacing w:line="480" w:lineRule="auto"/>
+        <w:ind w:firstLine="720"/>
+      </w:pPr>
+      <w:r>
+        <w:t xml:space="preserve">Moral conviction is unique in that it functions in a way that is psychologically distinct from other attitude constructs (e.g., attitudes that are strong or certain are not necessarily highly moralized). For example, Wright and colleagues (2008), found that individual differences in moral conviction uniquely impact variables such as social distancing. </w:t>
+      </w:r>
+    </w:p>
+    <w:p>
+      <w:pPr>
+        <w:spacing w:line="480" w:lineRule="auto"/>
+        <w:ind w:firstLine="720"/>
+      </w:pPr>
+      <w:r>
+        <w:lastRenderedPageBreak/>
+        <w:t>Notably, there is significant disagreement on what beliefs people hold with moral conviction (Wright et al., 2008). Relatively few topics are ‘universally’ viewed with moral conviction (e.g., rape, incest, executing the mentally disabled). It is instead more common for issues to only be held with moral conviction for a subset of the population (e.g., gun ownership for the NRA, vegetarianism for PETA). Conversely, there are few beliefs that are ‘universally’ viewed as nonmoral (e.g., choosing to exercise, taste in music, etc.). This indicates that for every individual, many of their beliefs should be viewed through the lens of moral conviction when attempting to affect attitude change.</w:t>
+      </w:r>
+    </w:p>
+    <w:p>
+      <w:pPr>
+        <w:spacing w:line="480" w:lineRule="auto"/>
+        <w:ind w:firstLine="720"/>
+      </w:pPr>
+      <w:r>
+        <w:t xml:space="preserve">Prior literature in the field of attitude formation reinforces the idea that moral conviction directly affects belief change. Carpenter and colleagues (2013) Functional Attitude Theory states that beliefs about attitudes that have high moral conviction and represents something about oneself (e.g., I love recycling, which makes me a good person) are more easily changed when emphasizing image-based considerations and downplaying the intrinsic qualities of the attitude object (e.g., recycling because you are environmentally conscious versus recycling to get some monetary compensation). Another important interaction between moral conviction and attitude change is the ‘inoculation’ of individuals against the effects of peer and authority influence. Individuals that feel strong moral conviction about a belief do so because of a ‘greater moral purpose’ underlying the structures of authority, rather than the authority themselves (Kohlberg 1976, Rest et al. 1999). For example, strength of moral conviction about physician-assisted suicide, instead of prior perceptions of supreme court legitimacy/fairness, predicted whether or not an individual believed a supreme court judgement about physician-assisted suicide was reasonable (Skitka, 2009). In another case, levels of moral conviction predicted resistance to </w:t>
+      </w:r>
+      <w:r>
+        <w:lastRenderedPageBreak/>
+        <w:t>peer influence with regards to accepting the use of torture to deter terrorism (Aramovich, 2012); people continue to uphold morally convicted viewpoints, even when explicitly challenged by peers or authorities.</w:t>
+      </w:r>
+    </w:p>
+    <w:p>
+      <w:pPr>
+        <w:spacing w:line="480" w:lineRule="auto"/>
+        <w:ind w:firstLine="720"/>
+      </w:pPr>
+      <w:r>
+        <w:t>Given how much moral conviction impacts attitudes, directly manipulating moral conviction is a promising avenue to increase belief change. While some evidence indicates that the degree of perceived moral conviction can change, the mechanisms through which it does so are debated. For example, historical evidence indicates that some things that were once considered preferences (cigarette smoking in the 20’s-30’s) can evolve into morally weighted judgements (smoking seen as an ‘uncouth’ habit), that can even have real consequences (e.g., public smoking being banned in many venues) as the societal perspective about the concept changes (Rozin, 1999). In comparison, experimental manipulation of individual perceptions of moral conviction have found some success when using framing effects that center on arguments containing harm, fairness, or disgust, or alternatively, framing issues as ‘rights’ necessary for society (Kodapanakkal, 2021; Clifford, 2017; Wisneski &amp; Skitka, 2017). However, this evidence is somewhat mixed, as Clifford and colleagues (2017) were unable to reduce moral conviction on ‘food politics’ e.g., support for factory farming, genetically modified food, animal welfare)</w:t>
+      </w:r>
+    </w:p>
+    <w:p>
+      <w:pPr>
+        <w:spacing w:line="480" w:lineRule="auto"/>
+        <w:rPr>
+          <w:szCs w:val="24"/>
+        </w:rPr>
+      </w:pPr>
+    </w:p>
+    <w:p>
+      <w:pPr>
+        <w:pStyle w:val="Heading2"/>
+        <w:spacing w:line="480" w:lineRule="auto"/>
+      </w:pPr>
+      <w:bookmarkStart w:id="11" w:name="_Toc183010570"/>
+      <w:r>
+        <w:t>Utilitarian and Deontological Orientation</w:t>
+      </w:r>
+      <w:bookmarkEnd w:id="11"/>
     </w:p>
     <w:p>
       <w:pPr>
         <w:pStyle w:val="BodyText"/>
         <w:spacing w:line="480" w:lineRule="auto"/>
         <w:ind w:firstLine="720"/>
-      </w:pPr>
-      <w:r>
-        <w:t xml:space="preserve">Research on attitude change has historically been aggregated under two broad umbrellas, attitude change based on the effects of persuasion, and attitude change based on social influence (O’Keefe, 2016). In a broad sense, persuasion here means influencing based on the strength of detailed argumentation, irrespective of the source or context of the interaction. In contrast, social influence relies on appeals about the position of the source (e.g., from the head of the center of disease control). This aligns with the contemporary consensus behind the dual process theory of belief change (an adaptation of the dual process theory of Kahneman &amp; Tversky, 1974), which posits that under conditions of low motivation or lack of ability, attitude </w:t>
-      </w:r>
-      <w:r>
+        <w:rPr>
+          <w:szCs w:val="24"/>
+        </w:rPr>
+      </w:pPr>
+      <w:r>
+        <w:rPr>
+          <w:szCs w:val="24"/>
+        </w:rPr>
+        <w:t>It is important to note that internal influences and individual differences can be just as influential as external social pressure.</w:t>
+      </w:r>
+      <w:r>
+        <w:rPr>
+          <w:szCs w:val="24"/>
+        </w:rPr>
+        <w:t xml:space="preserve"> One set of individual differences,</w:t>
+      </w:r>
+      <w:r>
+        <w:rPr>
+          <w:szCs w:val="24"/>
+        </w:rPr>
+        <w:t xml:space="preserve"> Utilitarian and deontological orientation</w:t>
+      </w:r>
+      <w:r>
+        <w:rPr>
+          <w:szCs w:val="24"/>
+        </w:rPr>
+        <w:t xml:space="preserve"> colors</w:t>
+      </w:r>
+      <w:r>
+        <w:rPr>
+          <w:szCs w:val="24"/>
+        </w:rPr>
+        <w:t xml:space="preserve"> how</w:t>
+      </w:r>
+      <w:r>
+        <w:rPr>
+          <w:szCs w:val="24"/>
+        </w:rPr>
+        <w:t xml:space="preserve"> individuals perceive issues, as well as </w:t>
+      </w:r>
+      <w:r>
+        <w:rPr>
+          <w:szCs w:val="24"/>
+        </w:rPr>
+        <w:t xml:space="preserve">broad </w:t>
+      </w:r>
+      <w:r>
+        <w:rPr>
+          <w:szCs w:val="24"/>
+        </w:rPr>
+        <w:t xml:space="preserve">concepts of </w:t>
+      </w:r>
+      <w:r>
+        <w:rPr>
+          <w:szCs w:val="24"/>
+        </w:rPr>
         <w:lastRenderedPageBreak/>
-        <w:t xml:space="preserve">judgements are based on heuristics and shortcuts (System 1 thinking, e.g., Mom’s always right!) and in conditions of high motivation and care, judgement is based on systematic assessment (System 2 thinking) of the information (Chen &amp; Chaiken 1999). Prior research indicates that attitude judgements based on System 2 thinking have significantly more confidence, while those based on System 1 thinking were less resistant to change and less stable (Petty &amp; Wegener 1999); Kassin &amp; </w:t>
-      </w:r>
-      <w:proofErr w:type="spellStart"/>
-      <w:r>
-        <w:t>Kiechel</w:t>
-      </w:r>
-      <w:proofErr w:type="spellEnd"/>
-      <w:r>
-        <w:t xml:space="preserve"> (1996) found that in a reaction time task relying either on system 1 or system 2 thinking, false accusations of negligence were convincing (e.g., the subject admitted that they did not ‘hit the button’ even if they did), but only when individuals were relying on System 1 thinking.</w:t>
-      </w:r>
-    </w:p>
-    <w:p>
-      <w:pPr>
-        <w:pStyle w:val="BodyText"/>
-        <w:spacing w:line="480" w:lineRule="auto"/>
-      </w:pPr>
-      <w:r>
-        <w:tab/>
-        <w:t>An alternative model for attitude change labeled the ‘</w:t>
-      </w:r>
-      <w:proofErr w:type="spellStart"/>
-      <w:r>
-        <w:t>Unimodel</w:t>
-      </w:r>
-      <w:proofErr w:type="spellEnd"/>
-      <w:r>
-        <w:t xml:space="preserve">’ posited by </w:t>
-      </w:r>
-      <w:proofErr w:type="spellStart"/>
-      <w:r>
-        <w:t>Kruglanski</w:t>
-      </w:r>
-      <w:proofErr w:type="spellEnd"/>
-      <w:r>
-        <w:t xml:space="preserve"> and Thompson (1999) claims that both cues/heuristics and message argumentation are parts of a larger category of information, defined as ‘persuasive evidence’. Thus, the content of the information itself, and not the route of processing that is important. The </w:t>
-      </w:r>
-      <w:proofErr w:type="spellStart"/>
-      <w:r>
-        <w:t>Unimodel</w:t>
-      </w:r>
-      <w:proofErr w:type="spellEnd"/>
-      <w:r>
-        <w:t xml:space="preserve"> states that differing information contents (e.g., is this a heuristic, or a detailed argument?) are analogous to whipped cream in a can versus whipped cream in a tub; the distinctions between them are irrelevant insofar as it relates to how ‘persuasive evidence’ works to change minds. However, recent studies indicate that the </w:t>
-      </w:r>
-      <w:proofErr w:type="spellStart"/>
-      <w:r>
-        <w:t>Unimodel</w:t>
-      </w:r>
-      <w:proofErr w:type="spellEnd"/>
-      <w:r>
-        <w:t xml:space="preserve"> has not been shown to sufficiently explain attitude change beyond the dual process models (</w:t>
-      </w:r>
-      <w:proofErr w:type="spellStart"/>
-      <w:r>
-        <w:t>Hedhli</w:t>
-      </w:r>
-      <w:proofErr w:type="spellEnd"/>
-      <w:r>
-        <w:t xml:space="preserve">, 2022). The dual process model has been shown to be more predictive than a unimodal framework in several studies examining direct practical applications of advertising, retail experiences, and branding (Maheswaran, </w:t>
-      </w:r>
-      <w:proofErr w:type="spellStart"/>
-      <w:r>
-        <w:t>Mackie,and</w:t>
-      </w:r>
-      <w:proofErr w:type="spellEnd"/>
-      <w:r>
-        <w:t xml:space="preserve"> Chaiken 1992; Richard and </w:t>
-      </w:r>
-      <w:proofErr w:type="spellStart"/>
-      <w:r>
-        <w:t>Chebat</w:t>
-      </w:r>
-      <w:proofErr w:type="spellEnd"/>
-      <w:r>
-        <w:t xml:space="preserve"> 2016). This literature indicates that the source of the cue in an advertisement (e.g., famous football player) is an especially influential cue for persuasion in </w:t>
-      </w:r>
-      <w:r>
-        <w:lastRenderedPageBreak/>
-        <w:t>conditions of low cognitive capacity; likewise, that the persuasive function of a ‘brand name’ significantly increases when the recipient is highly engaged, but is significantly blunted when the recipient is more passive.</w:t>
-      </w:r>
-    </w:p>
-    <w:p>
-      <w:pPr>
-        <w:pStyle w:val="BodyText"/>
-        <w:spacing w:line="480" w:lineRule="auto"/>
-      </w:pPr>
-      <w:r>
-        <w:tab/>
-        <w:t>Attitude change can also occur on a societal level, where generational changes reflect commensurate changes in attitudes. For example, political polarization has increased significantly for 12</w:t>
-      </w:r>
-      <w:r>
-        <w:rPr>
-          <w:vertAlign w:val="superscript"/>
-        </w:rPr>
-        <w:t>th</w:t>
-      </w:r>
-      <w:r>
-        <w:t xml:space="preserve"> graders in the 2010s as compared to prior decades (Twenge et al., 2016), or the “Obama Effect” from 1992-2008 wherein election surveys indicated that amongst white participants, belief in the intelligence and work ethic of Black Americans significantly increased (Welch &amp; </w:t>
-      </w:r>
-      <w:proofErr w:type="spellStart"/>
-      <w:r>
-        <w:t>Sigelman</w:t>
-      </w:r>
-      <w:proofErr w:type="spellEnd"/>
-      <w:r>
-        <w:t>, 2011). In general, attitude change can originate from social pressures (either individual peers or society more broadly) or from information describing the attitude object (persuasive, fact based, argumentation).</w:t>
-      </w:r>
-    </w:p>
-    <w:p>
-      <w:pPr>
-        <w:pStyle w:val="Heading2"/>
-        <w:spacing w:line="480" w:lineRule="auto"/>
-      </w:pPr>
-      <w:bookmarkStart w:id="7" w:name="_Toc183010569"/>
-      <w:r>
-        <w:t>Social Consensus</w:t>
-      </w:r>
-      <w:bookmarkEnd w:id="7"/>
-    </w:p>
-    <w:p>
-      <w:pPr>
-        <w:spacing w:line="480" w:lineRule="auto"/>
-        <w:ind w:firstLine="360"/>
-      </w:pPr>
-      <w:r>
-        <w:t xml:space="preserve">Social consensus directly relates to attitude formation and change in many ways. First and foremost, even if an individual does not intuitively hold a given attitude or belief, conforming to the majority opinion is extremely typical (Asch, 1956; Deutsch M, 1955). The effect of social consensus is also magnified under conditions of ambivalence; the experience of ambivalence itself motivates the search for corrective information, increasing susceptibility to social consensus (Hodson et al., 2001). Social consensus reliably impacts attitude formation and change in topics as broad as climate change, racial stereotyping, and weight discrimination (Goldberg, 2019; </w:t>
-      </w:r>
-      <w:proofErr w:type="spellStart"/>
-      <w:r>
-        <w:t>Stangor</w:t>
-      </w:r>
-      <w:proofErr w:type="spellEnd"/>
-      <w:r>
-        <w:t xml:space="preserve">, 2001; Farrow, 2009). Higher amounts of perceived social consensus are associated with greater agreement with the consensus opinion, which remains a strong predictor even after controlling for demographic variables and other individual differences. </w:t>
-      </w:r>
-      <w:r>
-        <w:lastRenderedPageBreak/>
-        <w:t>Conversely, when a social consensus does not exist (new circumstances, or lack of agreement), individual judgement reigns (e.g., is it unethical to use AI to write letter</w:t>
-      </w:r>
-      <w:r>
-        <w:t>s</w:t>
-      </w:r>
-      <w:r>
-        <w:t xml:space="preserve"> to grandma?). The explicit lack of social consensus also can affect attitude formation and belief change; exposure to minority dissent (e.g., a dissenting attitude with low social consensus) increases critical thinking and divergent problem analysis regarding one’s original belief (De Dru &amp; West, 2001). Being part of a social consensus also has inherent appeal; the process of having shared ‘negative attitudes’ (e.g., we both hate the Yankees), increases familiarity between people (Weaver &amp; Bosson, 2011). </w:t>
-      </w:r>
-    </w:p>
-    <w:p>
-      <w:pPr>
-        <w:spacing w:line="480" w:lineRule="auto"/>
-        <w:ind w:firstLine="360"/>
-        <w:rPr>
-          <w:szCs w:val="24"/>
-        </w:rPr>
-      </w:pPr>
-      <w:r>
-        <w:t>What normally would be the benefits of social consensus (familiarity, belief change, unity, etc.) become extremely hazardous when it results in propagation of misinformation. For example, stereotypes about the existence of “death panels” removing healthcare for the elderly or sick in the Affordable Care Act, has been seen as plausibly true even though thorough research has shown that description as factually wrong (Frankford, 2015; DiJulio, Firth, and Brodie 2014). Misinformation due to social consensus can occasionally even outweigh expertise; A</w:t>
-      </w:r>
-      <w:r>
-        <w:rPr>
-          <w:szCs w:val="24"/>
-        </w:rPr>
-        <w:t xml:space="preserve"> survey of 9,972 otolaryngologists, conducted in 2013, found that 40 percent of the surgeons who are Republicans believed that the ACA created death panels, a percentage that stands in great contrast to the finding that only 8 percent of Democrats shared that belief (Rocke et al. 2014). Another recent example was from then presidential candidate Donald J. Trump (2015) speaking on the emerging social consensus amongst republicans about vaccination:</w:t>
-      </w:r>
-    </w:p>
-    <w:p>
-      <w:pPr>
-        <w:spacing w:line="480" w:lineRule="auto"/>
-        <w:ind w:left="720"/>
-        <w:rPr>
-          <w:szCs w:val="24"/>
-        </w:rPr>
-      </w:pPr>
-      <w:r>
-        <w:rPr>
-          <w:szCs w:val="24"/>
-        </w:rPr>
-        <w:t>“</w:t>
-      </w:r>
-      <w:r>
-        <w:rPr>
-          <w:szCs w:val="24"/>
-        </w:rPr>
-        <w:t xml:space="preserve">Autism has become an epidemic. Twenty-five years ago, 35 years ago, you look at the statistics, not even close. It has gotten totally out of control. … Just the other day, 2 years </w:t>
-      </w:r>
-      <w:r>
-        <w:rPr>
-          <w:szCs w:val="24"/>
-        </w:rPr>
-        <w:lastRenderedPageBreak/>
-        <w:t>old, 2 and a half years old, a child, a beautiful child went to have the vaccine, and came back, and a week later got a tremendous fever, got very, very sick, now is autistic.”</w:t>
-      </w:r>
-    </w:p>
-    <w:p>
-      <w:pPr>
-        <w:spacing w:line="480" w:lineRule="auto"/>
-        <w:rPr>
-          <w:szCs w:val="24"/>
-        </w:rPr>
-      </w:pPr>
-      <w:r>
-        <w:rPr>
-          <w:szCs w:val="24"/>
-        </w:rPr>
-        <w:t>Scientific consensus is clear in that vaccines do not cause autism; however, this has not resulted in broad social consensus, with roughly 6% of Americans believing that vaccines cause autism and over 50% being “unsure” about the presence or absence of a relationship (Newport et al., 2015). The dangers here are apparent, as increased social consensus (in some subgroups) that vaccination is related to autism has directly resulted in a 1.7x increase in US refusal to vaccinate children (Smith et al., 2008). Considering that the effect of social consensus can (depending on context) be harmful, understanding how to increase resilience against social influence is worthwhile.</w:t>
-      </w:r>
-    </w:p>
-    <w:p>
-      <w:pPr>
-        <w:pStyle w:val="Heading2"/>
-        <w:spacing w:line="480" w:lineRule="auto"/>
-      </w:pPr>
-      <w:bookmarkStart w:id="8" w:name="_Toc183010570"/>
-      <w:r>
-        <w:t>Utilitarian and Deontological Orientation</w:t>
-      </w:r>
-      <w:bookmarkEnd w:id="8"/>
+        <w:t>‘right’ and ‘wrong’, which directly impact openness to attitude change as well as the effectiveness of persuasion (Brady and Wheeler, 1996). Utilitarian reasoning can be defined as ethical judgement based on outcomes, not intentions. In contrast, Deontological reasoning can be defined as ethical judgement based on whether or not behavior adheres to a preconceived set of ‘rules’, this includes concepts like ‘rights’, ‘ideals’, and explicitly recorded law.</w:t>
+      </w:r>
     </w:p>
     <w:p>
       <w:pPr>
@@ -4660,100 +5025,7 @@
         <w:rPr>
           <w:szCs w:val="24"/>
         </w:rPr>
-        <w:t>It is important to note that internal influences and individual differences can be just as influential as external social pressure.</w:t>
-      </w:r>
-      <w:r>
-        <w:rPr>
-          <w:szCs w:val="24"/>
-        </w:rPr>
-        <w:t xml:space="preserve"> One set of individual differences,</w:t>
-      </w:r>
-      <w:r>
-        <w:rPr>
-          <w:szCs w:val="24"/>
-        </w:rPr>
-        <w:t xml:space="preserve"> Utilitarian and deontological orientation</w:t>
-      </w:r>
-      <w:r>
-        <w:rPr>
-          <w:szCs w:val="24"/>
-        </w:rPr>
-        <w:t xml:space="preserve"> colors</w:t>
-      </w:r>
-      <w:r>
-        <w:rPr>
-          <w:szCs w:val="24"/>
-        </w:rPr>
-        <w:t xml:space="preserve"> how</w:t>
-      </w:r>
-      <w:r>
-        <w:rPr>
-          <w:szCs w:val="24"/>
-        </w:rPr>
-        <w:t xml:space="preserve"> individuals perceive issues, as well as </w:t>
-      </w:r>
-      <w:r>
-        <w:rPr>
-          <w:szCs w:val="24"/>
-        </w:rPr>
-        <w:t xml:space="preserve">broad </w:t>
-      </w:r>
-      <w:r>
-        <w:rPr>
-          <w:szCs w:val="24"/>
-        </w:rPr>
-        <w:t>concepts of ‘right’ and ‘wrong’, which directly impact openness to attitude change as well as the effectiveness of persuasion (Brady and Wheeler, 1996). Utilitarian reasoning can be defined as ethical judgement based on outcomes, not intentions. In contrast, Deontological reasoning can be defined as ethical judgement based on whether or not behavior adheres to a preconceived set of ‘rules’, this includes concepts like ‘rights’, ‘ideals’, and explicitly recorded law.</w:t>
-      </w:r>
-    </w:p>
-    <w:p>
-      <w:pPr>
-        <w:pStyle w:val="BodyText"/>
-        <w:spacing w:line="480" w:lineRule="auto"/>
-        <w:ind w:firstLine="720"/>
-        <w:rPr>
-          <w:szCs w:val="24"/>
-        </w:rPr>
-      </w:pPr>
-      <w:r>
-        <w:rPr>
-          <w:szCs w:val="24"/>
-        </w:rPr>
-        <w:t xml:space="preserve">Many highly polarized beliefs are rooted in utilitarian and deontological values, and thus are especially important when considering belief change (Tseng, 2021). For example, during the </w:t>
-      </w:r>
-      <w:r>
-        <w:rPr>
-          <w:szCs w:val="24"/>
-        </w:rPr>
-        <w:lastRenderedPageBreak/>
-        <w:t xml:space="preserve">COVID-19 pandemic, healthcare professionals were forced to adopt utilitarian policies (e.g., mandatory vaccination, mandated isolation), which many found unacceptable. This has resulted in ‘moral injury’ arising from the conflict between individual deontological moral judgement and organization/country level utilitarian moral judgements (Akram, 2021). In the UK during the pandemic, the government traded off dignity and togetherness (a deontological value) for increased safety and reduced burden of disease (a utilitarian value), however, this resulted in significant ‘moral injury’ when doctors were forced to let patients die alone without seeing their families due to COVID-19 ‘no </w:t>
-      </w:r>
-      <w:proofErr w:type="spellStart"/>
-      <w:r>
-        <w:rPr>
-          <w:szCs w:val="24"/>
-        </w:rPr>
-        <w:t>vistors</w:t>
-      </w:r>
-      <w:proofErr w:type="spellEnd"/>
-      <w:r>
-        <w:rPr>
-          <w:szCs w:val="24"/>
-        </w:rPr>
-        <w:t xml:space="preserve"> allowed’ policies. In another context, arguments for the use of capital punishment are often based on deontological/utilitarian reasoning (</w:t>
-      </w:r>
-      <w:proofErr w:type="spellStart"/>
-      <w:r>
-        <w:rPr>
-          <w:szCs w:val="24"/>
-        </w:rPr>
-        <w:t>Steiker</w:t>
-      </w:r>
-      <w:proofErr w:type="spellEnd"/>
-      <w:r>
-        <w:rPr>
-          <w:szCs w:val="24"/>
-        </w:rPr>
-        <w:t>, 2006). A deontological argument would be that killing an innocent is never an acceptable trade-off, thus the death penalty is unacceptable. Alternatively, that if the death penalty can prevent—through incapacitation of the offender or general deterrence—the loss to murder of even one innocent life, then it is a morally justified (or even required) penal response (e.g., any numbers of killers should die, if it saves one innocent). Conversely, a utilitarian argument would be that since the death penalty is a waste of resource (monetary cost), it is morally unjust to use it.</w:t>
+        <w:t>Many highly polarized beliefs are rooted in utilitarian and deontological values, and thus are especially important when considering belief change (Tseng, 2021). For example, during the COVID-19 pandemic, healthcare professionals were forced to adopt utilitarian policies (e.g., mandatory vaccination, mandated isolation), which many found unacceptable. This has resulted in ‘moral injury’ arising from the conflict between individual deontological moral judgement and organization/country level utilitarian moral judgements (Akram, 2021). In the UK during the pandemic, the government traded off dignity and togetherness (a deontological value) for increased safety and reduced burden of disease (a utilitarian value), however, this resulted in significant ‘moral injury’ when doctors were forced to let patients die alone without seeing their families due to COVID-19 ‘no vistors allowed’ policies. In another context, arguments for the use of capital punishment are often based on deontological/utilitarian reasoning (Steiker, 2006). A deontological argument would be that killing an innocent is never an acceptable trade-off, thus the death penalty is unacceptable. Alternatively, that if the death penalty can prevent—through incapacitation of the offender or general deterrence—the loss to murder of even one innocent life, then it is a morally justified (or even required) penal response (e.g., any numbers of killers should die, if it saves one innocent). Conversely, a utilitarian argument would be that since the death penalty is a waste of resource (monetary cost), it is morally unjust to use it.</w:t>
       </w:r>
     </w:p>
     <w:p>
@@ -4761,132 +5033,12 @@
         <w:pStyle w:val="Heading2"/>
         <w:spacing w:line="480" w:lineRule="auto"/>
       </w:pPr>
-      <w:bookmarkStart w:id="9" w:name="_Hlk172903922"/>
-      <w:bookmarkStart w:id="10" w:name="_Toc183010571"/>
-      <w:r>
-        <w:t>Moral Conviction</w:t>
-      </w:r>
-      <w:bookmarkEnd w:id="9"/>
-      <w:bookmarkEnd w:id="10"/>
-    </w:p>
-    <w:p>
-      <w:pPr>
-        <w:spacing w:line="480" w:lineRule="auto"/>
-        <w:ind w:firstLine="720"/>
-      </w:pPr>
-      <w:r>
-        <w:t xml:space="preserve">Another individual difference that </w:t>
-      </w:r>
-      <w:r>
-        <w:t>impacts belief change and openness to persuasion</w:t>
-      </w:r>
-      <w:r>
-        <w:t xml:space="preserve"> is moral conviction. Moral conviction </w:t>
-      </w:r>
-      <w:r>
-        <w:t>is unique in that it functions</w:t>
-      </w:r>
-      <w:r>
-        <w:t xml:space="preserve"> in a way that is psychologically distinct from other attitude constructs (e.g., attitudes that are strong or certain are not necessarily highly moralized). For example, Wright and colleagues (2008), found that individual differences in moral conviction uniquely impact variables such as social distancing. Fundamentally, moral conviction reflects foundational beliefs about what is ‘right or wrong’ </w:t>
-      </w:r>
+      <w:bookmarkStart w:id="12" w:name="_Toc183010572"/>
       <w:r>
         <w:lastRenderedPageBreak/>
-        <w:t xml:space="preserve">about a given attitude object, and beliefs rooted in moral conviction are perceived as objective and universal (Morgan &amp; </w:t>
-      </w:r>
-      <w:proofErr w:type="spellStart"/>
-      <w:r>
-        <w:t>Skitka</w:t>
-      </w:r>
-      <w:proofErr w:type="spellEnd"/>
-      <w:r>
-        <w:t>, 2020). In practice, this means that differing levels of moral conviction consistently predict how much an individual believes that their attitude about an issue is ‘objectively true’ and ‘universally applicable in all cases’. Conversely, beliefs with low levels of moral conviction are viewed as subjective preferences where legitimate disagreement is acceptable (</w:t>
-      </w:r>
-      <w:proofErr w:type="spellStart"/>
-      <w:r>
-        <w:t>Skitka</w:t>
-      </w:r>
-      <w:proofErr w:type="spellEnd"/>
-      <w:r>
-        <w:t>, 2010). An example of how this applies is that individuals make faster evaluations (as measured through the Implicit Association Test) about if a given behavior is universally right or wrong, when the behavior is first evaluated as ‘morally’ right or wrong, as compared to being pragmatically ‘good/bad’ or ‘pleasant/unpleasant’ (Van Bavel et al., 2012).</w:t>
-      </w:r>
-    </w:p>
-    <w:p>
-      <w:pPr>
-        <w:spacing w:line="480" w:lineRule="auto"/>
-        <w:ind w:firstLine="720"/>
-      </w:pPr>
-      <w:r>
-        <w:t>Notably, there is significant disagreement on what beliefs people hold with moral conviction (Wright et al., 2008). Relatively few topics are ‘universally’ viewed with moral conviction (e.g., rape, incest, executing the mentally disabled). It is instead more common for issues to only be held with moral conviction for a subset of the population (e.g., gun ownership for the NRA, vegetarianism for PETA). Conversely, there are few beliefs that are ‘universally’ viewed as nonmoral (e.g., choosing to exercise, taste in music, etc.). This indicates that for every individual, many of their beliefs should be viewed through the lens of moral conviction when attempting to affect attitude change.</w:t>
-      </w:r>
-    </w:p>
-    <w:p>
-      <w:pPr>
-        <w:spacing w:line="480" w:lineRule="auto"/>
-        <w:ind w:firstLine="720"/>
-      </w:pPr>
-      <w:r>
-        <w:t xml:space="preserve">Prior literature in the field of attitude formation reinforces the idea that moral conviction directly affects belief change. Carpenter and colleagues (2013) Functional Attitude Theory states that beliefs about attitudes that have high moral conviction and represents something about oneself (e.g., I love recycling, which makes me a good person) are more easily changed when emphasizing image-based considerations and downplaying the intrinsic qualities of the attitude </w:t>
-      </w:r>
-      <w:r>
-        <w:lastRenderedPageBreak/>
-        <w:t>object (e.g., recycling because you are environmentally conscious versus recycling to get some monetary compensation). Another important interaction between moral conviction and attitude change is the ‘inoculation’ of individuals against the effects of peer and authority influence. Individuals that feel strong moral conviction about a belief do so because of a ‘greater moral purpose’ underlying the structures of authority, rather than the authority themselves (Kohlberg 1976, Rest et al. 1999). For example, strength of moral conviction about physician-assisted suicide, instead of prior perceptions of supreme court legitimacy/fairness, predicted whether or not an individual believed a supreme court judgement about physician-assisted suicide was reasonable (</w:t>
-      </w:r>
-      <w:proofErr w:type="spellStart"/>
-      <w:r>
-        <w:t>Skitka</w:t>
-      </w:r>
-      <w:proofErr w:type="spellEnd"/>
-      <w:r>
-        <w:t>, 2009). In another case, levels of moral conviction predicted resistance to peer influence with regards to accepting the use of torture to deter terrorism (</w:t>
-      </w:r>
-      <w:proofErr w:type="spellStart"/>
-      <w:r>
-        <w:t>Aramovich</w:t>
-      </w:r>
-      <w:proofErr w:type="spellEnd"/>
-      <w:r>
-        <w:t>, 2012); people continue to uphold morally convicted viewpoints, even when explicitly challenged by peers or authorities.</w:t>
-      </w:r>
-    </w:p>
-    <w:p>
-      <w:pPr>
-        <w:spacing w:line="480" w:lineRule="auto"/>
-        <w:ind w:firstLine="720"/>
-      </w:pPr>
-      <w:r>
-        <w:t xml:space="preserve">Given how much moral conviction impacts attitudes, directly manipulating moral conviction is a promising avenue to increase belief change. While some evidence indicates that the degree of perceived moral conviction can change, the mechanisms through which it does so are debated. For example, historical evidence indicates that some things that were once considered preferences (cigarette smoking in the 20’s-30’s) can evolve into morally weighted judgements (smoking seen as an ‘uncouth’ habit), that can even have real consequences (e.g., public smoking being banned in many venues) as the societal perspective about the concept changes (Rozin, 1999). In comparison, experimental manipulation of individual perceptions of moral conviction have found some success when using framing effects that center on arguments containing harm, fairness, or disgust, or alternatively, framing issues as ‘rights’ necessary for </w:t>
-      </w:r>
-      <w:r>
-        <w:lastRenderedPageBreak/>
-        <w:t>society (</w:t>
-      </w:r>
-      <w:proofErr w:type="spellStart"/>
-      <w:r>
-        <w:t>Kodapanakkal</w:t>
-      </w:r>
-      <w:proofErr w:type="spellEnd"/>
-      <w:r>
-        <w:t xml:space="preserve">, 2021; Clifford, 2017; Wisneski &amp; </w:t>
-      </w:r>
-      <w:proofErr w:type="spellStart"/>
-      <w:r>
-        <w:t>Skitka</w:t>
-      </w:r>
-      <w:proofErr w:type="spellEnd"/>
-      <w:r>
-        <w:t>, 2017). However, this evidence is somewhat mixed, as Clifford and colleagues (2017) were unable to reduce moral conviction on ‘food politics’ e.g., support for factory farming, genetically modified food, animal welfare)</w:t>
-      </w:r>
-    </w:p>
-    <w:p>
-      <w:pPr>
-        <w:pStyle w:val="Heading2"/>
-        <w:spacing w:line="480" w:lineRule="auto"/>
-      </w:pPr>
-      <w:bookmarkStart w:id="11" w:name="_Toc183010572"/>
-      <w:r>
         <w:t>Need for Further Research</w:t>
       </w:r>
-      <w:bookmarkEnd w:id="11"/>
+      <w:bookmarkEnd w:id="12"/>
     </w:p>
     <w:p>
       <w:pPr>
@@ -4952,16 +5104,16 @@
           <w:rFonts w:eastAsia="Times New Roman"/>
         </w:rPr>
       </w:pPr>
-      <w:bookmarkStart w:id="12" w:name="_Toc173848395"/>
-      <w:bookmarkStart w:id="13" w:name="_Toc183010573"/>
+      <w:bookmarkStart w:id="13" w:name="_Toc173848395"/>
+      <w:bookmarkStart w:id="14" w:name="_Toc183010573"/>
       <w:r>
         <w:rPr>
           <w:rFonts w:eastAsia="Times New Roman"/>
         </w:rPr>
         <w:t>Study 1</w:t>
       </w:r>
-      <w:bookmarkEnd w:id="12"/>
       <w:bookmarkEnd w:id="13"/>
+      <w:bookmarkEnd w:id="14"/>
     </w:p>
     <w:p>
       <w:pPr>
@@ -4979,8 +5131,8 @@
           <w14:ligatures w14:val="none"/>
         </w:rPr>
       </w:pPr>
-      <w:bookmarkStart w:id="14" w:name="_Toc173848396"/>
-      <w:bookmarkStart w:id="15" w:name="_Toc183010574"/>
+      <w:bookmarkStart w:id="15" w:name="_Toc173848396"/>
+      <w:bookmarkStart w:id="16" w:name="_Toc183010574"/>
       <w:r>
         <w:rPr>
           <w:rFonts w:ascii="Calibri Light" w:eastAsia="Times New Roman" w:hAnsi="Calibri Light" w:cs="Times New Roman"/>
@@ -4994,8 +5146,8 @@
         <w:t>Method</w:t>
       </w:r>
       <w:bookmarkEnd w:id="0"/>
-      <w:bookmarkEnd w:id="14"/>
       <w:bookmarkEnd w:id="15"/>
+      <w:bookmarkEnd w:id="16"/>
     </w:p>
     <w:p>
       <w:pPr>
@@ -5048,8 +5200,8 @@
           <w:szCs w:val="24"/>
         </w:rPr>
       </w:pPr>
-      <w:bookmarkStart w:id="16" w:name="_Toc173848397"/>
-      <w:bookmarkStart w:id="17" w:name="_Toc183010575"/>
+      <w:bookmarkStart w:id="17" w:name="_Toc173848397"/>
+      <w:bookmarkStart w:id="18" w:name="_Toc183010575"/>
       <w:r>
         <w:rPr>
           <w:rFonts w:ascii="Calibri Light" w:eastAsia="Times New Roman" w:hAnsi="Calibri Light" w:cs="Times New Roman"/>
@@ -5061,8 +5213,8 @@
         </w:rPr>
         <w:t>Participants</w:t>
       </w:r>
-      <w:bookmarkEnd w:id="16"/>
       <w:bookmarkEnd w:id="17"/>
+      <w:bookmarkEnd w:id="18"/>
     </w:p>
     <w:p>
       <w:pPr>
@@ -5135,8 +5287,8 @@
           <w:szCs w:val="24"/>
         </w:rPr>
       </w:pPr>
-      <w:bookmarkStart w:id="18" w:name="_Toc173848398"/>
-      <w:bookmarkStart w:id="19" w:name="_Toc183010576"/>
+      <w:bookmarkStart w:id="19" w:name="_Toc173848398"/>
+      <w:bookmarkStart w:id="20" w:name="_Toc183010576"/>
       <w:r>
         <w:rPr>
           <w:rFonts w:ascii="Calibri Light" w:eastAsia="Times New Roman" w:hAnsi="Calibri Light" w:cs="Times New Roman"/>
@@ -5149,8 +5301,8 @@
         <w:lastRenderedPageBreak/>
         <w:t>Materials and Procedure</w:t>
       </w:r>
-      <w:bookmarkEnd w:id="18"/>
       <w:bookmarkEnd w:id="19"/>
+      <w:bookmarkEnd w:id="20"/>
     </w:p>
     <w:p>
       <w:pPr>
@@ -5241,8 +5393,8 @@
           <w:szCs w:val="24"/>
         </w:rPr>
       </w:pPr>
-      <w:bookmarkStart w:id="20" w:name="_Toc173848399"/>
-      <w:bookmarkStart w:id="21" w:name="_Toc183010577"/>
+      <w:bookmarkStart w:id="21" w:name="_Toc173848399"/>
+      <w:bookmarkStart w:id="22" w:name="_Toc183010577"/>
       <w:r>
         <w:rPr>
           <w:rFonts w:ascii="Calibri Light" w:eastAsia="Times New Roman" w:hAnsi="Calibri Light" w:cs="Times New Roman"/>
@@ -5255,8 +5407,8 @@
         <w:lastRenderedPageBreak/>
         <w:t>Measures</w:t>
       </w:r>
-      <w:bookmarkEnd w:id="20"/>
       <w:bookmarkEnd w:id="21"/>
+      <w:bookmarkEnd w:id="22"/>
     </w:p>
     <w:p>
       <w:pPr>
@@ -5447,27 +5599,7 @@
           <w:szCs w:val="24"/>
           <w14:ligatures w14:val="none"/>
         </w:rPr>
-        <w:t xml:space="preserve">Health literacy was measured using the Single Item Health Literacy Screener (SILS) developed by Morris, MacLean, Chew, and </w:t>
-      </w:r>
-      <w:proofErr w:type="spellStart"/>
-      <w:r>
-        <w:rPr>
-          <w:rFonts w:ascii="Calibri" w:eastAsia="Calibri" w:hAnsi="Calibri" w:cs="Times New Roman"/>
-          <w:kern w:val="0"/>
-          <w:szCs w:val="24"/>
-          <w14:ligatures w14:val="none"/>
-        </w:rPr>
-        <w:t>Littenberg</w:t>
-      </w:r>
-      <w:proofErr w:type="spellEnd"/>
-      <w:r>
-        <w:rPr>
-          <w:rFonts w:ascii="Calibri" w:eastAsia="Calibri" w:hAnsi="Calibri" w:cs="Times New Roman"/>
-          <w:kern w:val="0"/>
-          <w:szCs w:val="24"/>
-          <w14:ligatures w14:val="none"/>
-        </w:rPr>
-        <w:t xml:space="preserve"> (2006). Health literacy is measured by self-reported confidence with medical forms (e.g., “How confident are you filling out medical forms by yourself?”) using a 5-point Likert scale ranging from ‘Never’ (1) to ‘Always’ (5). We used two separate measures of numeracy. The Subjective Numeracy Scale (SNS) developed by Zikmund-Fisher, Smith, Ubel, and Fagerlin (2007) contains four items that measure cognitive abilities, e.g., “How good are you at working with fractions”), rated with 5-point Likert scales ranging from ‘Not at all good’ (1) to ‘Extremely good’ (5). An additional four items measure preference for numeric information, e.g., “When reading the newspaper, how helpful do you find tables and graphs that are parts of a story?”), rated with 5-point Likert scales such as ‘Not at all helpful’ (1) to ‘Extremely helpful’ (5). Objective numeracy was measured using a number line estimation task adapted from Sigler, Thompson, and Schneider (2011). This task consisted of placing fractions in the correct place on a number line. Participant placed 10 fractions on a number line that ranged 0-1 (e.g., 1/19, 1/7, 3/8, 11/14), and 10 fractions on a number line that ranged from 0-5 (e.g., 17/4, 9/2) Performance was calculated as the total percent absolute error accumulated across all fractions, defined as: (|Answer - Correct Answer|) / Numerical Range.</w:t>
+        <w:t>Health literacy was measured using the Single Item Health Literacy Screener (SILS) developed by Morris, MacLean, Chew, and Littenberg (2006). Health literacy is measured by self-reported confidence with medical forms (e.g., “How confident are you filling out medical forms by yourself?”) using a 5-point Likert scale ranging from ‘Never’ (1) to ‘Always’ (5). We used two separate measures of numeracy. The Subjective Numeracy Scale (SNS) developed by Zikmund-Fisher, Smith, Ubel, and Fagerlin (2007) contains four items that measure cognitive abilities, e.g., “How good are you at working with fractions”), rated with 5-point Likert scales ranging from ‘Not at all good’ (1) to ‘Extremely good’ (5). An additional four items measure preference for numeric information, e.g., “When reading the newspaper, how helpful do you find tables and graphs that are parts of a story?”), rated with 5-point Likert scales such as ‘Not at all helpful’ (1) to ‘Extremely helpful’ (5). Objective numeracy was measured using a number line estimation task adapted from Sigler, Thompson, and Schneider (2011). This task consisted of placing fractions in the correct place on a number line. Participant placed 10 fractions on a number line that ranged 0-1 (e.g., 1/19, 1/7, 3/8, 11/14), and 10 fractions on a number line that ranged from 0-5 (e.g., 17/4, 9/2) Performance was calculated as the total percent absolute error accumulated across all fractions, defined as: (|Answer - Correct Answer|) / Numerical Range.</w:t>
       </w:r>
     </w:p>
     <w:p>
@@ -5485,9 +5617,9 @@
           <w:szCs w:val="24"/>
         </w:rPr>
       </w:pPr>
-      <w:bookmarkStart w:id="22" w:name="_Toc151474571"/>
-      <w:bookmarkStart w:id="23" w:name="_Toc173848400"/>
-      <w:bookmarkStart w:id="24" w:name="_Toc183010578"/>
+      <w:bookmarkStart w:id="23" w:name="_Toc151474571"/>
+      <w:bookmarkStart w:id="24" w:name="_Toc173848400"/>
+      <w:bookmarkStart w:id="25" w:name="_Toc183010578"/>
       <w:r>
         <w:rPr>
           <w:rFonts w:ascii="Calibri Light" w:eastAsia="Times New Roman" w:hAnsi="Calibri Light" w:cs="Times New Roman"/>
@@ -5500,9 +5632,9 @@
         <w:lastRenderedPageBreak/>
         <w:t>Power and Statistical Analysis</w:t>
       </w:r>
-      <w:bookmarkEnd w:id="22"/>
       <w:bookmarkEnd w:id="23"/>
       <w:bookmarkEnd w:id="24"/>
+      <w:bookmarkEnd w:id="25"/>
     </w:p>
     <w:p>
       <w:pPr>
@@ -5518,39 +5650,7 @@
           <w:rFonts w:ascii="Calibri" w:eastAsia="Calibri" w:hAnsi="Calibri" w:cs="Times New Roman"/>
           <w:szCs w:val="24"/>
         </w:rPr>
-        <w:t xml:space="preserve">A minimum sample of 158 participants was needed to achieve 95% power for a linear multiple regression with the following parameters: ANOVA, repeated measures, between factors, an effect size of .25, an alpha of .05, two groups, two measurements, and .5 correlation among repeated measures. Power was determined a-priori using G-power 3.1.9.7 (Faul, </w:t>
-      </w:r>
-      <w:proofErr w:type="spellStart"/>
-      <w:r>
-        <w:rPr>
-          <w:rFonts w:ascii="Calibri" w:eastAsia="Calibri" w:hAnsi="Calibri" w:cs="Times New Roman"/>
-          <w:szCs w:val="24"/>
-        </w:rPr>
-        <w:t>Erdfelder</w:t>
-      </w:r>
-      <w:proofErr w:type="spellEnd"/>
-      <w:r>
-        <w:rPr>
-          <w:rFonts w:ascii="Calibri" w:eastAsia="Calibri" w:hAnsi="Calibri" w:cs="Times New Roman"/>
-          <w:szCs w:val="24"/>
-        </w:rPr>
-        <w:t xml:space="preserve">, Lang, and Buchner, 2007; Faul, </w:t>
-      </w:r>
-      <w:proofErr w:type="spellStart"/>
-      <w:r>
-        <w:rPr>
-          <w:rFonts w:ascii="Calibri" w:eastAsia="Calibri" w:hAnsi="Calibri" w:cs="Times New Roman"/>
-          <w:szCs w:val="24"/>
-        </w:rPr>
-        <w:t>Erdfelder</w:t>
-      </w:r>
-      <w:proofErr w:type="spellEnd"/>
-      <w:r>
-        <w:rPr>
-          <w:rFonts w:ascii="Calibri" w:eastAsia="Calibri" w:hAnsi="Calibri" w:cs="Times New Roman"/>
-          <w:szCs w:val="24"/>
-        </w:rPr>
-        <w:t>, Buchner, and Lang, 2009). The four highly polarized beliefs that were surveyed were all treated as continuous variables. We examined the effects of experimental condition (high or low social consensus) and individual differences (deontological and utilitarian orientation, health literacy, multiple measures of numeracy) on our outcome measure. We examined the main effect, as well as interactions between deontology and utilitarianism with our experimental conditions for our predictors. All tests were conducted in R and considered statistically significant when P &lt;.05.</w:t>
+        <w:t>A minimum sample of 158 participants was needed to achieve 95% power for a linear multiple regression with the following parameters: ANOVA, repeated measures, between factors, an effect size of .25, an alpha of .05, two groups, two measurements, and .5 correlation among repeated measures. Power was determined a-priori using G-power 3.1.9.7 (Faul, Erdfelder, Lang, and Buchner, 2007; Faul, Erdfelder, Buchner, and Lang, 2009). The four highly polarized beliefs that were surveyed were all treated as continuous variables. We examined the effects of experimental condition (high or low social consensus) and individual differences (deontological and utilitarian orientation, health literacy, multiple measures of numeracy) on our outcome measure. We examined the main effect, as well as interactions between deontology and utilitarianism with our experimental conditions for our predictors. All tests were conducted in R and considered statistically significant when P &lt;.05.</w:t>
       </w:r>
     </w:p>
     <w:p>
@@ -5568,9 +5668,9 @@
           <w:szCs w:val="24"/>
         </w:rPr>
       </w:pPr>
-      <w:bookmarkStart w:id="25" w:name="_Toc151474572"/>
-      <w:bookmarkStart w:id="26" w:name="_Toc173848401"/>
-      <w:bookmarkStart w:id="27" w:name="_Toc183010579"/>
+      <w:bookmarkStart w:id="26" w:name="_Toc151474572"/>
+      <w:bookmarkStart w:id="27" w:name="_Toc173848401"/>
+      <w:bookmarkStart w:id="28" w:name="_Toc183010579"/>
       <w:r>
         <w:rPr>
           <w:rFonts w:ascii="Calibri Light" w:eastAsia="Times New Roman" w:hAnsi="Calibri Light" w:cs="Times New Roman"/>
@@ -5582,9 +5682,9 @@
         </w:rPr>
         <w:t>Study 1 Hypotheses</w:t>
       </w:r>
-      <w:bookmarkEnd w:id="25"/>
       <w:bookmarkEnd w:id="26"/>
       <w:bookmarkEnd w:id="27"/>
+      <w:bookmarkEnd w:id="28"/>
       <w:r>
         <w:rPr>
           <w:rFonts w:ascii="Calibri Light" w:eastAsia="Times New Roman" w:hAnsi="Calibri Light" w:cs="Times New Roman"/>
@@ -5661,8 +5761,8 @@
           <w14:ligatures w14:val="none"/>
         </w:rPr>
       </w:pPr>
-      <w:bookmarkStart w:id="28" w:name="_Toc173848402"/>
-      <w:bookmarkStart w:id="29" w:name="_Toc183010580"/>
+      <w:bookmarkStart w:id="29" w:name="_Toc173848402"/>
+      <w:bookmarkStart w:id="30" w:name="_Toc183010580"/>
       <w:r>
         <w:rPr>
           <w:rFonts w:ascii="Calibri Light" w:eastAsia="Times New Roman" w:hAnsi="Calibri Light" w:cs="Times New Roman"/>
@@ -5676,8 +5776,8 @@
         <w:lastRenderedPageBreak/>
         <w:t>Results</w:t>
       </w:r>
-      <w:bookmarkEnd w:id="28"/>
       <w:bookmarkEnd w:id="29"/>
+      <w:bookmarkEnd w:id="30"/>
     </w:p>
     <w:p>
       <w:pPr>
@@ -5714,8 +5814,8 @@
           <w:szCs w:val="24"/>
         </w:rPr>
       </w:pPr>
-      <w:bookmarkStart w:id="30" w:name="_Toc173848403"/>
-      <w:bookmarkStart w:id="31" w:name="_Toc183010581"/>
+      <w:bookmarkStart w:id="31" w:name="_Toc173848403"/>
+      <w:bookmarkStart w:id="32" w:name="_Toc183010581"/>
       <w:r>
         <w:rPr>
           <w:rFonts w:ascii="Calibri Light" w:eastAsia="Times New Roman" w:hAnsi="Calibri Light" w:cs="Times New Roman"/>
@@ -5727,8 +5827,8 @@
         </w:rPr>
         <w:t>Social Consensus Manipulation</w:t>
       </w:r>
-      <w:bookmarkEnd w:id="30"/>
       <w:bookmarkEnd w:id="31"/>
+      <w:bookmarkEnd w:id="32"/>
     </w:p>
     <w:p>
       <w:pPr>
@@ -5770,35 +5870,60 @@
         <w:rPr>
           <w:rFonts w:ascii="Calibri" w:eastAsia="Calibri" w:hAnsi="Calibri" w:cs="Times New Roman"/>
         </w:rPr>
-        <w:t>, (</w:t>
-      </w:r>
-      <w:proofErr w:type="spellStart"/>
-      <w:r>
-        <w:rPr>
-          <w:rFonts w:ascii="Calibri" w:eastAsia="Calibri" w:hAnsi="Calibri" w:cs="Times New Roman"/>
-        </w:rPr>
-        <w:t>ß</w:t>
+        <w:t>, (ß</w:t>
       </w:r>
       <w:r>
         <w:rPr>
           <w:rFonts w:ascii="Calibri" w:eastAsia="Calibri" w:hAnsi="Calibri" w:cs="Times New Roman"/>
           <w:vertAlign w:val="subscript"/>
         </w:rPr>
-        <w:t>time</w:t>
-      </w:r>
-      <w:proofErr w:type="spellEnd"/>
+        <w:t>time x condition</w:t>
+      </w:r>
+      <w:r>
+        <w:rPr>
+          <w:rFonts w:ascii="Calibri" w:eastAsia="Calibri" w:hAnsi="Calibri" w:cs="Times New Roman"/>
+        </w:rPr>
+        <w:t xml:space="preserve"> = 7.600, </w:t>
+      </w:r>
+      <w:r>
+        <w:rPr>
+          <w:rFonts w:ascii="Calibri" w:eastAsia="Calibri" w:hAnsi="Calibri" w:cs="Times New Roman"/>
+          <w:i/>
+          <w:iCs/>
+        </w:rPr>
+        <w:t>p</w:t>
+      </w:r>
+      <w:r>
+        <w:rPr>
+          <w:rFonts w:ascii="Calibri" w:eastAsia="Calibri" w:hAnsi="Calibri" w:cs="Times New Roman"/>
+        </w:rPr>
+        <w:t xml:space="preserve"> = 0.015), </w:t>
+      </w:r>
+      <w:r>
+        <w:rPr>
+          <w:rFonts w:ascii="Calibri" w:eastAsia="Calibri" w:hAnsi="Calibri" w:cs="Times New Roman"/>
+          <w:u w:val="single"/>
+        </w:rPr>
+        <w:t>Capital Punishment</w:t>
+      </w:r>
+      <w:r>
+        <w:rPr>
+          <w:rFonts w:ascii="Calibri" w:eastAsia="Calibri" w:hAnsi="Calibri" w:cs="Times New Roman"/>
+        </w:rPr>
+        <w:t>, (ß</w:t>
+      </w:r>
       <w:r>
         <w:rPr>
           <w:rFonts w:ascii="Calibri" w:eastAsia="Calibri" w:hAnsi="Calibri" w:cs="Times New Roman"/>
           <w:vertAlign w:val="subscript"/>
         </w:rPr>
-        <w:t xml:space="preserve"> x condition</w:t>
-      </w:r>
-      <w:r>
-        <w:rPr>
-          <w:rFonts w:ascii="Calibri" w:eastAsia="Calibri" w:hAnsi="Calibri" w:cs="Times New Roman"/>
-        </w:rPr>
-        <w:t xml:space="preserve"> = 7.600, </w:t>
+        <w:t>time x condition</w:t>
+      </w:r>
+      <w:r>
+        <w:rPr>
+          <w:rFonts w:ascii="Calibri" w:eastAsia="Calibri" w:hAnsi="Calibri" w:cs="Times New Roman"/>
+        </w:rPr>
+        <w:t xml:space="preserve"> = 8.238, </w:t>
       </w:r>
       <w:r>
         <w:rPr>
@@ -5812,111 +5937,41 @@
         <w:rPr>
           <w:rFonts w:ascii="Calibri" w:eastAsia="Calibri" w:hAnsi="Calibri" w:cs="Times New Roman"/>
         </w:rPr>
-        <w:t xml:space="preserve"> = 0.015), </w:t>
+        <w:t xml:space="preserve"> = </w:t>
+      </w:r>
+      <w:r>
+        <w:rPr>
+          <w:rFonts w:ascii="Calibri" w:eastAsia="Calibri" w:hAnsi="Calibri" w:cs="Times New Roman"/>
+          <w:i/>
+          <w:iCs/>
+        </w:rPr>
+        <w:t>0.025</w:t>
+      </w:r>
+      <w:r>
+        <w:rPr>
+          <w:rFonts w:ascii="Calibri" w:eastAsia="Calibri" w:hAnsi="Calibri" w:cs="Times New Roman"/>
+        </w:rPr>
+        <w:t xml:space="preserve">); and 3) </w:t>
       </w:r>
       <w:r>
         <w:rPr>
           <w:rFonts w:ascii="Calibri" w:eastAsia="Calibri" w:hAnsi="Calibri" w:cs="Times New Roman"/>
           <w:u w:val="single"/>
         </w:rPr>
-        <w:t>Capital Punishment</w:t>
-      </w:r>
-      <w:r>
-        <w:rPr>
-          <w:rFonts w:ascii="Calibri" w:eastAsia="Calibri" w:hAnsi="Calibri" w:cs="Times New Roman"/>
-        </w:rPr>
-        <w:t>, (</w:t>
-      </w:r>
-      <w:proofErr w:type="spellStart"/>
-      <w:r>
-        <w:rPr>
-          <w:rFonts w:ascii="Calibri" w:eastAsia="Calibri" w:hAnsi="Calibri" w:cs="Times New Roman"/>
-        </w:rPr>
-        <w:t>ß</w:t>
+        <w:t>Climate Change</w:t>
+      </w:r>
+      <w:r>
+        <w:rPr>
+          <w:rFonts w:ascii="Calibri" w:eastAsia="Calibri" w:hAnsi="Calibri" w:cs="Times New Roman"/>
+        </w:rPr>
+        <w:t>, (ß</w:t>
       </w:r>
       <w:r>
         <w:rPr>
           <w:rFonts w:ascii="Calibri" w:eastAsia="Calibri" w:hAnsi="Calibri" w:cs="Times New Roman"/>
           <w:vertAlign w:val="subscript"/>
         </w:rPr>
-        <w:t>time</w:t>
-      </w:r>
-      <w:proofErr w:type="spellEnd"/>
-      <w:r>
-        <w:rPr>
-          <w:rFonts w:ascii="Calibri" w:eastAsia="Calibri" w:hAnsi="Calibri" w:cs="Times New Roman"/>
-          <w:vertAlign w:val="subscript"/>
-        </w:rPr>
-        <w:t xml:space="preserve"> x condition</w:t>
-      </w:r>
-      <w:r>
-        <w:rPr>
-          <w:rFonts w:ascii="Calibri" w:eastAsia="Calibri" w:hAnsi="Calibri" w:cs="Times New Roman"/>
-        </w:rPr>
-        <w:t xml:space="preserve"> = 8.238, </w:t>
-      </w:r>
-      <w:r>
-        <w:rPr>
-          <w:rFonts w:ascii="Calibri" w:eastAsia="Calibri" w:hAnsi="Calibri" w:cs="Times New Roman"/>
-          <w:i/>
-          <w:iCs/>
-        </w:rPr>
-        <w:t>p</w:t>
-      </w:r>
-      <w:r>
-        <w:rPr>
-          <w:rFonts w:ascii="Calibri" w:eastAsia="Calibri" w:hAnsi="Calibri" w:cs="Times New Roman"/>
-        </w:rPr>
-        <w:t xml:space="preserve"> = </w:t>
-      </w:r>
-      <w:r>
-        <w:rPr>
-          <w:rFonts w:ascii="Calibri" w:eastAsia="Calibri" w:hAnsi="Calibri" w:cs="Times New Roman"/>
-          <w:i/>
-          <w:iCs/>
-        </w:rPr>
-        <w:t>0.025</w:t>
-      </w:r>
-      <w:r>
-        <w:rPr>
-          <w:rFonts w:ascii="Calibri" w:eastAsia="Calibri" w:hAnsi="Calibri" w:cs="Times New Roman"/>
-        </w:rPr>
-        <w:t xml:space="preserve">); and 3) </w:t>
-      </w:r>
-      <w:r>
-        <w:rPr>
-          <w:rFonts w:ascii="Calibri" w:eastAsia="Calibri" w:hAnsi="Calibri" w:cs="Times New Roman"/>
-          <w:u w:val="single"/>
-        </w:rPr>
-        <w:t>Climate Change</w:t>
-      </w:r>
-      <w:r>
-        <w:rPr>
-          <w:rFonts w:ascii="Calibri" w:eastAsia="Calibri" w:hAnsi="Calibri" w:cs="Times New Roman"/>
-        </w:rPr>
-        <w:t>, (</w:t>
-      </w:r>
-      <w:proofErr w:type="spellStart"/>
-      <w:r>
-        <w:rPr>
-          <w:rFonts w:ascii="Calibri" w:eastAsia="Calibri" w:hAnsi="Calibri" w:cs="Times New Roman"/>
-        </w:rPr>
-        <w:t>ß</w:t>
-      </w:r>
-      <w:r>
-        <w:rPr>
-          <w:rFonts w:ascii="Calibri" w:eastAsia="Calibri" w:hAnsi="Calibri" w:cs="Times New Roman"/>
-          <w:vertAlign w:val="subscript"/>
-        </w:rPr>
-        <w:t>time</w:t>
-      </w:r>
-      <w:proofErr w:type="spellEnd"/>
-      <w:r>
-        <w:rPr>
-          <w:rFonts w:ascii="Calibri" w:eastAsia="Calibri" w:hAnsi="Calibri" w:cs="Times New Roman"/>
-          <w:vertAlign w:val="subscript"/>
-        </w:rPr>
-        <w:t xml:space="preserve"> x condition</w:t>
+        <w:t>time x condition</w:t>
       </w:r>
       <w:r>
         <w:rPr>
@@ -6553,8 +6608,8 @@
           <w:szCs w:val="24"/>
         </w:rPr>
       </w:pPr>
-      <w:bookmarkStart w:id="32" w:name="_Toc173848404"/>
-      <w:bookmarkStart w:id="33" w:name="_Toc183010582"/>
+      <w:bookmarkStart w:id="33" w:name="_Toc173848404"/>
+      <w:bookmarkStart w:id="34" w:name="_Toc183010582"/>
       <w:r>
         <w:rPr>
           <w:rFonts w:ascii="Calibri Light" w:eastAsia="Times New Roman" w:hAnsi="Calibri Light" w:cs="Times New Roman"/>
@@ -6566,8 +6621,8 @@
         </w:rPr>
         <w:t>Deontological and Utilitarian Orientation</w:t>
       </w:r>
-      <w:bookmarkEnd w:id="32"/>
       <w:bookmarkEnd w:id="33"/>
+      <w:bookmarkEnd w:id="34"/>
     </w:p>
     <w:p>
       <w:pPr>
@@ -6831,8 +6886,8 @@
           <w:szCs w:val="24"/>
         </w:rPr>
       </w:pPr>
-      <w:bookmarkStart w:id="34" w:name="_Toc173848405"/>
-      <w:bookmarkStart w:id="35" w:name="_Toc183010583"/>
+      <w:bookmarkStart w:id="35" w:name="_Toc173848405"/>
+      <w:bookmarkStart w:id="36" w:name="_Toc183010583"/>
       <w:r>
         <w:rPr>
           <w:rFonts w:ascii="Calibri Light" w:eastAsia="Times New Roman" w:hAnsi="Calibri Light" w:cs="Times New Roman"/>
@@ -6845,8 +6900,8 @@
         <w:lastRenderedPageBreak/>
         <w:t>Exploratory Analyses</w:t>
       </w:r>
-      <w:bookmarkEnd w:id="34"/>
       <w:bookmarkEnd w:id="35"/>
+      <w:bookmarkEnd w:id="36"/>
     </w:p>
     <w:p>
       <w:pPr>
@@ -7247,8 +7302,8 @@
           <w:szCs w:val="24"/>
         </w:rPr>
       </w:pPr>
-      <w:bookmarkStart w:id="36" w:name="_Toc173848406"/>
-      <w:bookmarkStart w:id="37" w:name="_Toc183010584"/>
+      <w:bookmarkStart w:id="37" w:name="_Toc173848406"/>
+      <w:bookmarkStart w:id="38" w:name="_Toc183010584"/>
       <w:r>
         <w:rPr>
           <w:rFonts w:ascii="Calibri Light" w:eastAsia="Times New Roman" w:hAnsi="Calibri Light" w:cs="Times New Roman"/>
@@ -7260,8 +7315,8 @@
         </w:rPr>
         <w:t>Discussion</w:t>
       </w:r>
-      <w:bookmarkEnd w:id="36"/>
       <w:bookmarkEnd w:id="37"/>
+      <w:bookmarkEnd w:id="38"/>
     </w:p>
     <w:p>
       <w:pPr>
@@ -7295,16 +7350,16 @@
           <w:rFonts w:eastAsia="Calibri"/>
         </w:rPr>
       </w:pPr>
-      <w:bookmarkStart w:id="38" w:name="_Toc173848407"/>
-      <w:bookmarkStart w:id="39" w:name="_Toc183010585"/>
+      <w:bookmarkStart w:id="39" w:name="_Toc173848407"/>
+      <w:bookmarkStart w:id="40" w:name="_Toc183010585"/>
       <w:r>
         <w:rPr>
           <w:rFonts w:eastAsia="Calibri"/>
         </w:rPr>
         <w:t>Study 2</w:t>
       </w:r>
-      <w:bookmarkEnd w:id="38"/>
       <w:bookmarkEnd w:id="39"/>
+      <w:bookmarkEnd w:id="40"/>
     </w:p>
     <w:p>
       <w:pPr>
@@ -7322,8 +7377,8 @@
           <w14:ligatures w14:val="none"/>
         </w:rPr>
       </w:pPr>
-      <w:bookmarkStart w:id="40" w:name="_Toc173848408"/>
-      <w:bookmarkStart w:id="41" w:name="_Toc183010586"/>
+      <w:bookmarkStart w:id="41" w:name="_Toc173848408"/>
+      <w:bookmarkStart w:id="42" w:name="_Toc183010586"/>
       <w:r>
         <w:rPr>
           <w:rFonts w:ascii="Calibri Light" w:eastAsia="Times New Roman" w:hAnsi="Calibri Light" w:cs="Times New Roman"/>
@@ -7336,8 +7391,8 @@
         </w:rPr>
         <w:t>Method</w:t>
       </w:r>
-      <w:bookmarkEnd w:id="40"/>
       <w:bookmarkEnd w:id="41"/>
+      <w:bookmarkEnd w:id="42"/>
     </w:p>
     <w:p>
       <w:pPr>
@@ -7399,8 +7454,8 @@
           <w:szCs w:val="24"/>
         </w:rPr>
       </w:pPr>
-      <w:bookmarkStart w:id="42" w:name="_Toc173848409"/>
-      <w:bookmarkStart w:id="43" w:name="_Toc183010587"/>
+      <w:bookmarkStart w:id="43" w:name="_Toc173848409"/>
+      <w:bookmarkStart w:id="44" w:name="_Toc183010587"/>
       <w:r>
         <w:rPr>
           <w:rFonts w:ascii="Calibri Light" w:eastAsia="Times New Roman" w:hAnsi="Calibri Light" w:cs="Times New Roman"/>
@@ -7412,8 +7467,8 @@
         </w:rPr>
         <w:t>Participants</w:t>
       </w:r>
-      <w:bookmarkEnd w:id="42"/>
       <w:bookmarkEnd w:id="43"/>
+      <w:bookmarkEnd w:id="44"/>
     </w:p>
     <w:p>
       <w:pPr>
@@ -7458,8 +7513,8 @@
           <w:szCs w:val="24"/>
         </w:rPr>
       </w:pPr>
-      <w:bookmarkStart w:id="44" w:name="_Toc173848410"/>
-      <w:bookmarkStart w:id="45" w:name="_Toc183010588"/>
+      <w:bookmarkStart w:id="45" w:name="_Toc173848410"/>
+      <w:bookmarkStart w:id="46" w:name="_Toc183010588"/>
       <w:r>
         <w:rPr>
           <w:rFonts w:ascii="Calibri Light" w:eastAsia="Times New Roman" w:hAnsi="Calibri Light" w:cs="Times New Roman"/>
@@ -7471,8 +7526,8 @@
         </w:rPr>
         <w:t>Materials and Procedure</w:t>
       </w:r>
-      <w:bookmarkEnd w:id="44"/>
       <w:bookmarkEnd w:id="45"/>
+      <w:bookmarkEnd w:id="46"/>
     </w:p>
     <w:p>
       <w:pPr>
@@ -7541,8 +7596,8 @@
           <w:szCs w:val="24"/>
         </w:rPr>
       </w:pPr>
-      <w:bookmarkStart w:id="46" w:name="_Toc173848411"/>
-      <w:bookmarkStart w:id="47" w:name="_Toc183010589"/>
+      <w:bookmarkStart w:id="47" w:name="_Toc173848411"/>
+      <w:bookmarkStart w:id="48" w:name="_Toc183010589"/>
       <w:r>
         <w:rPr>
           <w:rFonts w:ascii="Calibri Light" w:eastAsia="Times New Roman" w:hAnsi="Calibri Light" w:cs="Times New Roman"/>
@@ -7554,8 +7609,8 @@
         </w:rPr>
         <w:t>Measures</w:t>
       </w:r>
-      <w:bookmarkEnd w:id="46"/>
       <w:bookmarkEnd w:id="47"/>
+      <w:bookmarkEnd w:id="48"/>
     </w:p>
     <w:p>
       <w:pPr>
@@ -7725,8 +7780,8 @@
           <w:szCs w:val="24"/>
         </w:rPr>
       </w:pPr>
-      <w:bookmarkStart w:id="48" w:name="_Toc173848412"/>
-      <w:bookmarkStart w:id="49" w:name="_Toc183010590"/>
+      <w:bookmarkStart w:id="49" w:name="_Toc173848412"/>
+      <w:bookmarkStart w:id="50" w:name="_Toc183010590"/>
       <w:r>
         <w:rPr>
           <w:rFonts w:ascii="Calibri Light" w:eastAsia="Times New Roman" w:hAnsi="Calibri Light" w:cs="Times New Roman"/>
@@ -7738,8 +7793,8 @@
         </w:rPr>
         <w:t>Power and Statistical Analysis</w:t>
       </w:r>
-      <w:bookmarkEnd w:id="48"/>
       <w:bookmarkEnd w:id="49"/>
+      <w:bookmarkEnd w:id="50"/>
     </w:p>
     <w:p>
       <w:pPr>
@@ -7781,8 +7836,8 @@
           <w:szCs w:val="24"/>
         </w:rPr>
       </w:pPr>
-      <w:bookmarkStart w:id="50" w:name="_Toc173848413"/>
-      <w:bookmarkStart w:id="51" w:name="_Toc183010591"/>
+      <w:bookmarkStart w:id="51" w:name="_Toc173848413"/>
+      <w:bookmarkStart w:id="52" w:name="_Toc183010591"/>
       <w:r>
         <w:rPr>
           <w:rFonts w:ascii="Calibri Light" w:eastAsia="Times New Roman" w:hAnsi="Calibri Light" w:cs="Times New Roman"/>
@@ -7794,8 +7849,8 @@
         </w:rPr>
         <w:t>Study 2 Hypothesis:</w:t>
       </w:r>
-      <w:bookmarkEnd w:id="50"/>
       <w:bookmarkEnd w:id="51"/>
+      <w:bookmarkEnd w:id="52"/>
     </w:p>
     <w:p>
       <w:pPr>
@@ -7861,8 +7916,8 @@
           <w14:ligatures w14:val="none"/>
         </w:rPr>
       </w:pPr>
-      <w:bookmarkStart w:id="52" w:name="_Toc173848414"/>
-      <w:bookmarkStart w:id="53" w:name="_Toc183010592"/>
+      <w:bookmarkStart w:id="53" w:name="_Toc173848414"/>
+      <w:bookmarkStart w:id="54" w:name="_Toc183010592"/>
       <w:r>
         <w:rPr>
           <w:rFonts w:ascii="Calibri Light" w:eastAsia="Times New Roman" w:hAnsi="Calibri Light" w:cs="Times New Roman"/>
@@ -7875,8 +7930,8 @@
         </w:rPr>
         <w:t>Results</w:t>
       </w:r>
-      <w:bookmarkEnd w:id="52"/>
       <w:bookmarkEnd w:id="53"/>
+      <w:bookmarkEnd w:id="54"/>
     </w:p>
     <w:p>
       <w:pPr>
@@ -7913,8 +7968,8 @@
           <w:szCs w:val="24"/>
         </w:rPr>
       </w:pPr>
-      <w:bookmarkStart w:id="54" w:name="_Toc173848415"/>
-      <w:bookmarkStart w:id="55" w:name="_Toc183010593"/>
+      <w:bookmarkStart w:id="55" w:name="_Toc173848415"/>
+      <w:bookmarkStart w:id="56" w:name="_Toc183010593"/>
       <w:r>
         <w:rPr>
           <w:rFonts w:ascii="Calibri Light" w:eastAsia="Times New Roman" w:hAnsi="Calibri Light" w:cs="Times New Roman"/>
@@ -7926,8 +7981,8 @@
         </w:rPr>
         <w:t>Moral Conviction Manipulation – Support for [Topic]</w:t>
       </w:r>
-      <w:bookmarkEnd w:id="54"/>
       <w:bookmarkEnd w:id="55"/>
+      <w:bookmarkEnd w:id="56"/>
     </w:p>
     <w:p>
       <w:pPr>
@@ -8267,35 +8322,47 @@
         <w:rPr>
           <w:rFonts w:ascii="Calibri" w:eastAsia="Calibri" w:hAnsi="Calibri" w:cs="Times New Roman"/>
         </w:rPr>
-        <w:t xml:space="preserve"> &lt; .01). Given that this assumption was violated, we re-examined this data with a multiple regression model instead, predicting support for our topic with the predictors of experimental condition, ‘openness to belief change’, and their interaction. For the topic of UHC, we found a significant main effect of openness to belief change (</w:t>
-      </w:r>
-      <w:proofErr w:type="spellStart"/>
-      <w:r>
-        <w:rPr>
-          <w:rFonts w:ascii="Calibri" w:eastAsia="Calibri" w:hAnsi="Calibri" w:cs="Times New Roman"/>
-        </w:rPr>
-        <w:t>ß</w:t>
+        <w:t xml:space="preserve"> &lt; .01). Given that this assumption was violated, we re-examined this data with a multiple regression model instead, predicting support for our topic with the predictors of experimental condition, ‘openness to belief change’, and their interaction. For the topic of UHC, we found a significant main effect of openness to belief change (ß</w:t>
       </w:r>
       <w:r>
         <w:rPr>
           <w:rFonts w:ascii="Calibri" w:eastAsia="Calibri" w:hAnsi="Calibri" w:cs="Times New Roman"/>
           <w:vertAlign w:val="subscript"/>
         </w:rPr>
-        <w:t>belief</w:t>
-      </w:r>
-      <w:proofErr w:type="spellEnd"/>
+        <w:t>belief change</w:t>
+      </w:r>
+      <w:r>
+        <w:rPr>
+          <w:rFonts w:ascii="Calibri" w:eastAsia="Calibri" w:hAnsi="Calibri" w:cs="Times New Roman"/>
+        </w:rPr>
+        <w:t xml:space="preserve"> = 0.3919, </w:t>
+      </w:r>
+      <w:r>
+        <w:rPr>
+          <w:rFonts w:ascii="Calibri" w:eastAsia="Calibri" w:hAnsi="Calibri" w:cs="Times New Roman"/>
+          <w:i/>
+          <w:iCs/>
+        </w:rPr>
+        <w:t>p</w:t>
+      </w:r>
+      <w:r>
+        <w:rPr>
+          <w:rFonts w:ascii="Calibri" w:eastAsia="Calibri" w:hAnsi="Calibri" w:cs="Times New Roman"/>
+        </w:rPr>
+        <w:t xml:space="preserve"> &lt; .01) and the pragmatic condition (ß</w:t>
+      </w:r>
       <w:r>
         <w:rPr>
           <w:rFonts w:ascii="Calibri" w:eastAsia="Calibri" w:hAnsi="Calibri" w:cs="Times New Roman"/>
           <w:vertAlign w:val="subscript"/>
         </w:rPr>
-        <w:t xml:space="preserve"> change</w:t>
-      </w:r>
-      <w:r>
-        <w:rPr>
-          <w:rFonts w:ascii="Calibri" w:eastAsia="Calibri" w:hAnsi="Calibri" w:cs="Times New Roman"/>
-        </w:rPr>
-        <w:t xml:space="preserve"> = 0.3919, </w:t>
+        <w:t>pragmatic</w:t>
+      </w:r>
+      <w:r>
+        <w:rPr>
+          <w:rFonts w:ascii="Calibri" w:eastAsia="Calibri" w:hAnsi="Calibri" w:cs="Times New Roman"/>
+        </w:rPr>
+        <w:t xml:space="preserve"> = 11.816, </w:t>
       </w:r>
       <w:r>
         <w:rPr>
@@ -8309,64 +8376,14 @@
         <w:rPr>
           <w:rFonts w:ascii="Calibri" w:eastAsia="Calibri" w:hAnsi="Calibri" w:cs="Times New Roman"/>
         </w:rPr>
-        <w:t xml:space="preserve"> &lt; .01) and the pragmatic condition (</w:t>
-      </w:r>
-      <w:proofErr w:type="spellStart"/>
-      <w:r>
-        <w:rPr>
-          <w:rFonts w:ascii="Calibri" w:eastAsia="Calibri" w:hAnsi="Calibri" w:cs="Times New Roman"/>
-        </w:rPr>
-        <w:t>ß</w:t>
+        <w:t xml:space="preserve"> &lt; .05), as well as significant interactions between openness to belief change and the pragmatic conditions (ß</w:t>
       </w:r>
       <w:r>
         <w:rPr>
           <w:rFonts w:ascii="Calibri" w:eastAsia="Calibri" w:hAnsi="Calibri" w:cs="Times New Roman"/>
           <w:vertAlign w:val="subscript"/>
         </w:rPr>
-        <w:t>pragmatic</w:t>
-      </w:r>
-      <w:proofErr w:type="spellEnd"/>
-      <w:r>
-        <w:rPr>
-          <w:rFonts w:ascii="Calibri" w:eastAsia="Calibri" w:hAnsi="Calibri" w:cs="Times New Roman"/>
-        </w:rPr>
-        <w:t xml:space="preserve"> = 11.816, </w:t>
-      </w:r>
-      <w:r>
-        <w:rPr>
-          <w:rFonts w:ascii="Calibri" w:eastAsia="Calibri" w:hAnsi="Calibri" w:cs="Times New Roman"/>
-          <w:i/>
-          <w:iCs/>
-        </w:rPr>
-        <w:t>p</w:t>
-      </w:r>
-      <w:r>
-        <w:rPr>
-          <w:rFonts w:ascii="Calibri" w:eastAsia="Calibri" w:hAnsi="Calibri" w:cs="Times New Roman"/>
-        </w:rPr>
-        <w:t xml:space="preserve"> &lt; .05), as well as significant interactions between openness to belief change and the pragmatic conditions (</w:t>
-      </w:r>
-      <w:proofErr w:type="spellStart"/>
-      <w:r>
-        <w:rPr>
-          <w:rFonts w:ascii="Calibri" w:eastAsia="Calibri" w:hAnsi="Calibri" w:cs="Times New Roman"/>
-        </w:rPr>
-        <w:t>ß</w:t>
-      </w:r>
-      <w:r>
-        <w:rPr>
-          <w:rFonts w:ascii="Calibri" w:eastAsia="Calibri" w:hAnsi="Calibri" w:cs="Times New Roman"/>
-          <w:vertAlign w:val="subscript"/>
-        </w:rPr>
-        <w:t>belief</w:t>
-      </w:r>
-      <w:proofErr w:type="spellEnd"/>
-      <w:r>
-        <w:rPr>
-          <w:rFonts w:ascii="Calibri" w:eastAsia="Calibri" w:hAnsi="Calibri" w:cs="Times New Roman"/>
-          <w:vertAlign w:val="subscript"/>
-        </w:rPr>
-        <w:t xml:space="preserve"> change x pragmatic</w:t>
+        <w:t>belief change x pragmatic</w:t>
       </w:r>
       <w:r>
         <w:rPr>
@@ -8404,8 +8421,8 @@
           <w:szCs w:val="24"/>
         </w:rPr>
       </w:pPr>
-      <w:bookmarkStart w:id="56" w:name="_Toc173848416"/>
-      <w:bookmarkStart w:id="57" w:name="_Toc183010594"/>
+      <w:bookmarkStart w:id="57" w:name="_Toc173848416"/>
+      <w:bookmarkStart w:id="58" w:name="_Toc183010594"/>
       <w:r>
         <w:rPr>
           <w:rFonts w:ascii="Calibri Light" w:eastAsia="Times New Roman" w:hAnsi="Calibri Light" w:cs="Times New Roman"/>
@@ -8417,8 +8434,8 @@
         </w:rPr>
         <w:t>Moral Conviction Manipulation – Level of Moral Conviction Regarding [Topic]</w:t>
       </w:r>
-      <w:bookmarkEnd w:id="56"/>
       <w:bookmarkEnd w:id="57"/>
+      <w:bookmarkEnd w:id="58"/>
     </w:p>
     <w:p>
       <w:pPr>
@@ -8774,8 +8791,8 @@
           <w:szCs w:val="24"/>
         </w:rPr>
       </w:pPr>
-      <w:bookmarkStart w:id="58" w:name="_Toc173848417"/>
-      <w:bookmarkStart w:id="59" w:name="_Toc183010595"/>
+      <w:bookmarkStart w:id="59" w:name="_Toc173848417"/>
+      <w:bookmarkStart w:id="60" w:name="_Toc183010595"/>
       <w:r>
         <w:rPr>
           <w:rFonts w:ascii="Calibri Light" w:eastAsia="Times New Roman" w:hAnsi="Calibri Light" w:cs="Times New Roman"/>
@@ -8787,8 +8804,8 @@
         </w:rPr>
         <w:t>Exploratory Analyses</w:t>
       </w:r>
-      <w:bookmarkEnd w:id="58"/>
       <w:bookmarkEnd w:id="59"/>
+      <w:bookmarkEnd w:id="60"/>
     </w:p>
     <w:p>
       <w:pPr>
@@ -9049,7 +9066,7 @@
           <w:szCs w:val="24"/>
         </w:rPr>
       </w:pPr>
-      <w:bookmarkStart w:id="60" w:name="_Toc183010596"/>
+      <w:bookmarkStart w:id="61" w:name="_Toc183010596"/>
       <w:r>
         <w:rPr>
           <w:rFonts w:ascii="Calibri Light" w:eastAsia="Times New Roman" w:hAnsi="Calibri Light" w:cs="Times New Roman"/>
@@ -9061,7 +9078,7 @@
         </w:rPr>
         <w:t>Discussion</w:t>
       </w:r>
-      <w:bookmarkEnd w:id="60"/>
+      <w:bookmarkEnd w:id="61"/>
     </w:p>
     <w:p>
       <w:pPr>
@@ -9247,14 +9264,14 @@
           <w:rFonts w:eastAsia="Times New Roman"/>
         </w:rPr>
       </w:pPr>
-      <w:bookmarkStart w:id="61" w:name="_Toc183010597"/>
+      <w:bookmarkStart w:id="62" w:name="_Toc183010597"/>
       <w:r>
         <w:rPr>
           <w:rFonts w:eastAsia="Times New Roman"/>
         </w:rPr>
         <w:t>Proposed Study 3</w:t>
       </w:r>
-      <w:bookmarkEnd w:id="61"/>
+      <w:bookmarkEnd w:id="62"/>
     </w:p>
     <w:p>
       <w:pPr>
@@ -9272,7 +9289,7 @@
           <w14:ligatures w14:val="none"/>
         </w:rPr>
       </w:pPr>
-      <w:bookmarkStart w:id="62" w:name="_Toc183010598"/>
+      <w:bookmarkStart w:id="63" w:name="_Toc183010598"/>
       <w:r>
         <w:rPr>
           <w:rFonts w:ascii="Calibri Light" w:eastAsia="Times New Roman" w:hAnsi="Calibri Light" w:cs="Times New Roman"/>
@@ -9285,7 +9302,7 @@
         </w:rPr>
         <w:t>Method</w:t>
       </w:r>
-      <w:bookmarkEnd w:id="62"/>
+      <w:bookmarkEnd w:id="63"/>
     </w:p>
     <w:p>
       <w:pPr>
@@ -9338,7 +9355,7 @@
           <w:szCs w:val="24"/>
         </w:rPr>
       </w:pPr>
-      <w:bookmarkStart w:id="63" w:name="_Toc183010599"/>
+      <w:bookmarkStart w:id="64" w:name="_Toc183010599"/>
       <w:r>
         <w:rPr>
           <w:rFonts w:ascii="Calibri Light" w:eastAsia="Times New Roman" w:hAnsi="Calibri Light" w:cs="Times New Roman"/>
@@ -9350,7 +9367,7 @@
         </w:rPr>
         <w:t>Participants</w:t>
       </w:r>
-      <w:bookmarkEnd w:id="63"/>
+      <w:bookmarkEnd w:id="64"/>
     </w:p>
     <w:p>
       <w:pPr>
@@ -9395,7 +9412,7 @@
           <w:szCs w:val="24"/>
         </w:rPr>
       </w:pPr>
-      <w:bookmarkStart w:id="64" w:name="_Toc183010600"/>
+      <w:bookmarkStart w:id="65" w:name="_Toc183010600"/>
       <w:r>
         <w:rPr>
           <w:rFonts w:ascii="Calibri Light" w:eastAsia="Times New Roman" w:hAnsi="Calibri Light" w:cs="Times New Roman"/>
@@ -9408,7 +9425,7 @@
         <w:lastRenderedPageBreak/>
         <w:t>Materials and Procedure</w:t>
       </w:r>
-      <w:bookmarkEnd w:id="64"/>
+      <w:bookmarkEnd w:id="65"/>
     </w:p>
     <w:p>
       <w:pPr>
@@ -9620,7 +9637,7 @@
           <w:szCs w:val="24"/>
         </w:rPr>
       </w:pPr>
-      <w:bookmarkStart w:id="65" w:name="_Toc183010601"/>
+      <w:bookmarkStart w:id="66" w:name="_Toc183010601"/>
       <w:r>
         <w:rPr>
           <w:rFonts w:ascii="Calibri Light" w:eastAsia="Times New Roman" w:hAnsi="Calibri Light" w:cs="Times New Roman"/>
@@ -9632,7 +9649,7 @@
         </w:rPr>
         <w:t>Measures</w:t>
       </w:r>
-      <w:bookmarkEnd w:id="65"/>
+      <w:bookmarkEnd w:id="66"/>
     </w:p>
     <w:p>
       <w:pPr>
@@ -9828,27 +9845,7 @@
           <w:szCs w:val="24"/>
           <w14:ligatures w14:val="none"/>
         </w:rPr>
-        <w:t xml:space="preserve">Health literacy will be measured using the Single Item Health Literacy Screener (SILS) developed by Morris, MacLean, Chew, and </w:t>
-      </w:r>
-      <w:proofErr w:type="spellStart"/>
-      <w:r>
-        <w:rPr>
-          <w:rFonts w:ascii="Calibri" w:eastAsia="Calibri" w:hAnsi="Calibri" w:cs="Times New Roman"/>
-          <w:kern w:val="0"/>
-          <w:szCs w:val="24"/>
-          <w14:ligatures w14:val="none"/>
-        </w:rPr>
-        <w:t>Littenberg</w:t>
-      </w:r>
-      <w:proofErr w:type="spellEnd"/>
-      <w:r>
-        <w:rPr>
-          <w:rFonts w:ascii="Calibri" w:eastAsia="Calibri" w:hAnsi="Calibri" w:cs="Times New Roman"/>
-          <w:kern w:val="0"/>
-          <w:szCs w:val="24"/>
-          <w14:ligatures w14:val="none"/>
-        </w:rPr>
-        <w:t xml:space="preserve"> (2006). Health literacy is measured by self-reported confidence with medical forms (e.g., “How confident are you filling out medical forms by yourself?”) using a 5-point Likert scale ranging from ‘Never’ (1) to ‘Always’ (5). Numeracy will be measured using The Subjective Numeracy Scale (SNS) developed by Zikmund-Fisher, Smith, Ubel, and Fagerlin (2007) which contains four items that measure cognitive abilities, e.g., “How good are you at working with fractions”), rated with 5-point Likert scales ranging from ‘Not at all good’ (1) to ‘Extremely good’ (5). An additional four items measure preference for numeric information, e.g., “When reading the newspaper, how helpful do you </w:t>
+        <w:t xml:space="preserve">Health literacy will be measured using the Single Item Health Literacy Screener (SILS) developed by Morris, MacLean, Chew, and Littenberg (2006). Health literacy is measured by self-reported confidence with medical forms (e.g., “How confident are you filling out medical forms by yourself?”) using a 5-point Likert scale ranging from ‘Never’ (1) to ‘Always’ (5). Numeracy will be measured using The Subjective Numeracy Scale (SNS) developed by Zikmund-Fisher, Smith, Ubel, and Fagerlin (2007) which contains four items that measure cognitive abilities, e.g., “How good are you at working with fractions”), rated with 5-point Likert scales ranging from ‘Not at all good’ (1) to ‘Extremely good’ (5). An additional four items measure preference for numeric information, e.g., “When reading the newspaper, how helpful do you </w:t>
       </w:r>
       <w:r>
         <w:rPr>
@@ -9876,7 +9873,7 @@
           <w:szCs w:val="24"/>
         </w:rPr>
       </w:pPr>
-      <w:bookmarkStart w:id="66" w:name="_Toc183010602"/>
+      <w:bookmarkStart w:id="67" w:name="_Toc183010602"/>
       <w:r>
         <w:rPr>
           <w:rFonts w:ascii="Calibri Light" w:eastAsia="Times New Roman" w:hAnsi="Calibri Light" w:cs="Times New Roman"/>
@@ -9888,7 +9885,7 @@
         </w:rPr>
         <w:t>Power and Statistical Analysis</w:t>
       </w:r>
-      <w:bookmarkEnd w:id="66"/>
+      <w:bookmarkEnd w:id="67"/>
     </w:p>
     <w:p>
       <w:pPr>
@@ -9904,39 +9901,7 @@
           <w:rFonts w:ascii="Calibri" w:eastAsia="Calibri" w:hAnsi="Calibri" w:cs="Times New Roman"/>
           <w:szCs w:val="24"/>
         </w:rPr>
-        <w:t xml:space="preserve">A minimum sample of 210 participants was needed to achieve 95% power for a 2x2 within-subjects ANOVA with two main effects and one 2-way interaction term. Power was determined a-priori using G-power 3.1.9.7 (Faul, </w:t>
-      </w:r>
-      <w:proofErr w:type="spellStart"/>
-      <w:r>
-        <w:rPr>
-          <w:rFonts w:ascii="Calibri" w:eastAsia="Calibri" w:hAnsi="Calibri" w:cs="Times New Roman"/>
-          <w:szCs w:val="24"/>
-        </w:rPr>
-        <w:t>Erdfelder</w:t>
-      </w:r>
-      <w:proofErr w:type="spellEnd"/>
-      <w:r>
-        <w:rPr>
-          <w:rFonts w:ascii="Calibri" w:eastAsia="Calibri" w:hAnsi="Calibri" w:cs="Times New Roman"/>
-          <w:szCs w:val="24"/>
-        </w:rPr>
-        <w:t xml:space="preserve">, Lang, and Buchner, 2007; Faul, </w:t>
-      </w:r>
-      <w:proofErr w:type="spellStart"/>
-      <w:r>
-        <w:rPr>
-          <w:rFonts w:ascii="Calibri" w:eastAsia="Calibri" w:hAnsi="Calibri" w:cs="Times New Roman"/>
-          <w:szCs w:val="24"/>
-        </w:rPr>
-        <w:t>Erdfelder</w:t>
-      </w:r>
-      <w:proofErr w:type="spellEnd"/>
-      <w:r>
-        <w:rPr>
-          <w:rFonts w:ascii="Calibri" w:eastAsia="Calibri" w:hAnsi="Calibri" w:cs="Times New Roman"/>
-          <w:szCs w:val="24"/>
-        </w:rPr>
-        <w:t>, Buchner, and Lang, 2009).  Support for the two highly polarized issues will be treated as continuous variables. We will examine the effects of the moral conviction condition (increasing or decreasing moral conviction), the effect of the social consensus condition (high or low social consensus), as well as the interaction between moral conviction and social consensus on our outcome measure. All tests will be conducted in R and considered statistically significant when P &lt;.05.</w:t>
+        <w:t>A minimum sample of 210 participants was needed to achieve 95% power for a 2x2 within-subjects ANOVA with two main effects and one 2-way interaction term. Power was determined a-priori using G-power 3.1.9.7 (Faul, Erdfelder, Lang, and Buchner, 2007; Faul, Erdfelder, Buchner, and Lang, 2009).  Support for the two highly polarized issues will be treated as continuous variables. We will examine the effects of the moral conviction condition (increasing or decreasing moral conviction), the effect of the social consensus condition (high or low social consensus), as well as the interaction between moral conviction and social consensus on our outcome measure. All tests will be conducted in R and considered statistically significant when P &lt;.05.</w:t>
       </w:r>
     </w:p>
     <w:p>
@@ -9954,7 +9919,7 @@
           <w:szCs w:val="24"/>
         </w:rPr>
       </w:pPr>
-      <w:bookmarkStart w:id="67" w:name="_Toc183010603"/>
+      <w:bookmarkStart w:id="68" w:name="_Toc183010603"/>
       <w:r>
         <w:rPr>
           <w:rFonts w:ascii="Calibri Light" w:eastAsia="Times New Roman" w:hAnsi="Calibri Light" w:cs="Times New Roman"/>
@@ -9966,7 +9931,7 @@
         </w:rPr>
         <w:t>Study 3 Hypotheses</w:t>
       </w:r>
-      <w:bookmarkEnd w:id="67"/>
+      <w:bookmarkEnd w:id="68"/>
       <w:r>
         <w:rPr>
           <w:rFonts w:ascii="Calibri Light" w:eastAsia="Times New Roman" w:hAnsi="Calibri Light" w:cs="Times New Roman"/>
@@ -10132,11 +10097,11 @@
       <w:pPr>
         <w:pStyle w:val="Heading1"/>
       </w:pPr>
-      <w:bookmarkStart w:id="68" w:name="_Toc183010604"/>
+      <w:bookmarkStart w:id="69" w:name="_Toc183010604"/>
       <w:r>
         <w:t>References</w:t>
       </w:r>
-      <w:bookmarkEnd w:id="68"/>
+      <w:bookmarkEnd w:id="69"/>
     </w:p>
     <w:p>
       <w:pPr>
@@ -10191,15 +10156,7 @@
         <w:ind w:hanging="720"/>
       </w:pPr>
       <w:r>
-        <w:t xml:space="preserve">Albarracin, D., Johnson, B. T., Zanna, M. P., &amp; </w:t>
-      </w:r>
-      <w:proofErr w:type="spellStart"/>
-      <w:r>
-        <w:t>Kumkale</w:t>
-      </w:r>
-      <w:proofErr w:type="spellEnd"/>
-      <w:r>
-        <w:t xml:space="preserve">, G. T. (n.d.). </w:t>
+        <w:t xml:space="preserve">Albarracin, D., Johnson, B. T., Zanna, M. P., &amp; Kumkale, G. T. (n.d.). </w:t>
       </w:r>
       <w:r>
         <w:rPr>
@@ -10217,15 +10174,7 @@
         <w:ind w:hanging="720"/>
       </w:pPr>
       <w:r>
-        <w:t xml:space="preserve">Albarracin, D., &amp; </w:t>
-      </w:r>
-      <w:proofErr w:type="spellStart"/>
-      <w:r>
-        <w:t>Shavitt</w:t>
-      </w:r>
-      <w:proofErr w:type="spellEnd"/>
-      <w:r>
-        <w:t xml:space="preserve">, S. (2017). </w:t>
+        <w:t xml:space="preserve">Albarracin, D., &amp; Shavitt, S. (2017). </w:t>
       </w:r>
       <w:r>
         <w:rPr>
@@ -10243,23 +10192,7 @@
         <w:ind w:hanging="720"/>
       </w:pPr>
       <w:r>
-        <w:t xml:space="preserve">Alspaugh, A., </w:t>
-      </w:r>
-      <w:proofErr w:type="spellStart"/>
-      <w:r>
-        <w:t>Lanshaw</w:t>
-      </w:r>
-      <w:proofErr w:type="spellEnd"/>
-      <w:r>
-        <w:t xml:space="preserve">, N., </w:t>
-      </w:r>
-      <w:proofErr w:type="spellStart"/>
-      <w:r>
-        <w:t>Kriebs</w:t>
-      </w:r>
-      <w:proofErr w:type="spellEnd"/>
-      <w:r>
-        <w:t xml:space="preserve">, J., &amp; Van Hoover, C. (2021). Universal Health Care for the United States: A Primer for Health Care Providers. </w:t>
+        <w:t xml:space="preserve">Alspaugh, A., Lanshaw, N., Kriebs, J., &amp; Van Hoover, C. (2021). Universal Health Care for the United States: A Primer for Health Care Providers. </w:t>
       </w:r>
       <w:r>
         <w:rPr>
@@ -10296,21 +10229,8 @@
       <w:pPr>
         <w:ind w:hanging="720"/>
       </w:pPr>
-      <w:proofErr w:type="spellStart"/>
-      <w:r>
-        <w:t>Aramovich</w:t>
-      </w:r>
-      <w:proofErr w:type="spellEnd"/>
-      <w:r>
-        <w:t xml:space="preserve">, N. P., Lytle, B. L., &amp; </w:t>
-      </w:r>
-      <w:proofErr w:type="spellStart"/>
-      <w:r>
-        <w:t>Skitka</w:t>
-      </w:r>
-      <w:proofErr w:type="spellEnd"/>
-      <w:r>
-        <w:t xml:space="preserve">, L. J. (2012). Opposing torture: Moral conviction and resistance to majority influence. </w:t>
+      <w:r>
+        <w:t xml:space="preserve">Aramovich, N. P., Lytle, B. L., &amp; Skitka, L. J. (2012). Opposing torture: Moral conviction and resistance to majority influence. </w:t>
       </w:r>
       <w:r>
         <w:rPr>
@@ -10385,21 +10305,8 @@
       <w:pPr>
         <w:ind w:hanging="720"/>
       </w:pPr>
-      <w:proofErr w:type="spellStart"/>
-      <w:r>
-        <w:t>Béland</w:t>
-      </w:r>
-      <w:proofErr w:type="spellEnd"/>
-      <w:r>
-        <w:t xml:space="preserve">, D., Rocco, P., &amp; </w:t>
-      </w:r>
-      <w:proofErr w:type="spellStart"/>
-      <w:r>
-        <w:t>Waddan</w:t>
-      </w:r>
-      <w:proofErr w:type="spellEnd"/>
-      <w:r>
-        <w:t xml:space="preserve">, A. (2016). Obamacare and the Politics of Universal Health Insurance Coverage in the United States. </w:t>
+      <w:r>
+        <w:t xml:space="preserve">Béland, D., Rocco, P., &amp; Waddan, A. (2016). Obamacare and the Politics of Universal Health Insurance Coverage in the United States. </w:t>
       </w:r>
       <w:r>
         <w:rPr>
@@ -10674,15 +10581,7 @@
         <w:ind w:hanging="720"/>
       </w:pPr>
       <w:r>
-        <w:t xml:space="preserve">Crano, W. D., &amp; </w:t>
-      </w:r>
-      <w:proofErr w:type="spellStart"/>
-      <w:r>
-        <w:t>Prislin</w:t>
-      </w:r>
-      <w:proofErr w:type="spellEnd"/>
-      <w:r>
-        <w:t xml:space="preserve">, R. (2006). Attitudes and Persuasion. </w:t>
+        <w:t xml:space="preserve">Crano, W. D., &amp; Prislin, R. (2006). Attitudes and Persuasion. </w:t>
       </w:r>
       <w:r>
         <w:rPr>
@@ -10899,13 +10798,8 @@
       <w:pPr>
         <w:ind w:hanging="720"/>
       </w:pPr>
-      <w:proofErr w:type="spellStart"/>
-      <w:r>
-        <w:t>Eagly</w:t>
-      </w:r>
-      <w:proofErr w:type="spellEnd"/>
-      <w:r>
-        <w:t xml:space="preserve">, A. H., &amp; Chaiken, S. (1993). </w:t>
+      <w:r>
+        <w:t xml:space="preserve">Eagly, A. H., &amp; Chaiken, S. (1993). </w:t>
       </w:r>
       <w:r>
         <w:rPr>
@@ -10923,31 +10817,7 @@
         <w:ind w:hanging="720"/>
       </w:pPr>
       <w:r>
-        <w:t xml:space="preserve">El </w:t>
-      </w:r>
-      <w:proofErr w:type="spellStart"/>
-      <w:r>
-        <w:t>Hedhli</w:t>
-      </w:r>
-      <w:proofErr w:type="spellEnd"/>
-      <w:r>
-        <w:t xml:space="preserve">, K., &amp; </w:t>
-      </w:r>
-      <w:proofErr w:type="spellStart"/>
-      <w:r>
-        <w:t>Zourrig</w:t>
-      </w:r>
-      <w:proofErr w:type="spellEnd"/>
-      <w:r>
-        <w:t xml:space="preserve">, H. (2023). Dual routes or a one-way to persuasion? The elaboration likelihood model versus the </w:t>
-      </w:r>
-      <w:proofErr w:type="spellStart"/>
-      <w:r>
-        <w:t>unimodel</w:t>
-      </w:r>
-      <w:proofErr w:type="spellEnd"/>
-      <w:r>
-        <w:t xml:space="preserve">. </w:t>
+        <w:t xml:space="preserve">El Hedhli, K., &amp; Zourrig, H. (2023). Dual routes or a one-way to persuasion? The elaboration likelihood model versus the unimodel. </w:t>
       </w:r>
       <w:r>
         <w:rPr>
@@ -11023,15 +10893,7 @@
         <w:ind w:hanging="720"/>
       </w:pPr>
       <w:r>
-        <w:t xml:space="preserve">Faul, F., </w:t>
-      </w:r>
-      <w:proofErr w:type="spellStart"/>
-      <w:r>
-        <w:t>Erdfelder</w:t>
-      </w:r>
-      <w:proofErr w:type="spellEnd"/>
-      <w:r>
-        <w:t xml:space="preserve">, E., Buchner, A., &amp; Lang, A.-G. (2009). Statistical power analyses using G*Power 3.1: Tests for correlation and regression analyses. </w:t>
+        <w:t xml:space="preserve">Faul, F., Erdfelder, E., Buchner, A., &amp; Lang, A.-G. (2009). Statistical power analyses using G*Power 3.1: Tests for correlation and regression analyses. </w:t>
       </w:r>
       <w:r>
         <w:rPr>
@@ -11069,15 +10931,7 @@
         <w:ind w:hanging="720"/>
       </w:pPr>
       <w:r>
-        <w:t xml:space="preserve">Faul, F., </w:t>
-      </w:r>
-      <w:proofErr w:type="spellStart"/>
-      <w:r>
-        <w:t>Erdfelder</w:t>
-      </w:r>
-      <w:proofErr w:type="spellEnd"/>
-      <w:r>
-        <w:t xml:space="preserve">, E., Lang, A.-G., &amp; Buchner, A. (2007). G*Power 3: A flexible statistical power analysis program for the social, behavioral, and biomedical sciences. </w:t>
+        <w:t xml:space="preserve">Faul, F., Erdfelder, E., Lang, A.-G., &amp; Buchner, A. (2007). G*Power 3: A flexible statistical power analysis program for the social, behavioral, and biomedical sciences. </w:t>
       </w:r>
       <w:r>
         <w:rPr>
@@ -11310,15 +11164,7 @@
         <w:ind w:hanging="720"/>
       </w:pPr>
       <w:r>
-        <w:t xml:space="preserve">Himmelstein, D. U., Warren, E., Thorne, D., &amp; </w:t>
-      </w:r>
-      <w:proofErr w:type="spellStart"/>
-      <w:r>
-        <w:t>Woolhandler</w:t>
-      </w:r>
-      <w:proofErr w:type="spellEnd"/>
-      <w:r>
-        <w:t xml:space="preserve">, S. (2005). Illness And Injury As Contributors To Bankruptcy: Even universal coverage could leave many Americans vulnerable to bankruptcy unless such coverage was more comprehensive than many current policies. </w:t>
+        <w:t xml:space="preserve">Himmelstein, D. U., Warren, E., Thorne, D., &amp; Woolhandler, S. (2005). Illness And Injury As Contributors To Bankruptcy: Even universal coverage could leave many Americans vulnerable to bankruptcy unless such coverage was more comprehensive than many current policies. </w:t>
       </w:r>
       <w:r>
         <w:rPr>
@@ -11394,15 +11240,7 @@
         <w:ind w:hanging="720"/>
       </w:pPr>
       <w:r>
-        <w:t xml:space="preserve">Holland, R. W., </w:t>
-      </w:r>
-      <w:proofErr w:type="spellStart"/>
-      <w:r>
-        <w:t>Verplanken</w:t>
-      </w:r>
-      <w:proofErr w:type="spellEnd"/>
-      <w:r>
-        <w:t xml:space="preserve">, B., &amp; Van Knippenberg, A. (2003). From repetition to conviction: Attitude accessibility as a determinant of attitude certainty. </w:t>
+        <w:t xml:space="preserve">Holland, R. W., Verplanken, B., &amp; Van Knippenberg, A. (2003). From repetition to conviction: Attitude accessibility as a determinant of attitude certainty. </w:t>
       </w:r>
       <w:r>
         <w:rPr>
@@ -11478,23 +11316,7 @@
         <w:ind w:hanging="720"/>
       </w:pPr>
       <w:r>
-        <w:t xml:space="preserve">Jia, K. M., </w:t>
-      </w:r>
-      <w:proofErr w:type="spellStart"/>
-      <w:r>
-        <w:t>Hanage</w:t>
-      </w:r>
-      <w:proofErr w:type="spellEnd"/>
-      <w:r>
-        <w:t xml:space="preserve">, W. P., </w:t>
-      </w:r>
-      <w:proofErr w:type="spellStart"/>
-      <w:r>
-        <w:t>Lipsitch</w:t>
-      </w:r>
-      <w:proofErr w:type="spellEnd"/>
-      <w:r>
-        <w:t xml:space="preserve">, M., Johnson, A. G., Amin, A. B., Ali, A. R., Scobie, H. M., &amp; Swerdlow, D. L. (2023). Estimated preventable COVID-19-associated deaths due to non-vaccination in the </w:t>
+        <w:t xml:space="preserve">Jia, K. M., Hanage, W. P., Lipsitch, M., Johnson, A. G., Amin, A. B., Ali, A. R., Scobie, H. M., &amp; Swerdlow, D. L. (2023). Estimated preventable COVID-19-associated deaths due to non-vaccination in the </w:t>
       </w:r>
       <w:r>
         <w:lastRenderedPageBreak/>
@@ -11572,15 +11394,7 @@
         <w:ind w:hanging="720"/>
       </w:pPr>
       <w:r>
-        <w:t xml:space="preserve">Kassin, S. M., &amp; </w:t>
-      </w:r>
-      <w:proofErr w:type="spellStart"/>
-      <w:r>
-        <w:t>Kiechel</w:t>
-      </w:r>
-      <w:proofErr w:type="spellEnd"/>
-      <w:r>
-        <w:t xml:space="preserve">, K. L. (1996). The Social Psychology of False Confessions: Compliance, Internalization, and Confabulation. </w:t>
+        <w:t xml:space="preserve">Kassin, S. M., &amp; Kiechel, K. L. (1996). The Social Psychology of False Confessions: Compliance, Internalization, and Confabulation. </w:t>
       </w:r>
       <w:r>
         <w:rPr>
@@ -11691,21 +11505,8 @@
       <w:pPr>
         <w:ind w:hanging="720"/>
       </w:pPr>
-      <w:proofErr w:type="spellStart"/>
-      <w:r>
-        <w:t>Kodapanakkal</w:t>
-      </w:r>
-      <w:proofErr w:type="spellEnd"/>
-      <w:r>
-        <w:t xml:space="preserve">, R. I., Brandt, M. J., Kogler, C., &amp; Van </w:t>
-      </w:r>
-      <w:proofErr w:type="spellStart"/>
-      <w:r>
-        <w:t>Beest</w:t>
-      </w:r>
-      <w:proofErr w:type="spellEnd"/>
-      <w:r>
-        <w:t xml:space="preserve">, I. (2022). Moral Frames Are Persuasive and Moralize Attitudes; Nonmoral Frames Are Persuasive and De-Moralize Attitudes. </w:t>
+      <w:r>
+        <w:t xml:space="preserve">Kodapanakkal, R. I., Brandt, M. J., Kogler, C., &amp; Van Beest, I. (2022). Moral Frames Are Persuasive and Moralize Attitudes; Nonmoral Frames Are Persuasive and De-Moralize Attitudes. </w:t>
       </w:r>
       <w:r>
         <w:rPr>
@@ -11742,21 +11543,8 @@
       <w:pPr>
         <w:ind w:hanging="720"/>
       </w:pPr>
-      <w:proofErr w:type="spellStart"/>
-      <w:r>
-        <w:t>Kruglanski</w:t>
-      </w:r>
-      <w:proofErr w:type="spellEnd"/>
-      <w:r>
-        <w:t xml:space="preserve">, A. W., &amp; Thompson, E. P. (1999). Persuasion by a Single Route: A View From the </w:t>
-      </w:r>
-      <w:proofErr w:type="spellStart"/>
-      <w:r>
-        <w:t>Unimodel</w:t>
-      </w:r>
-      <w:proofErr w:type="spellEnd"/>
-      <w:r>
-        <w:t xml:space="preserve">. </w:t>
+      <w:r>
+        <w:t xml:space="preserve">Kruglanski, A. W., &amp; Thompson, E. P. (1999). Persuasion by a Single Route: A View From the Unimodel. </w:t>
       </w:r>
       <w:r>
         <w:rPr>
@@ -11793,29 +11581,8 @@
       <w:pPr>
         <w:ind w:hanging="720"/>
       </w:pPr>
-      <w:proofErr w:type="spellStart"/>
-      <w:r>
-        <w:t>Kutlaca</w:t>
-      </w:r>
-      <w:proofErr w:type="spellEnd"/>
-      <w:r>
-        <w:t xml:space="preserve">, M., Van </w:t>
-      </w:r>
-      <w:proofErr w:type="spellStart"/>
-      <w:r>
-        <w:t>Zomeren</w:t>
-      </w:r>
-      <w:proofErr w:type="spellEnd"/>
-      <w:r>
-        <w:t xml:space="preserve">, M., &amp; </w:t>
-      </w:r>
-      <w:proofErr w:type="spellStart"/>
-      <w:r>
-        <w:t>Epstude</w:t>
-      </w:r>
-      <w:proofErr w:type="spellEnd"/>
-      <w:r>
-        <w:t xml:space="preserve">, K. (2016). Preaching to, or Beyond, the Choir: The Politicizing Effects of Fitting Value-Identity Communication in Ideologically Heterogeneous Groups. </w:t>
+      <w:r>
+        <w:t xml:space="preserve">Kutlaca, M., Van Zomeren, M., &amp; Epstude, K. (2016). Preaching to, or Beyond, the Choir: The Politicizing Effects of Fitting Value-Identity Communication in Ideologically Heterogeneous Groups. </w:t>
       </w:r>
       <w:r>
         <w:rPr>
@@ -11967,15 +11734,7 @@
         <w:ind w:hanging="720"/>
       </w:pPr>
       <w:r>
-        <w:t xml:space="preserve">Morris, N. S., MacLean, C. D., Chew, L. D., &amp; </w:t>
-      </w:r>
-      <w:proofErr w:type="spellStart"/>
-      <w:r>
-        <w:t>Littenberg</w:t>
-      </w:r>
-      <w:proofErr w:type="spellEnd"/>
-      <w:r>
-        <w:t xml:space="preserve">, B. (2006). The Single Item Literacy Screener: Evaluation of a brief instrument to identify limited reading ability. </w:t>
+        <w:t xml:space="preserve">Morris, N. S., MacLean, C. D., Chew, L. D., &amp; Littenberg, B. (2006). The Single Item Literacy Screener: Evaluation of a brief instrument to identify limited reading ability. </w:t>
       </w:r>
       <w:r>
         <w:rPr>
@@ -12077,37 +11836,8 @@
       <w:pPr>
         <w:ind w:hanging="720"/>
       </w:pPr>
-      <w:proofErr w:type="spellStart"/>
-      <w:r>
-        <w:t>Panpiemras</w:t>
-      </w:r>
-      <w:proofErr w:type="spellEnd"/>
-      <w:r>
-        <w:t xml:space="preserve">, J., </w:t>
-      </w:r>
-      <w:proofErr w:type="spellStart"/>
-      <w:r>
-        <w:t>Puttitanun</w:t>
-      </w:r>
-      <w:proofErr w:type="spellEnd"/>
-      <w:r>
-        <w:t xml:space="preserve">, T., </w:t>
-      </w:r>
-      <w:proofErr w:type="spellStart"/>
-      <w:r>
-        <w:t>Samphantharak</w:t>
-      </w:r>
-      <w:proofErr w:type="spellEnd"/>
-      <w:r>
-        <w:t xml:space="preserve">, K., &amp; </w:t>
-      </w:r>
-      <w:proofErr w:type="spellStart"/>
-      <w:r>
-        <w:t>Thampanishvong</w:t>
-      </w:r>
-      <w:proofErr w:type="spellEnd"/>
-      <w:r>
-        <w:t xml:space="preserve">, K. (2011). Impact of Universal Health Care Coverage on patient demand for health care services in Thailand. </w:t>
+      <w:r>
+        <w:t xml:space="preserve">Panpiemras, J., Puttitanun, T., Samphantharak, K., &amp; Thampanishvong, K. (2011). Impact of Universal Health Care Coverage on patient demand for health care services in Thailand. </w:t>
       </w:r>
       <w:r>
         <w:rPr>
@@ -12144,21 +11874,8 @@
       <w:pPr>
         <w:ind w:hanging="720"/>
       </w:pPr>
-      <w:proofErr w:type="spellStart"/>
-      <w:r>
-        <w:t>Papanicolas</w:t>
-      </w:r>
-      <w:proofErr w:type="spellEnd"/>
-      <w:r>
-        <w:t xml:space="preserve">, I., </w:t>
-      </w:r>
-      <w:proofErr w:type="spellStart"/>
-      <w:r>
-        <w:t>Woskie</w:t>
-      </w:r>
-      <w:proofErr w:type="spellEnd"/>
-      <w:r>
-        <w:t xml:space="preserve">, L. R., &amp; Jha, A. K. (2018). Health Care Spending in the United States and Other High-Income Countries. </w:t>
+      <w:r>
+        <w:t xml:space="preserve">Papanicolas, I., Woskie, L. R., &amp; Jha, A. K. (2018). Health Care Spending in the United States and Other High-Income Countries. </w:t>
       </w:r>
       <w:r>
         <w:rPr>
@@ -12214,23 +11931,7 @@
         <w:ind w:hanging="720"/>
       </w:pPr>
       <w:r>
-        <w:t xml:space="preserve">Pincus, M., </w:t>
-      </w:r>
-      <w:proofErr w:type="spellStart"/>
-      <w:r>
-        <w:t>LaViers</w:t>
-      </w:r>
-      <w:proofErr w:type="spellEnd"/>
-      <w:r>
-        <w:t xml:space="preserve">, L., </w:t>
-      </w:r>
-      <w:proofErr w:type="spellStart"/>
-      <w:r>
-        <w:t>Prietula</w:t>
-      </w:r>
-      <w:proofErr w:type="spellEnd"/>
-      <w:r>
-        <w:t xml:space="preserve">, M. J., &amp; Berns, G. (2014). The Conforming Brain and Deontological Resolve. </w:t>
+        <w:t xml:space="preserve">Pincus, M., LaViers, L., Prietula, M. J., &amp; Berns, G. (2014). The Conforming Brain and Deontological Resolve. </w:t>
       </w:r>
       <w:r>
         <w:rPr>
@@ -12258,15 +11959,7 @@
         <w:ind w:hanging="720"/>
       </w:pPr>
       <w:r>
-        <w:t xml:space="preserve">Rest, J., Narvaez, D., Bebeau, M., &amp; </w:t>
-      </w:r>
-      <w:proofErr w:type="spellStart"/>
-      <w:r>
-        <w:t>Thoma</w:t>
-      </w:r>
-      <w:proofErr w:type="spellEnd"/>
-      <w:r>
-        <w:t xml:space="preserve">, S. (1999). A neo-Kohlbergian approach: The DIT and schema theory. </w:t>
+        <w:t xml:space="preserve">Rest, J., Narvaez, D., Bebeau, M., &amp; Thoma, S. (1999). A neo-Kohlbergian approach: The DIT and schema theory. </w:t>
       </w:r>
       <w:r>
         <w:rPr>
@@ -12304,15 +11997,7 @@
         <w:ind w:hanging="720"/>
       </w:pPr>
       <w:r>
-        <w:t xml:space="preserve">Richard, M.-O., &amp; </w:t>
-      </w:r>
-      <w:proofErr w:type="spellStart"/>
-      <w:r>
-        <w:t>Chebat</w:t>
-      </w:r>
-      <w:proofErr w:type="spellEnd"/>
-      <w:r>
-        <w:t xml:space="preserve">, J.-C. (2016). Modeling online consumer behavior: Preeminence of emotions and moderating influences of need for cognition and optimal stimulation level. </w:t>
+        <w:t xml:space="preserve">Richard, M.-O., &amp; Chebat, J.-C. (2016). Modeling online consumer behavior: Preeminence of emotions and moderating influences of need for cognition and optimal stimulation level. </w:t>
       </w:r>
       <w:r>
         <w:rPr>
@@ -12539,14 +12224,9 @@
       <w:pPr>
         <w:ind w:hanging="720"/>
       </w:pPr>
-      <w:proofErr w:type="spellStart"/>
       <w:r>
         <w:lastRenderedPageBreak/>
-        <w:t>Skitka</w:t>
-      </w:r>
-      <w:proofErr w:type="spellEnd"/>
-      <w:r>
-        <w:t xml:space="preserve">, L. J. (2010). The Psychology of Moral Conviction: Moral Conviction. </w:t>
+        <w:t xml:space="preserve">Skitka, L. J. (2010). The Psychology of Moral Conviction: Moral Conviction. </w:t>
       </w:r>
       <w:r>
         <w:rPr>
@@ -12583,13 +12263,8 @@
       <w:pPr>
         <w:ind w:hanging="720"/>
       </w:pPr>
-      <w:proofErr w:type="spellStart"/>
-      <w:r>
-        <w:t>Skitka</w:t>
-      </w:r>
-      <w:proofErr w:type="spellEnd"/>
-      <w:r>
-        <w:t xml:space="preserve">, L. J., Bauman, C. W., &amp; Lytle, B. (2009). The Limits of Legitimacy: Morality as a Constraint on Deference to Authority. </w:t>
+      <w:r>
+        <w:t xml:space="preserve">Skitka, L. J., Bauman, C. W., &amp; Lytle, B. (2009). The Limits of Legitimacy: Morality as a Constraint on Deference to Authority. </w:t>
       </w:r>
       <w:r>
         <w:rPr>
@@ -12616,13 +12291,8 @@
       <w:pPr>
         <w:ind w:hanging="720"/>
       </w:pPr>
-      <w:proofErr w:type="spellStart"/>
-      <w:r>
-        <w:t>Skitka</w:t>
-      </w:r>
-      <w:proofErr w:type="spellEnd"/>
-      <w:r>
-        <w:t xml:space="preserve">, L. J., Bauman, C. W., &amp; Sargis, E. G. (2005). Moral Conviction: Another Contributor to Attitude Strength or Something More? </w:t>
+      <w:r>
+        <w:t xml:space="preserve">Skitka, L. J., Bauman, C. W., &amp; Sargis, E. G. (2005). Moral Conviction: Another Contributor to Attitude Strength or Something More? </w:t>
       </w:r>
       <w:r>
         <w:rPr>
@@ -12659,13 +12329,8 @@
       <w:pPr>
         <w:ind w:hanging="720"/>
       </w:pPr>
-      <w:proofErr w:type="spellStart"/>
-      <w:r>
-        <w:t>Skitka</w:t>
-      </w:r>
-      <w:proofErr w:type="spellEnd"/>
-      <w:r>
-        <w:t xml:space="preserve">, L. J., Hanson, B. E., Morgan, G. S., &amp; Wisneski, D. C. (n.d.). </w:t>
+      <w:r>
+        <w:t xml:space="preserve">Skitka, L. J., Hanson, B. E., Morgan, G. S., &amp; Wisneski, D. C. (n.d.). </w:t>
       </w:r>
       <w:r>
         <w:rPr>
@@ -12682,13 +12347,8 @@
       <w:pPr>
         <w:ind w:hanging="720"/>
       </w:pPr>
-      <w:proofErr w:type="spellStart"/>
-      <w:r>
-        <w:t>Skitka</w:t>
-      </w:r>
-      <w:proofErr w:type="spellEnd"/>
-      <w:r>
-        <w:t xml:space="preserve">, L. J., &amp; Morgan, G. S. (2014). The Social and Political Implications of Moral Conviction. </w:t>
+      <w:r>
+        <w:t xml:space="preserve">Skitka, L. J., &amp; Morgan, G. S. (2014). The Social and Political Implications of Moral Conviction. </w:t>
       </w:r>
       <w:r>
         <w:rPr>
@@ -12725,13 +12385,8 @@
       <w:pPr>
         <w:ind w:hanging="720"/>
       </w:pPr>
-      <w:proofErr w:type="spellStart"/>
-      <w:r>
-        <w:t>Skitka</w:t>
-      </w:r>
-      <w:proofErr w:type="spellEnd"/>
-      <w:r>
-        <w:t xml:space="preserve">, L. J., Washburn, A. N., &amp; Carsel, T. S. (2015). The psychological foundations and consequences of moral conviction. </w:t>
+      <w:r>
+        <w:t xml:space="preserve">Skitka, L. J., Washburn, A. N., &amp; Carsel, T. S. (2015). The psychological foundations and consequences of moral conviction. </w:t>
       </w:r>
       <w:r>
         <w:rPr>
@@ -12768,13 +12423,8 @@
       <w:pPr>
         <w:ind w:hanging="720"/>
       </w:pPr>
-      <w:proofErr w:type="spellStart"/>
-      <w:r>
-        <w:t>Skitka</w:t>
-      </w:r>
-      <w:proofErr w:type="spellEnd"/>
-      <w:r>
-        <w:t xml:space="preserve">, L. J., Wisneski, D. C., &amp; Brandt, M. J. (2018). Attitude Moralization: Probably Not Intuitive or Rooted in Perceptions of Harm. </w:t>
+      <w:r>
+        <w:t xml:space="preserve">Skitka, L. J., Wisneski, D. C., &amp; Brandt, M. J. (2018). Attitude Moralization: Probably Not Intuitive or Rooted in Perceptions of Harm. </w:t>
       </w:r>
       <w:r>
         <w:rPr>
@@ -12849,13 +12499,8 @@
       <w:pPr>
         <w:ind w:hanging="720"/>
       </w:pPr>
-      <w:proofErr w:type="spellStart"/>
-      <w:r>
-        <w:t>Stangor</w:t>
-      </w:r>
-      <w:proofErr w:type="spellEnd"/>
-      <w:r>
-        <w:t xml:space="preserve">, C., Sechrist, G. B., &amp; Jost, J. T. (2001). Changing Racial Beliefs by Providing Consensus Information. </w:t>
+      <w:r>
+        <w:t xml:space="preserve">Stangor, C., Sechrist, G. B., &amp; Jost, J. T. (2001). Changing Racial Beliefs by Providing Consensus Information. </w:t>
       </w:r>
       <w:r>
         <w:rPr>
@@ -12892,13 +12537,8 @@
       <w:pPr>
         <w:ind w:hanging="720"/>
       </w:pPr>
-      <w:proofErr w:type="spellStart"/>
-      <w:r>
-        <w:t>Steiker</w:t>
-      </w:r>
-      <w:proofErr w:type="spellEnd"/>
-      <w:r>
-        <w:t xml:space="preserve">, C. S. (n.d.). NO, CAPITAL PUNISHMENT IS NOT MORALLY REQUIRED: DETERRENCE, DEONTOLOGY, AND THE DEATH PENALTY. </w:t>
+      <w:r>
+        <w:t xml:space="preserve">Steiker, C. S. (n.d.). NO, CAPITAL PUNISHMENT IS NOT MORALLY REQUIRED: DETERRENCE, DEONTOLOGY, AND THE DEATH PENALTY. </w:t>
       </w:r>
       <w:r>
         <w:rPr>
@@ -12925,21 +12565,8 @@
       <w:pPr>
         <w:ind w:hanging="720"/>
       </w:pPr>
-      <w:proofErr w:type="spellStart"/>
-      <w:r>
-        <w:t>Täuber</w:t>
-      </w:r>
-      <w:proofErr w:type="spellEnd"/>
-      <w:r>
-        <w:t xml:space="preserve">, S., &amp; Van </w:t>
-      </w:r>
-      <w:proofErr w:type="spellStart"/>
-      <w:r>
-        <w:t>Zomeren</w:t>
-      </w:r>
-      <w:proofErr w:type="spellEnd"/>
-      <w:r>
-        <w:t xml:space="preserve">, M. (2013). Outrage towards whom? Threats to moral group status impede striving to improve via out‐group‐directed outrage. </w:t>
+      <w:r>
+        <w:t xml:space="preserve">Täuber, S., &amp; Van Zomeren, M. (2013). Outrage towards whom? Threats to moral group status impede striving to improve via out‐group‐directed outrage. </w:t>
       </w:r>
       <w:r>
         <w:rPr>
@@ -13002,23 +12629,7 @@
           <w:i/>
           <w:iCs/>
         </w:rPr>
-        <w:t xml:space="preserve">2016 Republican Party </w:t>
-      </w:r>
-      <w:proofErr w:type="spellStart"/>
-      <w:r>
-        <w:rPr>
-          <w:i/>
-          <w:iCs/>
-        </w:rPr>
-        <w:t>Presidental</w:t>
-      </w:r>
-      <w:proofErr w:type="spellEnd"/>
-      <w:r>
-        <w:rPr>
-          <w:i/>
-          <w:iCs/>
-        </w:rPr>
-        <w:t xml:space="preserve"> Debate</w:t>
+        <w:t>2016 Republican Party Presidental Debate</w:t>
       </w:r>
       <w:r>
         <w:t xml:space="preserve"> [Broadcast].</w:t>
@@ -13182,31 +12793,7 @@
         <w:ind w:hanging="720"/>
       </w:pPr>
       <w:r>
-        <w:t xml:space="preserve">Van </w:t>
-      </w:r>
-      <w:proofErr w:type="spellStart"/>
-      <w:r>
-        <w:t>Harreveld</w:t>
-      </w:r>
-      <w:proofErr w:type="spellEnd"/>
-      <w:r>
-        <w:t xml:space="preserve">, F., Van Der </w:t>
-      </w:r>
-      <w:proofErr w:type="spellStart"/>
-      <w:r>
-        <w:t>Pligt</w:t>
-      </w:r>
-      <w:proofErr w:type="spellEnd"/>
-      <w:r>
-        <w:t xml:space="preserve">, J., De Vries, N. K., Wenneker, C., &amp; </w:t>
-      </w:r>
-      <w:proofErr w:type="spellStart"/>
-      <w:r>
-        <w:t>Verhue</w:t>
-      </w:r>
-      <w:proofErr w:type="spellEnd"/>
-      <w:r>
-        <w:t xml:space="preserve">, D. (2004). Ambivalence and information integration in attitudinal judgment. </w:t>
+        <w:t xml:space="preserve">Van Harreveld, F., Van Der Pligt, J., De Vries, N. K., Wenneker, C., &amp; Verhue, D. (2004). Ambivalence and information integration in attitudinal judgment. </w:t>
       </w:r>
       <w:r>
         <w:rPr>
@@ -13320,38 +12907,14 @@
         <w:ind w:hanging="720"/>
       </w:pPr>
       <w:r>
-        <w:t xml:space="preserve">Welch, Susan, &amp; </w:t>
-      </w:r>
-      <w:proofErr w:type="spellStart"/>
-      <w:r>
-        <w:t>Sigelman</w:t>
-      </w:r>
-      <w:proofErr w:type="spellEnd"/>
-      <w:r>
-        <w:t xml:space="preserve">, Lee. (n.d.). The “Obama Effect” and White Racial Attitudes. </w:t>
-      </w:r>
-      <w:r>
-        <w:rPr>
-          <w:i/>
-          <w:iCs/>
-        </w:rPr>
-        <w:t xml:space="preserve">The ANNALS of the American Academy of </w:t>
-      </w:r>
-      <w:proofErr w:type="spellStart"/>
-      <w:r>
-        <w:rPr>
-          <w:i/>
-          <w:iCs/>
-        </w:rPr>
-        <w:t>Politcal</w:t>
-      </w:r>
-      <w:proofErr w:type="spellEnd"/>
-      <w:r>
-        <w:rPr>
-          <w:i/>
-          <w:iCs/>
-        </w:rPr>
-        <w:t xml:space="preserve"> and Social Science</w:t>
+        <w:t xml:space="preserve">Welch, Susan, &amp; Sigelman, Lee. (n.d.). The “Obama Effect” and White Racial Attitudes. </w:t>
+      </w:r>
+      <w:r>
+        <w:rPr>
+          <w:i/>
+          <w:iCs/>
+        </w:rPr>
+        <w:t>The ANNALS of the American Academy of Politcal and Social Science</w:t>
       </w:r>
       <w:r>
         <w:t xml:space="preserve">, </w:t>
@@ -13452,22 +13015,22 @@
       <w:pPr>
         <w:pStyle w:val="Heading1"/>
       </w:pPr>
-      <w:bookmarkStart w:id="69" w:name="_Toc173848418"/>
-      <w:bookmarkStart w:id="70" w:name="_Toc183010605"/>
+      <w:bookmarkStart w:id="70" w:name="_Toc173848418"/>
+      <w:bookmarkStart w:id="71" w:name="_Toc183010605"/>
       <w:r>
         <w:lastRenderedPageBreak/>
         <w:t>Appendices</w:t>
       </w:r>
-      <w:bookmarkEnd w:id="69"/>
       <w:bookmarkEnd w:id="70"/>
+      <w:bookmarkEnd w:id="71"/>
     </w:p>
     <w:p/>
     <w:p>
       <w:pPr>
         <w:pStyle w:val="Heading2"/>
       </w:pPr>
-      <w:bookmarkStart w:id="71" w:name="_Toc173848419"/>
-      <w:bookmarkStart w:id="72" w:name="_Toc183010606"/>
+      <w:bookmarkStart w:id="72" w:name="_Toc173848419"/>
+      <w:bookmarkStart w:id="73" w:name="_Toc183010606"/>
       <w:r>
         <w:t>Appendix A – Material</w:t>
       </w:r>
@@ -13477,20 +13040,20 @@
       <w:r>
         <w:t xml:space="preserve"> for Study 1</w:t>
       </w:r>
-      <w:bookmarkEnd w:id="71"/>
       <w:bookmarkEnd w:id="72"/>
+      <w:bookmarkEnd w:id="73"/>
     </w:p>
     <w:p>
       <w:pPr>
         <w:pStyle w:val="Heading3"/>
       </w:pPr>
-      <w:bookmarkStart w:id="73" w:name="_Toc173848420"/>
-      <w:bookmarkStart w:id="74" w:name="_Toc183010607"/>
+      <w:bookmarkStart w:id="74" w:name="_Toc173848420"/>
+      <w:bookmarkStart w:id="75" w:name="_Toc183010607"/>
       <w:r>
         <w:t>Cover Letter</w:t>
       </w:r>
-      <w:bookmarkEnd w:id="73"/>
       <w:bookmarkEnd w:id="74"/>
+      <w:bookmarkEnd w:id="75"/>
     </w:p>
     <w:p>
       <w:r>
@@ -13549,15 +13112,7 @@
       </w:r>
       <w:r>
         <w:br/>
-        <w:t xml:space="preserve">You are being asked to participate in this study because we believe that assessing what characteristics in both issues and individuals predict accurate recollection of factual information has great value. The purpose of the study is to determine if and what these potential characteristics that affect accuracy of memory recall are. What will happen during the study? You are being be asked to participate in </w:t>
-      </w:r>
-      <w:proofErr w:type="spellStart"/>
-      <w:r>
-        <w:t>a</w:t>
-      </w:r>
-      <w:proofErr w:type="spellEnd"/>
-      <w:r>
-        <w:t xml:space="preserve"> online survey. Specifically, we will ask you to predict the extent to which the American public, in 2018, agreed or disagreed with various social and scientific issues. We will also assess individual differences, including moral beliefs, numeracy, and demographic information.</w:t>
+        <w:t>You are being asked to participate in this study because we believe that assessing what characteristics in both issues and individuals predict accurate recollection of factual information has great value. The purpose of the study is to determine if and what these potential characteristics that affect accuracy of memory recall are. What will happen during the study? You are being be asked to participate in a online survey. Specifically, we will ask you to predict the extent to which the American public, in 2018, agreed or disagreed with various social and scientific issues. We will also assess individual differences, including moral beliefs, numeracy, and demographic information.</w:t>
       </w:r>
       <w:r>
         <w:br/>
@@ -13720,13 +13275,13 @@
       <w:pPr>
         <w:pStyle w:val="Heading3"/>
       </w:pPr>
-      <w:bookmarkStart w:id="75" w:name="_Toc173848421"/>
-      <w:bookmarkStart w:id="76" w:name="_Toc183010608"/>
+      <w:bookmarkStart w:id="76" w:name="_Toc173848421"/>
+      <w:bookmarkStart w:id="77" w:name="_Toc183010608"/>
       <w:r>
         <w:t>Debrief</w:t>
       </w:r>
-      <w:bookmarkEnd w:id="75"/>
       <w:bookmarkEnd w:id="76"/>
+      <w:bookmarkEnd w:id="77"/>
     </w:p>
     <w:p/>
     <w:p>
@@ -13865,13 +13420,13 @@
       <w:pPr>
         <w:pStyle w:val="Heading3"/>
       </w:pPr>
-      <w:bookmarkStart w:id="77" w:name="_Toc173848422"/>
-      <w:bookmarkStart w:id="78" w:name="_Toc183010609"/>
+      <w:bookmarkStart w:id="78" w:name="_Toc173848422"/>
+      <w:bookmarkStart w:id="79" w:name="_Toc183010609"/>
       <w:r>
         <w:t>Measures</w:t>
       </w:r>
-      <w:bookmarkEnd w:id="77"/>
       <w:bookmarkEnd w:id="78"/>
+      <w:bookmarkEnd w:id="79"/>
     </w:p>
     <w:p>
       <w:r>
@@ -13885,7 +13440,7 @@
         </w:rPr>
         <w:lastRenderedPageBreak/>
         <w:drawing>
-          <wp:inline distT="0" distB="0" distL="0" distR="0" wp14:anchorId="3578B7FA" wp14:editId="6C01C2B1">
+          <wp:inline distT="0" distB="0" distL="0" distR="0" wp14:anchorId="3578B7FA" wp14:editId="493DAEE2">
             <wp:extent cx="5932805" cy="2113915"/>
             <wp:effectExtent l="0" t="0" r="0" b="635"/>
             <wp:docPr id="174948303" name="Picture 2"/>
@@ -13946,7 +13501,7 @@
           <w:noProof/>
         </w:rPr>
         <w:drawing>
-          <wp:inline distT="0" distB="0" distL="0" distR="0" wp14:anchorId="4DEAAD01" wp14:editId="7399BD58">
+          <wp:inline distT="0" distB="0" distL="0" distR="0" wp14:anchorId="4DEAAD01" wp14:editId="64A2810D">
             <wp:extent cx="5939790" cy="1741170"/>
             <wp:effectExtent l="0" t="0" r="3810" b="0"/>
             <wp:docPr id="1771988288" name="Picture 3"/>
@@ -14068,7 +13623,7 @@
           <w:noProof/>
         </w:rPr>
         <w:drawing>
-          <wp:inline distT="0" distB="0" distL="0" distR="0" wp14:anchorId="19BCDA66" wp14:editId="3E34331D">
+          <wp:inline distT="0" distB="0" distL="0" distR="0" wp14:anchorId="19BCDA66" wp14:editId="4F860CB6">
             <wp:extent cx="6570053" cy="1375258"/>
             <wp:effectExtent l="0" t="0" r="2540" b="0"/>
             <wp:docPr id="402092963" name="Picture 6"/>
@@ -14128,7 +13683,7 @@
           <w:noProof/>
         </w:rPr>
         <w:drawing>
-          <wp:inline distT="0" distB="0" distL="0" distR="0" wp14:anchorId="100CF4D4" wp14:editId="05CA553A">
+          <wp:inline distT="0" distB="0" distL="0" distR="0" wp14:anchorId="100CF4D4" wp14:editId="2BE6C7A7">
             <wp:extent cx="5932805" cy="577850"/>
             <wp:effectExtent l="0" t="0" r="0" b="0"/>
             <wp:docPr id="1380279329" name="Picture 7"/>
@@ -14835,8 +14390,8 @@
       <w:pPr>
         <w:pStyle w:val="Heading2"/>
       </w:pPr>
-      <w:bookmarkStart w:id="79" w:name="_Toc173848423"/>
-      <w:bookmarkStart w:id="80" w:name="_Toc183010610"/>
+      <w:bookmarkStart w:id="80" w:name="_Toc173848423"/>
+      <w:bookmarkStart w:id="81" w:name="_Toc183010610"/>
       <w:r>
         <w:lastRenderedPageBreak/>
         <w:t>Appendix B</w:t>
@@ -14844,20 +14399,20 @@
       <w:r>
         <w:t xml:space="preserve"> – Materials for Study 2</w:t>
       </w:r>
-      <w:bookmarkEnd w:id="79"/>
       <w:bookmarkEnd w:id="80"/>
+      <w:bookmarkEnd w:id="81"/>
     </w:p>
     <w:p>
       <w:pPr>
         <w:pStyle w:val="Heading3"/>
       </w:pPr>
-      <w:bookmarkStart w:id="81" w:name="_Toc173848424"/>
-      <w:bookmarkStart w:id="82" w:name="_Toc183010611"/>
+      <w:bookmarkStart w:id="82" w:name="_Toc173848424"/>
+      <w:bookmarkStart w:id="83" w:name="_Toc183010611"/>
       <w:r>
         <w:t>Cover Letter</w:t>
       </w:r>
-      <w:bookmarkEnd w:id="81"/>
       <w:bookmarkEnd w:id="82"/>
+      <w:bookmarkEnd w:id="83"/>
     </w:p>
     <w:p>
       <w:r>
@@ -14923,15 +14478,7 @@
       </w:r>
       <w:r>
         <w:br/>
-        <w:t xml:space="preserve">You are being asked to participate in this study because we believe that assessing how moral conviction and the saliency of that moral conviction can affect perception and decision-making has great value. The purpose of the study is to determine if we are able to directly affect the saliency of moral conviction, especially across various topics that are generally considered to have different moral weight. You are being asked to participate in </w:t>
-      </w:r>
-      <w:proofErr w:type="spellStart"/>
-      <w:r>
-        <w:t>a</w:t>
-      </w:r>
-      <w:proofErr w:type="spellEnd"/>
-      <w:r>
-        <w:t xml:space="preserve"> online survey. Specifically, we will ask you to read several short essays and pamphlets. We will also assess individual differences, including moral beliefs, numeracy, and demographic information.</w:t>
+        <w:t>You are being asked to participate in this study because we believe that assessing how moral conviction and the saliency of that moral conviction can affect perception and decision-making has great value. The purpose of the study is to determine if we are able to directly affect the saliency of moral conviction, especially across various topics that are generally considered to have different moral weight. You are being asked to participate in a online survey. Specifically, we will ask you to read several short essays and pamphlets. We will also assess individual differences, including moral beliefs, numeracy, and demographic information.</w:t>
       </w:r>
       <w:r>
         <w:br/>
@@ -15097,13 +14644,13 @@
       <w:pPr>
         <w:pStyle w:val="Heading3"/>
       </w:pPr>
-      <w:bookmarkStart w:id="83" w:name="_Toc173848425"/>
-      <w:bookmarkStart w:id="84" w:name="_Toc183010612"/>
+      <w:bookmarkStart w:id="84" w:name="_Toc173848425"/>
+      <w:bookmarkStart w:id="85" w:name="_Toc183010612"/>
       <w:r>
         <w:t>Debrief</w:t>
       </w:r>
-      <w:bookmarkEnd w:id="83"/>
       <w:bookmarkEnd w:id="84"/>
+      <w:bookmarkEnd w:id="85"/>
     </w:p>
     <w:p>
       <w:r>
@@ -15217,13 +14764,13 @@
       <w:pPr>
         <w:pStyle w:val="Heading3"/>
       </w:pPr>
-      <w:bookmarkStart w:id="85" w:name="_Toc173848426"/>
-      <w:bookmarkStart w:id="86" w:name="_Toc183010613"/>
+      <w:bookmarkStart w:id="86" w:name="_Toc173848426"/>
+      <w:bookmarkStart w:id="87" w:name="_Toc183010613"/>
       <w:r>
         <w:t>Materials</w:t>
       </w:r>
-      <w:bookmarkEnd w:id="85"/>
       <w:bookmarkEnd w:id="86"/>
+      <w:bookmarkEnd w:id="87"/>
     </w:p>
     <w:p/>
     <w:p>
@@ -15698,15 +15245,7 @@
       </w:r>
       <w:r>
         <w:br/>
-        <w:t xml:space="preserve">Exercise has real practical benefits. Not exercising leads to a 30% higher rate of diabetes, and a 50% higher rate of hypertension. These serious illnesses are awful. Avoiding them is a smart choice. Having a higher quality of life is really worth it. Exercise can also be really cheap. Anyone can choose to walk more. Sit-ups and push-ups are free. </w:t>
-      </w:r>
-      <w:proofErr w:type="spellStart"/>
-      <w:r>
-        <w:t>Youtube</w:t>
-      </w:r>
-      <w:proofErr w:type="spellEnd"/>
-      <w:r>
-        <w:t xml:space="preserve"> has easy tutorials. Even using the stairs can help a little bit. Exercise is very practical.</w:t>
+        <w:t>Exercise has real practical benefits. Not exercising leads to a 30% higher rate of diabetes, and a 50% higher rate of hypertension. These serious illnesses are awful. Avoiding them is a smart choice. Having a higher quality of life is really worth it. Exercise can also be really cheap. Anyone can choose to walk more. Sit-ups and push-ups are free. Youtube has easy tutorials. Even using the stairs can help a little bit. Exercise is very practical.</w:t>
       </w:r>
       <w:r>
         <w:br/>
@@ -15936,13 +15475,13 @@
       <w:pPr>
         <w:pStyle w:val="Heading3"/>
       </w:pPr>
-      <w:bookmarkStart w:id="87" w:name="_Toc173848427"/>
-      <w:bookmarkStart w:id="88" w:name="_Toc183010614"/>
+      <w:bookmarkStart w:id="88" w:name="_Toc173848427"/>
+      <w:bookmarkStart w:id="89" w:name="_Toc183010614"/>
       <w:r>
         <w:t>Measures</w:t>
       </w:r>
-      <w:bookmarkEnd w:id="87"/>
       <w:bookmarkEnd w:id="88"/>
+      <w:bookmarkEnd w:id="89"/>
     </w:p>
     <w:p/>
     <w:p>
@@ -16130,14 +15669,14 @@
       <w:pPr>
         <w:pStyle w:val="Heading2"/>
       </w:pPr>
-      <w:bookmarkStart w:id="89" w:name="_Toc173848428"/>
-      <w:bookmarkStart w:id="90" w:name="_Toc183010615"/>
+      <w:bookmarkStart w:id="90" w:name="_Toc173848428"/>
+      <w:bookmarkStart w:id="91" w:name="_Toc183010615"/>
       <w:r>
         <w:lastRenderedPageBreak/>
         <w:t>Appendix C – Materials for Study 3</w:t>
       </w:r>
-      <w:bookmarkEnd w:id="89"/>
       <w:bookmarkEnd w:id="90"/>
+      <w:bookmarkEnd w:id="91"/>
     </w:p>
     <w:p>
       <w:pPr>
@@ -16148,11 +15687,11 @@
       <w:pPr>
         <w:pStyle w:val="Heading2"/>
       </w:pPr>
-      <w:bookmarkStart w:id="91" w:name="_Toc183010616"/>
+      <w:bookmarkStart w:id="92" w:name="_Toc183010616"/>
       <w:r>
         <w:t>Cover Letter</w:t>
       </w:r>
-      <w:bookmarkEnd w:id="91"/>
+      <w:bookmarkEnd w:id="92"/>
     </w:p>
     <w:p>
       <w:pPr>
@@ -16231,15 +15770,7 @@
       </w:r>
       <w:r>
         <w:br/>
-        <w:t xml:space="preserve">You are being asked to participate in this study because we believe that differing strengths of moral conviction can affect accuracy in memory recollection. The purpose of the study is to determine if we are able to directly affect the saliency of moral conviction, especially across various topics that are generally considered to have different moral weight, and furthermore, if this affects accuracy of memory recall. You are being asked to participate in </w:t>
-      </w:r>
-      <w:proofErr w:type="spellStart"/>
-      <w:r>
-        <w:t>a</w:t>
-      </w:r>
-      <w:proofErr w:type="spellEnd"/>
-      <w:r>
-        <w:t xml:space="preserve"> online survey. Specifically, we will ask you to read several short essays and pamphlets, then, we will ask you to predict the extent to which the American public, in 2018, agreed or disagreed with various social and scientific issues. We will also assess individual differences, including moral beliefs, </w:t>
+        <w:t xml:space="preserve">You are being asked to participate in this study because we believe that differing strengths of moral conviction can affect accuracy in memory recollection. The purpose of the study is to determine if we are able to directly affect the saliency of moral conviction, especially across various topics that are generally considered to have different moral weight, and furthermore, if this affects accuracy of memory recall. You are being asked to participate in a online survey. Specifically, we will ask you to read several short essays and pamphlets, then, we will ask you to predict the extent to which the American public, in 2018, agreed or disagreed with various social and scientific issues. We will also assess individual differences, including moral beliefs, </w:t>
       </w:r>
       <w:r>
         <w:lastRenderedPageBreak/>
@@ -16405,11 +15936,11 @@
       <w:pPr>
         <w:pStyle w:val="Heading2"/>
       </w:pPr>
-      <w:bookmarkStart w:id="92" w:name="_Toc183010617"/>
+      <w:bookmarkStart w:id="93" w:name="_Toc183010617"/>
       <w:r>
         <w:t>Debrief</w:t>
       </w:r>
-      <w:bookmarkEnd w:id="92"/>
+      <w:bookmarkEnd w:id="93"/>
     </w:p>
     <w:p>
       <w:pPr>
@@ -16683,11 +16214,11 @@
       <w:pPr>
         <w:pStyle w:val="Heading2"/>
       </w:pPr>
-      <w:bookmarkStart w:id="93" w:name="_Toc183010618"/>
+      <w:bookmarkStart w:id="94" w:name="_Toc183010618"/>
       <w:r>
         <w:t>Measures</w:t>
       </w:r>
-      <w:bookmarkEnd w:id="93"/>
+      <w:bookmarkEnd w:id="94"/>
     </w:p>
     <w:p>
       <w:pPr>
@@ -16705,7 +16236,7 @@
 </file>
 
 <file path=word/comments.xml><?xml version="1.0" encoding="utf-8"?>
-<w:comments xmlns:wpc="http://schemas.microsoft.com/office/word/2010/wordprocessingCanvas" xmlns:cx="http://schemas.microsoft.com/office/drawing/2014/chartex" xmlns:cx1="http://schemas.microsoft.com/office/drawing/2015/9/8/chartex" xmlns:cx2="http://schemas.microsoft.com/office/drawing/2015/10/21/chartex" xmlns:cx3="http://schemas.microsoft.com/office/drawing/2016/5/9/chartex" xmlns:cx4="http://schemas.microsoft.com/office/drawing/2016/5/10/chartex" xmlns:cx5="http://schemas.microsoft.com/office/drawing/2016/5/11/chartex" xmlns:cx6="http://schemas.microsoft.com/office/drawing/2016/5/12/chartex" xmlns:cx7="http://schemas.microsoft.com/office/drawing/2016/5/13/chartex" xmlns:cx8="http://schemas.microsoft.com/office/drawing/2016/5/14/chartex" xmlns:mc="http://schemas.openxmlformats.org/markup-compatibility/2006" xmlns:aink="http://schemas.microsoft.com/office/drawing/2016/ink" xmlns:am3d="http://schemas.microsoft.com/office/drawing/2017/model3d" xmlns:o="urn:schemas-microsoft-com:office:office" xmlns:oel="http://schemas.microsoft.com/office/2019/extlst" xmlns:r="http://schemas.openxmlformats.org/officeDocument/2006/relationships" xmlns:m="http://schemas.openxmlformats.org/officeDocument/2006/math" xmlns:v="urn:schemas-microsoft-com:vml" xmlns:wp14="http://schemas.microsoft.com/office/word/2010/wordprocessingDrawing" xmlns:wp="http://schemas.openxmlformats.org/drawingml/2006/wordprocessingDrawing" xmlns:w10="urn:schemas-microsoft-com:office:word" xmlns:w="http://schemas.openxmlformats.org/wordprocessingml/2006/main" xmlns:w14="http://schemas.microsoft.com/office/word/2010/wordml" xmlns:w15="http://schemas.microsoft.com/office/word/2012/wordml" xmlns:w16cex="http://schemas.microsoft.com/office/word/2018/wordml/cex" xmlns:w16cid="http://schemas.microsoft.com/office/word/2016/wordml/cid" xmlns:w16="http://schemas.microsoft.com/office/word/2018/wordml" xmlns:w16du="http://schemas.microsoft.com/office/word/2023/wordml/word16du" xmlns:w16sdtdh="http://schemas.microsoft.com/office/word/2020/wordml/sdtdatahash" xmlns:w16se="http://schemas.microsoft.com/office/word/2015/wordml/symex" xmlns:wpg="http://schemas.microsoft.com/office/word/2010/wordprocessingGroup" xmlns:wpi="http://schemas.microsoft.com/office/word/2010/wordprocessingInk" xmlns:wne="http://schemas.microsoft.com/office/word/2006/wordml" xmlns:wps="http://schemas.microsoft.com/office/word/2010/wordprocessingShape" mc:Ignorable="w14 w15 w16se w16cid w16 w16cex w16sdtdh w16du wp14">
+<w:comments xmlns:wpc="http://schemas.microsoft.com/office/word/2010/wordprocessingCanvas" xmlns:cx="http://schemas.microsoft.com/office/drawing/2014/chartex" xmlns:cx1="http://schemas.microsoft.com/office/drawing/2015/9/8/chartex" xmlns:cx2="http://schemas.microsoft.com/office/drawing/2015/10/21/chartex" xmlns:cx3="http://schemas.microsoft.com/office/drawing/2016/5/9/chartex" xmlns:cx4="http://schemas.microsoft.com/office/drawing/2016/5/10/chartex" xmlns:cx5="http://schemas.microsoft.com/office/drawing/2016/5/11/chartex" xmlns:cx6="http://schemas.microsoft.com/office/drawing/2016/5/12/chartex" xmlns:cx7="http://schemas.microsoft.com/office/drawing/2016/5/13/chartex" xmlns:cx8="http://schemas.microsoft.com/office/drawing/2016/5/14/chartex" xmlns:mc="http://schemas.openxmlformats.org/markup-compatibility/2006" xmlns:aink="http://schemas.microsoft.com/office/drawing/2016/ink" xmlns:am3d="http://schemas.microsoft.com/office/drawing/2017/model3d" xmlns:o="urn:schemas-microsoft-com:office:office" xmlns:oel="http://schemas.microsoft.com/office/2019/extlst" xmlns:r="http://schemas.openxmlformats.org/officeDocument/2006/relationships" xmlns:m="http://schemas.openxmlformats.org/officeDocument/2006/math" xmlns:v="urn:schemas-microsoft-com:vml" xmlns:wp14="http://schemas.microsoft.com/office/word/2010/wordprocessingDrawing" xmlns:wp="http://schemas.openxmlformats.org/drawingml/2006/wordprocessingDrawing" xmlns:w10="urn:schemas-microsoft-com:office:word" xmlns:w="http://schemas.openxmlformats.org/wordprocessingml/2006/main" xmlns:w14="http://schemas.microsoft.com/office/word/2010/wordml" xmlns:w15="http://schemas.microsoft.com/office/word/2012/wordml" xmlns:w16cex="http://schemas.microsoft.com/office/word/2018/wordml/cex" xmlns:w16cid="http://schemas.microsoft.com/office/word/2016/wordml/cid" xmlns:w16="http://schemas.microsoft.com/office/word/2018/wordml" xmlns:w16du="http://schemas.microsoft.com/office/word/2023/wordml/word16du" xmlns:w16sdtdh="http://schemas.microsoft.com/office/word/2020/wordml/sdtdatahash" xmlns:w16sdtfl="http://schemas.microsoft.com/office/word/2024/wordml/sdtformatlock" xmlns:w16se="http://schemas.microsoft.com/office/word/2015/wordml/symex" xmlns:wpg="http://schemas.microsoft.com/office/word/2010/wordprocessingGroup" xmlns:wpi="http://schemas.microsoft.com/office/word/2010/wordprocessingInk" xmlns:wne="http://schemas.microsoft.com/office/word/2006/wordml" xmlns:wps="http://schemas.microsoft.com/office/word/2010/wordprocessingShape" mc:Ignorable="w14 w15 w16se w16cid w16 w16cex w16sdtdh w16sdtfl w16du wp14">
   <w:comment w:id="2" w:author="Duan, Sean (MU-Student)" w:date="2024-12-04T15:35:00Z" w:initials="SD">
     <w:p>
       <w:pPr>
@@ -16735,6 +16266,22 @@
       </w:r>
       <w:r>
         <w:t>Additionally, if we should add ELM material into this paragraph.</w:t>
+      </w:r>
+    </w:p>
+  </w:comment>
+  <w:comment w:id="7" w:author="Duan, Sean (MU-Student)" w:date="2025-01-22T14:45:00Z" w:initials="SD">
+    <w:p>
+      <w:pPr>
+        <w:pStyle w:val="CommentText"/>
+      </w:pPr>
+      <w:r>
+        <w:rPr>
+          <w:rStyle w:val="CommentReference"/>
+        </w:rPr>
+        <w:annotationRef/>
+      </w:r>
+      <w:r>
+        <w:t>Could add a sub-section of ‘attitude change specifically for polarized beliefs’. This falls in line w/ some of the earlier drafts where I show how moral conviction makes it hard to change… maybe look at some broader work so we can tie this in here.</w:t>
       </w:r>
     </w:p>
   </w:comment>
@@ -16742,28 +16289,31 @@
 </file>
 
 <file path=word/commentsExtended.xml><?xml version="1.0" encoding="utf-8"?>
-<w15:commentsEx xmlns:wpc="http://schemas.microsoft.com/office/word/2010/wordprocessingCanvas" xmlns:cx="http://schemas.microsoft.com/office/drawing/2014/chartex" xmlns:cx1="http://schemas.microsoft.com/office/drawing/2015/9/8/chartex" xmlns:cx2="http://schemas.microsoft.com/office/drawing/2015/10/21/chartex" xmlns:cx3="http://schemas.microsoft.com/office/drawing/2016/5/9/chartex" xmlns:cx4="http://schemas.microsoft.com/office/drawing/2016/5/10/chartex" xmlns:cx5="http://schemas.microsoft.com/office/drawing/2016/5/11/chartex" xmlns:cx6="http://schemas.microsoft.com/office/drawing/2016/5/12/chartex" xmlns:cx7="http://schemas.microsoft.com/office/drawing/2016/5/13/chartex" xmlns:cx8="http://schemas.microsoft.com/office/drawing/2016/5/14/chartex" xmlns:mc="http://schemas.openxmlformats.org/markup-compatibility/2006" xmlns:aink="http://schemas.microsoft.com/office/drawing/2016/ink" xmlns:am3d="http://schemas.microsoft.com/office/drawing/2017/model3d" xmlns:o="urn:schemas-microsoft-com:office:office" xmlns:oel="http://schemas.microsoft.com/office/2019/extlst" xmlns:r="http://schemas.openxmlformats.org/officeDocument/2006/relationships" xmlns:m="http://schemas.openxmlformats.org/officeDocument/2006/math" xmlns:v="urn:schemas-microsoft-com:vml" xmlns:wp14="http://schemas.microsoft.com/office/word/2010/wordprocessingDrawing" xmlns:wp="http://schemas.openxmlformats.org/drawingml/2006/wordprocessingDrawing" xmlns:w10="urn:schemas-microsoft-com:office:word" xmlns:w="http://schemas.openxmlformats.org/wordprocessingml/2006/main" xmlns:w14="http://schemas.microsoft.com/office/word/2010/wordml" xmlns:w15="http://schemas.microsoft.com/office/word/2012/wordml" xmlns:w16cex="http://schemas.microsoft.com/office/word/2018/wordml/cex" xmlns:w16cid="http://schemas.microsoft.com/office/word/2016/wordml/cid" xmlns:w16="http://schemas.microsoft.com/office/word/2018/wordml" xmlns:w16du="http://schemas.microsoft.com/office/word/2023/wordml/word16du" xmlns:w16sdtdh="http://schemas.microsoft.com/office/word/2020/wordml/sdtdatahash" xmlns:w16se="http://schemas.microsoft.com/office/word/2015/wordml/symex" xmlns:wpg="http://schemas.microsoft.com/office/word/2010/wordprocessingGroup" xmlns:wpi="http://schemas.microsoft.com/office/word/2010/wordprocessingInk" xmlns:wne="http://schemas.microsoft.com/office/word/2006/wordml" xmlns:wps="http://schemas.microsoft.com/office/word/2010/wordprocessingShape" mc:Ignorable="w14 w15 w16se w16cid w16 w16cex w16sdtdh w16du wp14">
+<w15:commentsEx xmlns:wpc="http://schemas.microsoft.com/office/word/2010/wordprocessingCanvas" xmlns:cx="http://schemas.microsoft.com/office/drawing/2014/chartex" xmlns:cx1="http://schemas.microsoft.com/office/drawing/2015/9/8/chartex" xmlns:cx2="http://schemas.microsoft.com/office/drawing/2015/10/21/chartex" xmlns:cx3="http://schemas.microsoft.com/office/drawing/2016/5/9/chartex" xmlns:cx4="http://schemas.microsoft.com/office/drawing/2016/5/10/chartex" xmlns:cx5="http://schemas.microsoft.com/office/drawing/2016/5/11/chartex" xmlns:cx6="http://schemas.microsoft.com/office/drawing/2016/5/12/chartex" xmlns:cx7="http://schemas.microsoft.com/office/drawing/2016/5/13/chartex" xmlns:cx8="http://schemas.microsoft.com/office/drawing/2016/5/14/chartex" xmlns:mc="http://schemas.openxmlformats.org/markup-compatibility/2006" xmlns:aink="http://schemas.microsoft.com/office/drawing/2016/ink" xmlns:am3d="http://schemas.microsoft.com/office/drawing/2017/model3d" xmlns:o="urn:schemas-microsoft-com:office:office" xmlns:oel="http://schemas.microsoft.com/office/2019/extlst" xmlns:r="http://schemas.openxmlformats.org/officeDocument/2006/relationships" xmlns:m="http://schemas.openxmlformats.org/officeDocument/2006/math" xmlns:v="urn:schemas-microsoft-com:vml" xmlns:wp14="http://schemas.microsoft.com/office/word/2010/wordprocessingDrawing" xmlns:wp="http://schemas.openxmlformats.org/drawingml/2006/wordprocessingDrawing" xmlns:w10="urn:schemas-microsoft-com:office:word" xmlns:w="http://schemas.openxmlformats.org/wordprocessingml/2006/main" xmlns:w14="http://schemas.microsoft.com/office/word/2010/wordml" xmlns:w15="http://schemas.microsoft.com/office/word/2012/wordml" xmlns:w16cex="http://schemas.microsoft.com/office/word/2018/wordml/cex" xmlns:w16cid="http://schemas.microsoft.com/office/word/2016/wordml/cid" xmlns:w16="http://schemas.microsoft.com/office/word/2018/wordml" xmlns:w16du="http://schemas.microsoft.com/office/word/2023/wordml/word16du" xmlns:w16sdtdh="http://schemas.microsoft.com/office/word/2020/wordml/sdtdatahash" xmlns:w16sdtfl="http://schemas.microsoft.com/office/word/2024/wordml/sdtformatlock" xmlns:w16se="http://schemas.microsoft.com/office/word/2015/wordml/symex" xmlns:wpg="http://schemas.microsoft.com/office/word/2010/wordprocessingGroup" xmlns:wpi="http://schemas.microsoft.com/office/word/2010/wordprocessingInk" xmlns:wne="http://schemas.microsoft.com/office/word/2006/wordml" xmlns:wps="http://schemas.microsoft.com/office/word/2010/wordprocessingShape" mc:Ignorable="w14 w15 w16se w16cid w16 w16cex w16sdtdh w16sdtfl w16du wp14">
   <w15:commentEx w15:paraId="3C45C243" w15:done="0"/>
   <w15:commentEx w15:paraId="2E015786" w15:paraIdParent="3C45C243" w15:done="0"/>
+  <w15:commentEx w15:paraId="545E450D" w15:done="0"/>
 </w15:commentsEx>
 </file>
 
 <file path=word/commentsExtensible.xml><?xml version="1.0" encoding="utf-8"?>
-<w16cex:commentsExtensible xmlns:wpc="http://schemas.microsoft.com/office/word/2010/wordprocessingCanvas" xmlns:cx="http://schemas.microsoft.com/office/drawing/2014/chartex" xmlns:cx1="http://schemas.microsoft.com/office/drawing/2015/9/8/chartex" xmlns:cx2="http://schemas.microsoft.com/office/drawing/2015/10/21/chartex" xmlns:cx3="http://schemas.microsoft.com/office/drawing/2016/5/9/chartex" xmlns:cx4="http://schemas.microsoft.com/office/drawing/2016/5/10/chartex" xmlns:cx5="http://schemas.microsoft.com/office/drawing/2016/5/11/chartex" xmlns:cx6="http://schemas.microsoft.com/office/drawing/2016/5/12/chartex" xmlns:cx7="http://schemas.microsoft.com/office/drawing/2016/5/13/chartex" xmlns:cx8="http://schemas.microsoft.com/office/drawing/2016/5/14/chartex" xmlns:cr="http://schemas.microsoft.com/office/comments/2020/reactions" xmlns:mc="http://schemas.openxmlformats.org/markup-compatibility/2006" xmlns:aink="http://schemas.microsoft.com/office/drawing/2016/ink" xmlns:am3d="http://schemas.microsoft.com/office/drawing/2017/model3d" xmlns:o="urn:schemas-microsoft-com:office:office" xmlns:oel="http://schemas.microsoft.com/office/2019/extlst" xmlns:r="http://schemas.openxmlformats.org/officeDocument/2006/relationships" xmlns:m="http://schemas.openxmlformats.org/officeDocument/2006/math" xmlns:v="urn:schemas-microsoft-com:vml" xmlns:wp14="http://schemas.microsoft.com/office/word/2010/wordprocessingDrawing" xmlns:wp="http://schemas.openxmlformats.org/drawingml/2006/wordprocessingDrawing" xmlns:w10="urn:schemas-microsoft-com:office:word" xmlns:w="http://schemas.openxmlformats.org/wordprocessingml/2006/main" xmlns:w14="http://schemas.microsoft.com/office/word/2010/wordml" xmlns:w15="http://schemas.microsoft.com/office/word/2012/wordml" xmlns:w16cex="http://schemas.microsoft.com/office/word/2018/wordml/cex" xmlns:w16cid="http://schemas.microsoft.com/office/word/2016/wordml/cid" xmlns:w16="http://schemas.microsoft.com/office/word/2018/wordml" xmlns:w16du="http://schemas.microsoft.com/office/word/2023/wordml/word16du" xmlns:w16sdtdh="http://schemas.microsoft.com/office/word/2020/wordml/sdtdatahash" xmlns:w16se="http://schemas.microsoft.com/office/word/2015/wordml/symex" xmlns:wpg="http://schemas.microsoft.com/office/word/2010/wordprocessingGroup" xmlns:wpi="http://schemas.microsoft.com/office/word/2010/wordprocessingInk" xmlns:wne="http://schemas.microsoft.com/office/word/2006/wordml" xmlns:wps="http://schemas.microsoft.com/office/word/2010/wordprocessingShape" mc:Ignorable="w14 w15 w16se w16cid w16 w16cex w16sdtdh cr w16du wp14">
+<w16cex:commentsExtensible xmlns:wpc="http://schemas.microsoft.com/office/word/2010/wordprocessingCanvas" xmlns:cx="http://schemas.microsoft.com/office/drawing/2014/chartex" xmlns:cx1="http://schemas.microsoft.com/office/drawing/2015/9/8/chartex" xmlns:cx2="http://schemas.microsoft.com/office/drawing/2015/10/21/chartex" xmlns:cx3="http://schemas.microsoft.com/office/drawing/2016/5/9/chartex" xmlns:cx4="http://schemas.microsoft.com/office/drawing/2016/5/10/chartex" xmlns:cx5="http://schemas.microsoft.com/office/drawing/2016/5/11/chartex" xmlns:cx6="http://schemas.microsoft.com/office/drawing/2016/5/12/chartex" xmlns:cx7="http://schemas.microsoft.com/office/drawing/2016/5/13/chartex" xmlns:cx8="http://schemas.microsoft.com/office/drawing/2016/5/14/chartex" xmlns:cr="http://schemas.microsoft.com/office/comments/2020/reactions" xmlns:mc="http://schemas.openxmlformats.org/markup-compatibility/2006" xmlns:aink="http://schemas.microsoft.com/office/drawing/2016/ink" xmlns:am3d="http://schemas.microsoft.com/office/drawing/2017/model3d" xmlns:o="urn:schemas-microsoft-com:office:office" xmlns:oel="http://schemas.microsoft.com/office/2019/extlst" xmlns:r="http://schemas.openxmlformats.org/officeDocument/2006/relationships" xmlns:m="http://schemas.openxmlformats.org/officeDocument/2006/math" xmlns:v="urn:schemas-microsoft-com:vml" xmlns:wp14="http://schemas.microsoft.com/office/word/2010/wordprocessingDrawing" xmlns:wp="http://schemas.openxmlformats.org/drawingml/2006/wordprocessingDrawing" xmlns:w10="urn:schemas-microsoft-com:office:word" xmlns:w="http://schemas.openxmlformats.org/wordprocessingml/2006/main" xmlns:w14="http://schemas.microsoft.com/office/word/2010/wordml" xmlns:w15="http://schemas.microsoft.com/office/word/2012/wordml" xmlns:w16cex="http://schemas.microsoft.com/office/word/2018/wordml/cex" xmlns:w16cid="http://schemas.microsoft.com/office/word/2016/wordml/cid" xmlns:w16="http://schemas.microsoft.com/office/word/2018/wordml" xmlns:w16du="http://schemas.microsoft.com/office/word/2023/wordml/word16du" xmlns:w16sdtdh="http://schemas.microsoft.com/office/word/2020/wordml/sdtdatahash" xmlns:w16sdtfl="http://schemas.microsoft.com/office/word/2024/wordml/sdtformatlock" xmlns:w16se="http://schemas.microsoft.com/office/word/2015/wordml/symex" xmlns:wpg="http://schemas.microsoft.com/office/word/2010/wordprocessingGroup" xmlns:wpi="http://schemas.microsoft.com/office/word/2010/wordprocessingInk" xmlns:wne="http://schemas.microsoft.com/office/word/2006/wordml" xmlns:wps="http://schemas.microsoft.com/office/word/2010/wordprocessingShape" mc:Ignorable="w14 w15 w16se w16cid w16 w16cex w16sdtdh w16sdtfl cr w16du wp14">
   <w16cex:commentExtensible w16cex:durableId="10102CB4" w16cex:dateUtc="2024-12-04T21:35:00Z"/>
   <w16cex:commentExtensible w16cex:durableId="7F27D18E" w16cex:dateUtc="2024-12-04T21:35:00Z"/>
+  <w16cex:commentExtensible w16cex:durableId="273EBF09" w16cex:dateUtc="2025-01-22T20:45:00Z"/>
 </w16cex:commentsExtensible>
 </file>
 
 <file path=word/commentsIds.xml><?xml version="1.0" encoding="utf-8"?>
-<w16cid:commentsIds xmlns:wpc="http://schemas.microsoft.com/office/word/2010/wordprocessingCanvas" xmlns:cx="http://schemas.microsoft.com/office/drawing/2014/chartex" xmlns:cx1="http://schemas.microsoft.com/office/drawing/2015/9/8/chartex" xmlns:cx2="http://schemas.microsoft.com/office/drawing/2015/10/21/chartex" xmlns:cx3="http://schemas.microsoft.com/office/drawing/2016/5/9/chartex" xmlns:cx4="http://schemas.microsoft.com/office/drawing/2016/5/10/chartex" xmlns:cx5="http://schemas.microsoft.com/office/drawing/2016/5/11/chartex" xmlns:cx6="http://schemas.microsoft.com/office/drawing/2016/5/12/chartex" xmlns:cx7="http://schemas.microsoft.com/office/drawing/2016/5/13/chartex" xmlns:cx8="http://schemas.microsoft.com/office/drawing/2016/5/14/chartex" xmlns:mc="http://schemas.openxmlformats.org/markup-compatibility/2006" xmlns:aink="http://schemas.microsoft.com/office/drawing/2016/ink" xmlns:am3d="http://schemas.microsoft.com/office/drawing/2017/model3d" xmlns:o="urn:schemas-microsoft-com:office:office" xmlns:oel="http://schemas.microsoft.com/office/2019/extlst" xmlns:r="http://schemas.openxmlformats.org/officeDocument/2006/relationships" xmlns:m="http://schemas.openxmlformats.org/officeDocument/2006/math" xmlns:v="urn:schemas-microsoft-com:vml" xmlns:wp14="http://schemas.microsoft.com/office/word/2010/wordprocessingDrawing" xmlns:wp="http://schemas.openxmlformats.org/drawingml/2006/wordprocessingDrawing" xmlns:w10="urn:schemas-microsoft-com:office:word" xmlns:w="http://schemas.openxmlformats.org/wordprocessingml/2006/main" xmlns:w14="http://schemas.microsoft.com/office/word/2010/wordml" xmlns:w15="http://schemas.microsoft.com/office/word/2012/wordml" xmlns:w16cex="http://schemas.microsoft.com/office/word/2018/wordml/cex" xmlns:w16cid="http://schemas.microsoft.com/office/word/2016/wordml/cid" xmlns:w16="http://schemas.microsoft.com/office/word/2018/wordml" xmlns:w16du="http://schemas.microsoft.com/office/word/2023/wordml/word16du" xmlns:w16sdtdh="http://schemas.microsoft.com/office/word/2020/wordml/sdtdatahash" xmlns:w16se="http://schemas.microsoft.com/office/word/2015/wordml/symex" xmlns:wpg="http://schemas.microsoft.com/office/word/2010/wordprocessingGroup" xmlns:wpi="http://schemas.microsoft.com/office/word/2010/wordprocessingInk" xmlns:wne="http://schemas.microsoft.com/office/word/2006/wordml" xmlns:wps="http://schemas.microsoft.com/office/word/2010/wordprocessingShape" mc:Ignorable="w14 w15 w16se w16cid w16 w16cex w16sdtdh w16du wp14">
+<w16cid:commentsIds xmlns:wpc="http://schemas.microsoft.com/office/word/2010/wordprocessingCanvas" xmlns:cx="http://schemas.microsoft.com/office/drawing/2014/chartex" xmlns:cx1="http://schemas.microsoft.com/office/drawing/2015/9/8/chartex" xmlns:cx2="http://schemas.microsoft.com/office/drawing/2015/10/21/chartex" xmlns:cx3="http://schemas.microsoft.com/office/drawing/2016/5/9/chartex" xmlns:cx4="http://schemas.microsoft.com/office/drawing/2016/5/10/chartex" xmlns:cx5="http://schemas.microsoft.com/office/drawing/2016/5/11/chartex" xmlns:cx6="http://schemas.microsoft.com/office/drawing/2016/5/12/chartex" xmlns:cx7="http://schemas.microsoft.com/office/drawing/2016/5/13/chartex" xmlns:cx8="http://schemas.microsoft.com/office/drawing/2016/5/14/chartex" xmlns:mc="http://schemas.openxmlformats.org/markup-compatibility/2006" xmlns:aink="http://schemas.microsoft.com/office/drawing/2016/ink" xmlns:am3d="http://schemas.microsoft.com/office/drawing/2017/model3d" xmlns:o="urn:schemas-microsoft-com:office:office" xmlns:oel="http://schemas.microsoft.com/office/2019/extlst" xmlns:r="http://schemas.openxmlformats.org/officeDocument/2006/relationships" xmlns:m="http://schemas.openxmlformats.org/officeDocument/2006/math" xmlns:v="urn:schemas-microsoft-com:vml" xmlns:wp14="http://schemas.microsoft.com/office/word/2010/wordprocessingDrawing" xmlns:wp="http://schemas.openxmlformats.org/drawingml/2006/wordprocessingDrawing" xmlns:w10="urn:schemas-microsoft-com:office:word" xmlns:w="http://schemas.openxmlformats.org/wordprocessingml/2006/main" xmlns:w14="http://schemas.microsoft.com/office/word/2010/wordml" xmlns:w15="http://schemas.microsoft.com/office/word/2012/wordml" xmlns:w16cex="http://schemas.microsoft.com/office/word/2018/wordml/cex" xmlns:w16cid="http://schemas.microsoft.com/office/word/2016/wordml/cid" xmlns:w16="http://schemas.microsoft.com/office/word/2018/wordml" xmlns:w16du="http://schemas.microsoft.com/office/word/2023/wordml/word16du" xmlns:w16sdtdh="http://schemas.microsoft.com/office/word/2020/wordml/sdtdatahash" xmlns:w16sdtfl="http://schemas.microsoft.com/office/word/2024/wordml/sdtformatlock" xmlns:w16se="http://schemas.microsoft.com/office/word/2015/wordml/symex" xmlns:wpg="http://schemas.microsoft.com/office/word/2010/wordprocessingGroup" xmlns:wpi="http://schemas.microsoft.com/office/word/2010/wordprocessingInk" xmlns:wne="http://schemas.microsoft.com/office/word/2006/wordml" xmlns:wps="http://schemas.microsoft.com/office/word/2010/wordprocessingShape" mc:Ignorable="w14 w15 w16se w16cid w16 w16cex w16sdtdh w16sdtfl w16du wp14">
   <w16cid:commentId w16cid:paraId="3C45C243" w16cid:durableId="10102CB4"/>
   <w16cid:commentId w16cid:paraId="2E015786" w16cid:durableId="7F27D18E"/>
+  <w16cid:commentId w16cid:paraId="545E450D" w16cid:durableId="273EBF09"/>
 </w16cid:commentsIds>
 </file>
 
 <file path=word/numbering.xml><?xml version="1.0" encoding="utf-8"?>
-<w:numbering xmlns:wpc="http://schemas.microsoft.com/office/word/2010/wordprocessingCanvas" xmlns:cx="http://schemas.microsoft.com/office/drawing/2014/chartex" xmlns:cx1="http://schemas.microsoft.com/office/drawing/2015/9/8/chartex" xmlns:cx2="http://schemas.microsoft.com/office/drawing/2015/10/21/chartex" xmlns:cx3="http://schemas.microsoft.com/office/drawing/2016/5/9/chartex" xmlns:cx4="http://schemas.microsoft.com/office/drawing/2016/5/10/chartex" xmlns:cx5="http://schemas.microsoft.com/office/drawing/2016/5/11/chartex" xmlns:cx6="http://schemas.microsoft.com/office/drawing/2016/5/12/chartex" xmlns:cx7="http://schemas.microsoft.com/office/drawing/2016/5/13/chartex" xmlns:cx8="http://schemas.microsoft.com/office/drawing/2016/5/14/chartex" xmlns:mc="http://schemas.openxmlformats.org/markup-compatibility/2006" xmlns:aink="http://schemas.microsoft.com/office/drawing/2016/ink" xmlns:am3d="http://schemas.microsoft.com/office/drawing/2017/model3d" xmlns:o="urn:schemas-microsoft-com:office:office" xmlns:oel="http://schemas.microsoft.com/office/2019/extlst" xmlns:r="http://schemas.openxmlformats.org/officeDocument/2006/relationships" xmlns:m="http://schemas.openxmlformats.org/officeDocument/2006/math" xmlns:v="urn:schemas-microsoft-com:vml" xmlns:wp14="http://schemas.microsoft.com/office/word/2010/wordprocessingDrawing" xmlns:wp="http://schemas.openxmlformats.org/drawingml/2006/wordprocessingDrawing" xmlns:w10="urn:schemas-microsoft-com:office:word" xmlns:w="http://schemas.openxmlformats.org/wordprocessingml/2006/main" xmlns:w14="http://schemas.microsoft.com/office/word/2010/wordml" xmlns:w15="http://schemas.microsoft.com/office/word/2012/wordml" xmlns:w16cex="http://schemas.microsoft.com/office/word/2018/wordml/cex" xmlns:w16cid="http://schemas.microsoft.com/office/word/2016/wordml/cid" xmlns:w16="http://schemas.microsoft.com/office/word/2018/wordml" xmlns:w16du="http://schemas.microsoft.com/office/word/2023/wordml/word16du" xmlns:w16sdtdh="http://schemas.microsoft.com/office/word/2020/wordml/sdtdatahash" xmlns:w16se="http://schemas.microsoft.com/office/word/2015/wordml/symex" xmlns:wpg="http://schemas.microsoft.com/office/word/2010/wordprocessingGroup" xmlns:wpi="http://schemas.microsoft.com/office/word/2010/wordprocessingInk" xmlns:wne="http://schemas.microsoft.com/office/word/2006/wordml" xmlns:wps="http://schemas.microsoft.com/office/word/2010/wordprocessingShape" mc:Ignorable="w14 w15 w16se w16cid w16 w16cex w16sdtdh w16du wp14">
+<w:numbering xmlns:wpc="http://schemas.microsoft.com/office/word/2010/wordprocessingCanvas" xmlns:cx="http://schemas.microsoft.com/office/drawing/2014/chartex" xmlns:cx1="http://schemas.microsoft.com/office/drawing/2015/9/8/chartex" xmlns:cx2="http://schemas.microsoft.com/office/drawing/2015/10/21/chartex" xmlns:cx3="http://schemas.microsoft.com/office/drawing/2016/5/9/chartex" xmlns:cx4="http://schemas.microsoft.com/office/drawing/2016/5/10/chartex" xmlns:cx5="http://schemas.microsoft.com/office/drawing/2016/5/11/chartex" xmlns:cx6="http://schemas.microsoft.com/office/drawing/2016/5/12/chartex" xmlns:cx7="http://schemas.microsoft.com/office/drawing/2016/5/13/chartex" xmlns:cx8="http://schemas.microsoft.com/office/drawing/2016/5/14/chartex" xmlns:mc="http://schemas.openxmlformats.org/markup-compatibility/2006" xmlns:aink="http://schemas.microsoft.com/office/drawing/2016/ink" xmlns:am3d="http://schemas.microsoft.com/office/drawing/2017/model3d" xmlns:o="urn:schemas-microsoft-com:office:office" xmlns:oel="http://schemas.microsoft.com/office/2019/extlst" xmlns:r="http://schemas.openxmlformats.org/officeDocument/2006/relationships" xmlns:m="http://schemas.openxmlformats.org/officeDocument/2006/math" xmlns:v="urn:schemas-microsoft-com:vml" xmlns:wp14="http://schemas.microsoft.com/office/word/2010/wordprocessingDrawing" xmlns:wp="http://schemas.openxmlformats.org/drawingml/2006/wordprocessingDrawing" xmlns:w10="urn:schemas-microsoft-com:office:word" xmlns:w="http://schemas.openxmlformats.org/wordprocessingml/2006/main" xmlns:w14="http://schemas.microsoft.com/office/word/2010/wordml" xmlns:w15="http://schemas.microsoft.com/office/word/2012/wordml" xmlns:w16cex="http://schemas.microsoft.com/office/word/2018/wordml/cex" xmlns:w16cid="http://schemas.microsoft.com/office/word/2016/wordml/cid" xmlns:w16="http://schemas.microsoft.com/office/word/2018/wordml" xmlns:w16du="http://schemas.microsoft.com/office/word/2023/wordml/word16du" xmlns:w16sdtdh="http://schemas.microsoft.com/office/word/2020/wordml/sdtdatahash" xmlns:w16sdtfl="http://schemas.microsoft.com/office/word/2024/wordml/sdtformatlock" xmlns:w16se="http://schemas.microsoft.com/office/word/2015/wordml/symex" xmlns:wpg="http://schemas.microsoft.com/office/word/2010/wordprocessingGroup" xmlns:wpi="http://schemas.microsoft.com/office/word/2010/wordprocessingInk" xmlns:wne="http://schemas.microsoft.com/office/word/2006/wordml" xmlns:wps="http://schemas.microsoft.com/office/word/2010/wordprocessingShape" mc:Ignorable="w14 w15 w16se w16cid w16 w16cex w16sdtdh w16sdtfl w16du wp14">
   <w:abstractNum w:abstractNumId="0" w15:restartNumberingAfterBreak="0">
     <w:nsid w:val="FFFFFFFE"/>
     <w:multiLevelType w:val="singleLevel"/>
@@ -18071,7 +17621,7 @@
 </file>
 
 <file path=word/people.xml><?xml version="1.0" encoding="utf-8"?>
-<w15:people xmlns:wpc="http://schemas.microsoft.com/office/word/2010/wordprocessingCanvas" xmlns:cx="http://schemas.microsoft.com/office/drawing/2014/chartex" xmlns:cx1="http://schemas.microsoft.com/office/drawing/2015/9/8/chartex" xmlns:cx2="http://schemas.microsoft.com/office/drawing/2015/10/21/chartex" xmlns:cx3="http://schemas.microsoft.com/office/drawing/2016/5/9/chartex" xmlns:cx4="http://schemas.microsoft.com/office/drawing/2016/5/10/chartex" xmlns:cx5="http://schemas.microsoft.com/office/drawing/2016/5/11/chartex" xmlns:cx6="http://schemas.microsoft.com/office/drawing/2016/5/12/chartex" xmlns:cx7="http://schemas.microsoft.com/office/drawing/2016/5/13/chartex" xmlns:cx8="http://schemas.microsoft.com/office/drawing/2016/5/14/chartex" xmlns:mc="http://schemas.openxmlformats.org/markup-compatibility/2006" xmlns:aink="http://schemas.microsoft.com/office/drawing/2016/ink" xmlns:am3d="http://schemas.microsoft.com/office/drawing/2017/model3d" xmlns:o="urn:schemas-microsoft-com:office:office" xmlns:oel="http://schemas.microsoft.com/office/2019/extlst" xmlns:r="http://schemas.openxmlformats.org/officeDocument/2006/relationships" xmlns:m="http://schemas.openxmlformats.org/officeDocument/2006/math" xmlns:v="urn:schemas-microsoft-com:vml" xmlns:wp14="http://schemas.microsoft.com/office/word/2010/wordprocessingDrawing" xmlns:wp="http://schemas.openxmlformats.org/drawingml/2006/wordprocessingDrawing" xmlns:w10="urn:schemas-microsoft-com:office:word" xmlns:w="http://schemas.openxmlformats.org/wordprocessingml/2006/main" xmlns:w14="http://schemas.microsoft.com/office/word/2010/wordml" xmlns:w15="http://schemas.microsoft.com/office/word/2012/wordml" xmlns:w16cex="http://schemas.microsoft.com/office/word/2018/wordml/cex" xmlns:w16cid="http://schemas.microsoft.com/office/word/2016/wordml/cid" xmlns:w16="http://schemas.microsoft.com/office/word/2018/wordml" xmlns:w16du="http://schemas.microsoft.com/office/word/2023/wordml/word16du" xmlns:w16sdtdh="http://schemas.microsoft.com/office/word/2020/wordml/sdtdatahash" xmlns:w16se="http://schemas.microsoft.com/office/word/2015/wordml/symex" xmlns:wpg="http://schemas.microsoft.com/office/word/2010/wordprocessingGroup" xmlns:wpi="http://schemas.microsoft.com/office/word/2010/wordprocessingInk" xmlns:wne="http://schemas.microsoft.com/office/word/2006/wordml" xmlns:wps="http://schemas.microsoft.com/office/word/2010/wordprocessingShape" mc:Ignorable="w14 w15 w16se w16cid w16 w16cex w16sdtdh w16du wp14">
+<w15:people xmlns:wpc="http://schemas.microsoft.com/office/word/2010/wordprocessingCanvas" xmlns:cx="http://schemas.microsoft.com/office/drawing/2014/chartex" xmlns:cx1="http://schemas.microsoft.com/office/drawing/2015/9/8/chartex" xmlns:cx2="http://schemas.microsoft.com/office/drawing/2015/10/21/chartex" xmlns:cx3="http://schemas.microsoft.com/office/drawing/2016/5/9/chartex" xmlns:cx4="http://schemas.microsoft.com/office/drawing/2016/5/10/chartex" xmlns:cx5="http://schemas.microsoft.com/office/drawing/2016/5/11/chartex" xmlns:cx6="http://schemas.microsoft.com/office/drawing/2016/5/12/chartex" xmlns:cx7="http://schemas.microsoft.com/office/drawing/2016/5/13/chartex" xmlns:cx8="http://schemas.microsoft.com/office/drawing/2016/5/14/chartex" xmlns:mc="http://schemas.openxmlformats.org/markup-compatibility/2006" xmlns:aink="http://schemas.microsoft.com/office/drawing/2016/ink" xmlns:am3d="http://schemas.microsoft.com/office/drawing/2017/model3d" xmlns:o="urn:schemas-microsoft-com:office:office" xmlns:oel="http://schemas.microsoft.com/office/2019/extlst" xmlns:r="http://schemas.openxmlformats.org/officeDocument/2006/relationships" xmlns:m="http://schemas.openxmlformats.org/officeDocument/2006/math" xmlns:v="urn:schemas-microsoft-com:vml" xmlns:wp14="http://schemas.microsoft.com/office/word/2010/wordprocessingDrawing" xmlns:wp="http://schemas.openxmlformats.org/drawingml/2006/wordprocessingDrawing" xmlns:w10="urn:schemas-microsoft-com:office:word" xmlns:w="http://schemas.openxmlformats.org/wordprocessingml/2006/main" xmlns:w14="http://schemas.microsoft.com/office/word/2010/wordml" xmlns:w15="http://schemas.microsoft.com/office/word/2012/wordml" xmlns:w16cex="http://schemas.microsoft.com/office/word/2018/wordml/cex" xmlns:w16cid="http://schemas.microsoft.com/office/word/2016/wordml/cid" xmlns:w16="http://schemas.microsoft.com/office/word/2018/wordml" xmlns:w16du="http://schemas.microsoft.com/office/word/2023/wordml/word16du" xmlns:w16sdtdh="http://schemas.microsoft.com/office/word/2020/wordml/sdtdatahash" xmlns:w16sdtfl="http://schemas.microsoft.com/office/word/2024/wordml/sdtformatlock" xmlns:w16se="http://schemas.microsoft.com/office/word/2015/wordml/symex" xmlns:wpg="http://schemas.microsoft.com/office/word/2010/wordprocessingGroup" xmlns:wpi="http://schemas.microsoft.com/office/word/2010/wordprocessingInk" xmlns:wne="http://schemas.microsoft.com/office/word/2006/wordml" xmlns:wps="http://schemas.microsoft.com/office/word/2010/wordprocessingShape" mc:Ignorable="w14 w15 w16se w16cid w16 w16cex w16sdtdh w16sdtfl w16du wp14">
   <w15:person w15:author="Duan, Sean (MU-Student)">
     <w15:presenceInfo w15:providerId="AD" w15:userId="S::sxdff5@umsystem.edu::b9866d13-2382-44e1-bd01-d5a655a2be91"/>
   </w15:person>
@@ -18079,7 +17629,7 @@
 </file>
 
 <file path=word/styles.xml><?xml version="1.0" encoding="utf-8"?>
-<w:styles xmlns:mc="http://schemas.openxmlformats.org/markup-compatibility/2006" xmlns:r="http://schemas.openxmlformats.org/officeDocument/2006/relationships" xmlns:w="http://schemas.openxmlformats.org/wordprocessingml/2006/main" xmlns:w14="http://schemas.microsoft.com/office/word/2010/wordml" xmlns:w15="http://schemas.microsoft.com/office/word/2012/wordml" xmlns:w16cex="http://schemas.microsoft.com/office/word/2018/wordml/cex" xmlns:w16cid="http://schemas.microsoft.com/office/word/2016/wordml/cid" xmlns:w16="http://schemas.microsoft.com/office/word/2018/wordml" xmlns:w16du="http://schemas.microsoft.com/office/word/2023/wordml/word16du" xmlns:w16sdtdh="http://schemas.microsoft.com/office/word/2020/wordml/sdtdatahash" xmlns:w16se="http://schemas.microsoft.com/office/word/2015/wordml/symex" mc:Ignorable="w14 w15 w16se w16cid w16 w16cex w16sdtdh w16du">
+<w:styles xmlns:mc="http://schemas.openxmlformats.org/markup-compatibility/2006" xmlns:r="http://schemas.openxmlformats.org/officeDocument/2006/relationships" xmlns:w="http://schemas.openxmlformats.org/wordprocessingml/2006/main" xmlns:w14="http://schemas.microsoft.com/office/word/2010/wordml" xmlns:w15="http://schemas.microsoft.com/office/word/2012/wordml" xmlns:w16cex="http://schemas.microsoft.com/office/word/2018/wordml/cex" xmlns:w16cid="http://schemas.microsoft.com/office/word/2016/wordml/cid" xmlns:w16="http://schemas.microsoft.com/office/word/2018/wordml" xmlns:w16du="http://schemas.microsoft.com/office/word/2023/wordml/word16du" xmlns:w16sdtdh="http://schemas.microsoft.com/office/word/2020/wordml/sdtdatahash" xmlns:w16sdtfl="http://schemas.microsoft.com/office/word/2024/wordml/sdtformatlock" xmlns:w16se="http://schemas.microsoft.com/office/word/2015/wordml/symex" mc:Ignorable="w14 w15 w16se w16cid w16 w16cex w16sdtdh w16sdtfl w16du">
   <w:docDefaults>
     <w:rPrDefault>
       <w:rPr>
@@ -18626,7 +18176,6 @@
   <w:style w:type="character" w:default="1" w:styleId="DefaultParagraphFont">
     <w:name w:val="Default Paragraph Font"/>
     <w:uiPriority w:val="1"/>
-    <w:semiHidden/>
     <w:unhideWhenUsed/>
   </w:style>
   <w:style w:type="table" w:default="1" w:styleId="TableNormal">

</xml_diff>

<commit_message>
hahaha we almost did an incorrect mistake with the last commit. Regardless - updates through the main body of this introduction draft. Still need to add section on Elaboration Likelihood Model.
</commit_message>
<xml_diff>
--- a/Dissertation Proposal/Restructure process/Dissertation Proposal Section Drafts/Combined final draft elements/Dissertation draft post study 3.docx
+++ b/Dissertation Proposal/Restructure process/Dissertation Proposal Section Drafts/Combined final draft elements/Dissertation draft post study 3.docx
@@ -4836,55 +4836,97 @@
         <w:ind w:firstLine="720"/>
       </w:pPr>
       <w:r>
-        <w:t>Another element that impacts formation and change of polarized beliefs is moral conviction. Fundamentally, this is because many highly polarized beliefs are held with moral conviction.</w:t>
+        <w:t xml:space="preserve">Another element that impacts formation and change of polarized beliefs is moral </w:t>
+      </w:r>
+      <w:r>
+        <w:t xml:space="preserve">conviction, because many polarized beliefs originate from such circumstances. </w:t>
+      </w:r>
+      <w:r>
+        <w:t>A perspective grounded in m</w:t>
+      </w:r>
+      <w:r>
+        <w:t xml:space="preserve">oral conviction reflects </w:t>
+      </w:r>
+      <w:r>
+        <w:t xml:space="preserve">foundational beliefs about what is ‘right or wrong’ </w:t>
+      </w:r>
+      <w:r>
+        <w:t>regarding</w:t>
+      </w:r>
+      <w:r>
+        <w:t xml:space="preserve"> a given attitude object</w:t>
+      </w:r>
+      <w:r>
+        <w:t>.</w:t>
+      </w:r>
+      <w:r>
+        <w:t xml:space="preserve"> Thus, any polarized beliefs that </w:t>
+      </w:r>
+      <w:r>
+        <w:t xml:space="preserve">originate from </w:t>
+      </w:r>
+      <w:r>
+        <w:t>the assessment</w:t>
+      </w:r>
+      <w:r>
+        <w:t xml:space="preserve"> of fundamental moral ‘rightness’ or ‘wrongness’ </w:t>
+      </w:r>
+      <w:r>
+        <w:t>can be said to be held with moral conviction</w:t>
       </w:r>
       <w:r>
         <w:t xml:space="preserve"> </w:t>
       </w:r>
       <w:r>
-        <w:t>M</w:t>
-      </w:r>
-      <w:r>
-        <w:t>oral conviction reflects foundational beliefs about what is ‘right or wrong’ about a given attitude object, and beliefs rooted in moral conviction are perceived as objective and universal (Morgan &amp; Skitka, 2020). In practice, this means that differing levels of moral conviction consistently predict how much an individual believes that their attitude about an issue is ‘objectively true’ and ‘universally applicable in all cases’.</w:t>
-      </w:r>
-      <w:r>
-        <w:t xml:space="preserve"> In many ways, this difference reflects the common perception held by those with polarized beliefs that their perspective is morally ‘right’. </w:t>
-      </w:r>
-      <w:r>
-        <w:t>Conversely, beliefs with low levels of moral conviction are viewed as subjective preferences where legitimate disagreement is acceptable (Skitka, 2010). An example of how this applies is that individuals make faster evaluations (as measured through the Implicit Association Test) about if a given behavior is universally right or wrong, when the behavior is first evaluated as ‘morally’ right or wrong, as compared to being pragmatically ‘good/bad’ or</w:t>
+        <w:t xml:space="preserve">(e.g., pro-life activists see ‘murdering babies’ as </w:t>
+      </w:r>
+      <w:r>
+        <w:t>fundamentally ‘wrong’</w:t>
+      </w:r>
+      <w:r>
+        <w:t>)</w:t>
+      </w:r>
+      <w:r>
+        <w:t>.</w:t>
       </w:r>
       <w:r>
         <w:t xml:space="preserve"> </w:t>
       </w:r>
       <w:r>
-        <w:t>‘pleasant/unpleasant’ (Van Bavel et al., 2012).</w:t>
-      </w:r>
-      <w:r>
-        <w:t xml:space="preserve"> Manipulating moral conviction </w:t>
-      </w:r>
-      <w:r>
-        <w:t xml:space="preserve">to effect </w:t>
-      </w:r>
-      <w:r>
-        <w:t>change in polarized belief</w:t>
-      </w:r>
-      <w:r>
-        <w:t xml:space="preserve"> is a promising idea</w:t>
-      </w:r>
-      <w:r>
-        <w:t xml:space="preserve">, as perceptions of subjectivity </w:t>
-      </w:r>
-      <w:r>
-        <w:t xml:space="preserve">lead to greater willingness to change opinion and greater tolerance for differences </w:t>
-      </w:r>
-      <w:r>
-        <w:rPr>
-          <w:highlight w:val="yellow"/>
-        </w:rPr>
-        <w:t>(Cheek 2019)</w:t>
-      </w:r>
-      <w:r>
-        <w:t>.</w:t>
+        <w:t>Furthermore, m</w:t>
+      </w:r>
+      <w:r>
+        <w:t xml:space="preserve">oral conviction is unique in that it functions in a way that is psychologically distinct from other attitude constructs (e.g., attitudes that are strong or certain are not necessarily highly moralized). For example, Wright and colleagues (2008), found that individual differences in moral conviction uniquely impact variables such as social distancing. </w:t>
+      </w:r>
+      <w:r>
+        <w:t xml:space="preserve">Additionally, </w:t>
+      </w:r>
+      <w:r>
+        <w:t>beliefs rooted in moral conviction are</w:t>
+      </w:r>
+      <w:r>
+        <w:t xml:space="preserve"> perceived as objective and universal (Morgan &amp; Skitka, 2020). In practice, this means that differing levels of moral conviction consistently predict how much an individual believes that their attitude about an issue is ‘objectively true’ and ‘universally applicable in all cases’.</w:t>
+      </w:r>
+      <w:r>
+        <w:t xml:space="preserve"> </w:t>
+      </w:r>
+      <w:r>
+        <w:t>T</w:t>
+      </w:r>
+      <w:r>
+        <w:t xml:space="preserve">his difference </w:t>
+      </w:r>
+      <w:r>
+        <w:t>underlies the</w:t>
+      </w:r>
+      <w:r>
+        <w:t xml:space="preserve"> anecdotal belief </w:t>
+      </w:r>
+      <w:r>
+        <w:t xml:space="preserve">held by those with polarized beliefs that their perspective </w:t>
+      </w:r>
+      <w:r>
+        <w:t>is ‘correct’.</w:t>
       </w:r>
     </w:p>
     <w:p>
@@ -4893,7 +4935,41 @@
         <w:ind w:firstLine="720"/>
       </w:pPr>
       <w:r>
-        <w:t xml:space="preserve">Moral conviction is unique in that it functions in a way that is psychologically distinct from other attitude constructs (e.g., attitudes that are strong or certain are not necessarily highly moralized). For example, Wright and colleagues (2008), found that individual differences in moral conviction uniquely impact variables such as social distancing. </w:t>
+        <w:t>Conversely, beliefs with low levels of moral conviction are viewed as subjective preferences where legitimate disagreement is acceptable (Skitka, 2010). An example of how this applies is that individuals make faster evaluations (as measured through the Implicit Association Test) about if a given behavior is universally right or wrong, when the behavior is first evaluated as ‘morally’ right or wrong, as compared to being pragmatically ‘good/bad’ or</w:t>
+      </w:r>
+      <w:r>
+        <w:t xml:space="preserve"> </w:t>
+      </w:r>
+      <w:r>
+        <w:t>‘pleasant/unpleasant’ (Van Bavel et al., 2012).</w:t>
+      </w:r>
+      <w:r>
+        <w:t xml:space="preserve"> Manipulating moral conviction </w:t>
+      </w:r>
+      <w:r>
+        <w:t xml:space="preserve">to effect </w:t>
+      </w:r>
+      <w:r>
+        <w:t xml:space="preserve">change in </w:t>
+      </w:r>
+      <w:r>
+        <w:lastRenderedPageBreak/>
+        <w:t>polarized belief</w:t>
+      </w:r>
+      <w:r>
+        <w:t xml:space="preserve"> is a promising idea</w:t>
+      </w:r>
+      <w:r>
+        <w:t xml:space="preserve">, as perceptions of subjectivity lead to greater willingness to change opinion and greater tolerance for differences </w:t>
+      </w:r>
+      <w:r>
+        <w:rPr>
+          <w:highlight w:val="yellow"/>
+        </w:rPr>
+        <w:t>(Cheek 2019)</w:t>
+      </w:r>
+      <w:r>
+        <w:t>.</w:t>
       </w:r>
     </w:p>
     <w:p>
@@ -4902,8 +4978,82 @@
         <w:ind w:firstLine="720"/>
       </w:pPr>
       <w:r>
-        <w:lastRenderedPageBreak/>
-        <w:t>Notably, there is significant disagreement on what beliefs people hold with moral conviction (Wright et al., 2008). Relatively few topics are ‘universally’ viewed with moral conviction (e.g., rape, incest, executing the mentally disabled). It is instead more common for issues to only be held with moral conviction for a subset of the population (e.g., gun ownership for the NRA, vegetarianism for PETA). Conversely, there are few beliefs that are ‘universally’ viewed as nonmoral (e.g., choosing to exercise, taste in music, etc.). This indicates that for every individual, many of their beliefs should be viewed through the lens of moral conviction when attempting to affect attitude change.</w:t>
+        <w:t>Notably, there is significant disagreement on what beliefs people hold with moral conviction</w:t>
+      </w:r>
+      <w:r>
+        <w:t>.</w:t>
+      </w:r>
+      <w:r>
+        <w:t xml:space="preserve"> (Wright et al., 2008).</w:t>
+      </w:r>
+      <w:r>
+        <w:t xml:space="preserve"> R</w:t>
+      </w:r>
+      <w:r>
+        <w:t>elatively few topics are ‘universally’ viewed with moral conviction (e.g., rape, incest, executing the mentally disabled)</w:t>
+      </w:r>
+      <w:r>
+        <w:t xml:space="preserve">, </w:t>
+      </w:r>
+      <w:r>
+        <w:t>and many of those topics explicitly lack polarization</w:t>
+      </w:r>
+      <w:r>
+        <w:t xml:space="preserve"> in opinion,</w:t>
+      </w:r>
+      <w:r>
+        <w:t xml:space="preserve"> as there is general agreement on what is acceptable</w:t>
+      </w:r>
+      <w:r>
+        <w:t xml:space="preserve"> (e.g., there are not ‘polarized beliefs’ on whether or not it is OK to rape)</w:t>
+      </w:r>
+      <w:r>
+        <w:t>.</w:t>
+      </w:r>
+      <w:r>
+        <w:t xml:space="preserve"> It is instead more common for issues to only be held with moral conviction for a subset of the population (e.g., gun ownership for the </w:t>
+      </w:r>
+      <w:r>
+        <w:t>National Rifle Association</w:t>
+      </w:r>
+      <w:r>
+        <w:t>, vegetarianism for P</w:t>
+      </w:r>
+      <w:r>
+        <w:t xml:space="preserve">eople for </w:t>
+      </w:r>
+      <w:r>
+        <w:t xml:space="preserve">the </w:t>
+      </w:r>
+      <w:r>
+        <w:t xml:space="preserve">Ethical Treatment </w:t>
+      </w:r>
+      <w:r>
+        <w:t>of</w:t>
+      </w:r>
+      <w:r>
+        <w:t xml:space="preserve"> Animals</w:t>
+      </w:r>
+      <w:r>
+        <w:t xml:space="preserve">). </w:t>
+      </w:r>
+      <w:r>
+        <w:t>Likewise</w:t>
+      </w:r>
+      <w:r>
+        <w:t>, there are few beliefs that are ‘universally’ viewed as nonmoral (e.g., choosing to exercise, taste in music, etc.).</w:t>
+      </w:r>
+      <w:r>
+        <w:t xml:space="preserve"> </w:t>
+      </w:r>
+      <w:r>
+        <w:t xml:space="preserve">This indicates that for every individual, many of their beliefs </w:t>
+      </w:r>
+      <w:r>
+        <w:t xml:space="preserve">could </w:t>
+      </w:r>
+      <w:r>
+        <w:t>be viewed through the lens of moral conviction when attempting to affect attitude change.</w:t>
       </w:r>
     </w:p>
     <w:p>
@@ -4912,11 +5062,26 @@
         <w:ind w:firstLine="720"/>
       </w:pPr>
       <w:r>
-        <w:t xml:space="preserve">Prior literature in the field of attitude formation reinforces the idea that moral conviction directly affects belief change. Carpenter and colleagues (2013) Functional Attitude Theory states that beliefs about attitudes that have high moral conviction and represents something about oneself (e.g., I love recycling, which makes me a good person) are more easily changed when emphasizing image-based considerations and downplaying the intrinsic qualities of the attitude object (e.g., recycling because you are environmentally conscious versus recycling to get some monetary compensation). Another important interaction between moral conviction and attitude change is the ‘inoculation’ of individuals against the effects of peer and authority influence. Individuals that feel strong moral conviction about a belief do so because of a ‘greater moral purpose’ underlying the structures of authority, rather than the authority themselves (Kohlberg 1976, Rest et al. 1999). For example, strength of moral conviction about physician-assisted suicide, instead of prior perceptions of supreme court legitimacy/fairness, predicted whether or not an individual believed a supreme court judgement about physician-assisted suicide was reasonable (Skitka, 2009). In another case, levels of moral conviction predicted resistance to </w:t>
+        <w:t>Furthermore, p</w:t>
+      </w:r>
+      <w:r>
+        <w:t>rior literature in the field of attitude formation reinforces the idea that moral conviction directly affects belief change</w:t>
+      </w:r>
+      <w:r>
+        <w:t xml:space="preserve"> more generally, not just for polarized beliefs</w:t>
+      </w:r>
+      <w:r>
+        <w:t xml:space="preserve">. Carpenter and colleagues (2013) Functional Attitude Theory states that beliefs about attitudes that have high moral conviction and represents something about oneself (e.g., I love recycling, which makes me a good person) are more easily changed when emphasizing image-based considerations and downplaying the intrinsic qualities of the attitude object (e.g., recycling because you are environmentally conscious versus recycling to get some monetary compensation). Another important interaction between moral conviction and attitude change is the ‘inoculation’ of individuals against the effects of peer and authority influence. Individuals </w:t>
       </w:r>
       <w:r>
         <w:lastRenderedPageBreak/>
-        <w:t>peer influence with regards to accepting the use of torture to deter terrorism (Aramovich, 2012); people continue to uphold morally convicted viewpoints, even when explicitly challenged by peers or authorities.</w:t>
+        <w:t xml:space="preserve">that feel strong moral conviction about a belief do so because of a ‘greater moral purpose’ </w:t>
+      </w:r>
+      <w:r>
+        <w:t>+</w:t>
+      </w:r>
+      <w:r>
+        <w:t>underlying the structures of authority, rather than the authority themselves (Kohlberg 1976, Rest et al. 1999). For example, strength of moral conviction about physician-assisted suicide, instead of prior perceptions of supreme court legitimacy/fairness, predicted whether or not an individual believed a supreme court judgement about physician-assisted suicide was reasonable (Skitka, 2009). In another case, levels of moral conviction predicted resistance to peer influence with regards to accepting the use of torture to deter terrorism (Aramovich, 2012); people continue to uphold morally convicted viewpoints, even when explicitly challenged by peers or authorities.</w:t>
       </w:r>
     </w:p>
     <w:p>
@@ -4925,27 +5090,127 @@
         <w:ind w:firstLine="720"/>
       </w:pPr>
       <w:r>
-        <w:t>Given how much moral conviction impacts attitudes, directly manipulating moral conviction is a promising avenue to increase belief change. While some evidence indicates that the degree of perceived moral conviction can change, the mechanisms through which it does so are debated. For example, historical evidence indicates that some things that were once considered preferences (cigarette smoking in the 20’s-30’s) can evolve into morally weighted judgements (smoking seen as an ‘uncouth’ habit), that can even have real consequences (e.g., public smoking being banned in many venues) as the societal perspective about the concept changes (Rozin, 1999). In comparison, experimental manipulation of individual perceptions of moral conviction have found some success when using framing effects that center on arguments containing harm, fairness, or disgust, or alternatively, framing issues as ‘rights’ necessary for society (Kodapanakkal, 2021; Clifford, 2017; Wisneski &amp; Skitka, 2017). However, this evidence is somewhat mixed, as Clifford and colleagues (2017) were unable to reduce moral conviction on ‘food politics’ e.g., support for factory farming, genetically modified food, animal welfare)</w:t>
-      </w:r>
-    </w:p>
-    <w:p>
-      <w:pPr>
-        <w:spacing w:line="480" w:lineRule="auto"/>
-        <w:rPr>
-          <w:szCs w:val="24"/>
-        </w:rPr>
-      </w:pPr>
+        <w:t>Given how</w:t>
+      </w:r>
+      <w:r>
+        <w:t xml:space="preserve"> </w:t>
+      </w:r>
+      <w:r>
+        <w:t xml:space="preserve">moral conviction </w:t>
+      </w:r>
+      <w:r>
+        <w:t xml:space="preserve">directly relates to polarized </w:t>
+      </w:r>
+      <w:r>
+        <w:t>belief</w:t>
+      </w:r>
+      <w:r>
+        <w:t xml:space="preserve">, </w:t>
+      </w:r>
+      <w:r>
+        <w:t>exploring</w:t>
+      </w:r>
+      <w:r>
+        <w:t xml:space="preserve"> </w:t>
+      </w:r>
+      <w:r>
+        <w:t>direct experimental manipulation of moral conviction</w:t>
+      </w:r>
+      <w:r>
+        <w:t xml:space="preserve"> is a reasonable next step.</w:t>
+      </w:r>
+      <w:r>
+        <w:t xml:space="preserve"> While some evidence indicates that the degree of perceived moral conviction can change, the mechanisms through which it does so are debated. For example, historical evidence indicates that some things that were once considered preferences (cigarette smoking in the 20’s-30’s) can evolve into morally weighted judgements (smoking seen as an ‘uncouth’ habit), that can even have real</w:t>
+      </w:r>
+      <w:r>
+        <w:t xml:space="preserve"> </w:t>
+      </w:r>
+      <w:r>
+        <w:t xml:space="preserve">consequences (e.g., public smoking being banned in many venues) as the societal perspective about the concept changes (Rozin, 1999). In comparison, experimental manipulation of individual perceptions of moral conviction have found some success when using framing effects that center on arguments containing harm, fairness, or disgust, or alternatively, framing issues as ‘rights’ necessary for society (Kodapanakkal, 2021; Clifford, 2017; Wisneski &amp; Skitka, 2017). However, this evidence is somewhat mixed, as Clifford and colleagues (2017) were unable to </w:t>
+      </w:r>
+      <w:r>
+        <w:lastRenderedPageBreak/>
+        <w:t>reduce moral conviction on ‘food politics’ e.g., support for factory farming, genetically modified food, animal welfare)</w:t>
+      </w:r>
     </w:p>
     <w:p>
       <w:pPr>
         <w:pStyle w:val="Heading2"/>
         <w:spacing w:line="480" w:lineRule="auto"/>
       </w:pPr>
-      <w:bookmarkStart w:id="11" w:name="_Toc183010570"/>
-      <w:r>
-        <w:t>Utilitarian and Deontological Orientation</w:t>
-      </w:r>
-      <w:bookmarkEnd w:id="11"/>
+      <w:r>
+        <w:t>Individual Differences</w:t>
+      </w:r>
+    </w:p>
+    <w:p>
+      <w:pPr>
+        <w:pStyle w:val="BodyText"/>
+        <w:spacing w:line="480" w:lineRule="auto"/>
+        <w:rPr>
+          <w:szCs w:val="24"/>
+        </w:rPr>
+      </w:pPr>
+      <w:r>
+        <w:rPr>
+          <w:szCs w:val="24"/>
+        </w:rPr>
+        <w:tab/>
+        <w:t>Because polarized beliefs can vary so greatly amongst individuals, individual differences are an important factor in forming and changing polarized belief</w:t>
+      </w:r>
+      <w:r>
+        <w:rPr>
+          <w:szCs w:val="24"/>
+        </w:rPr>
+        <w:t>s</w:t>
+      </w:r>
+      <w:r>
+        <w:rPr>
+          <w:szCs w:val="24"/>
+        </w:rPr>
+        <w:t>.</w:t>
+      </w:r>
+      <w:r>
+        <w:rPr>
+          <w:szCs w:val="24"/>
+        </w:rPr>
+        <w:t xml:space="preserve"> One set of individual differences,</w:t>
+      </w:r>
+      <w:r>
+        <w:rPr>
+          <w:szCs w:val="24"/>
+        </w:rPr>
+        <w:t xml:space="preserve"> Utilitarian and deontological orientation</w:t>
+      </w:r>
+      <w:r>
+        <w:rPr>
+          <w:szCs w:val="24"/>
+        </w:rPr>
+        <w:t xml:space="preserve"> colors</w:t>
+      </w:r>
+      <w:r>
+        <w:rPr>
+          <w:szCs w:val="24"/>
+        </w:rPr>
+        <w:t xml:space="preserve"> how</w:t>
+      </w:r>
+      <w:r>
+        <w:rPr>
+          <w:szCs w:val="24"/>
+        </w:rPr>
+        <w:t xml:space="preserve"> individuals perceive issues, as well as </w:t>
+      </w:r>
+      <w:r>
+        <w:rPr>
+          <w:szCs w:val="24"/>
+        </w:rPr>
+        <w:t xml:space="preserve">broad </w:t>
+      </w:r>
+      <w:r>
+        <w:rPr>
+          <w:szCs w:val="24"/>
+        </w:rPr>
+        <w:t>concepts of ‘right’ and ‘wrong’, which directly impact openness to attitude change as well as the effectiveness of persuasion (Brady and Wheeler, 1996). Utilitarian reasoning can be defined as ethical judgement based on outcomes, not intentions. In contrast, Deontological reasoning can be defined as ethical judgement based on whether or not behavior adheres to a preconceived set of ‘rules’, this includes concepts like ‘rights’, ‘ideals’, and explicitly recorded law.</w:t>
+      </w:r>
     </w:p>
     <w:p>
       <w:pPr>
@@ -4960,72 +5225,86 @@
         <w:rPr>
           <w:szCs w:val="24"/>
         </w:rPr>
-        <w:t>It is important to note that internal influences and individual differences can be just as influential as external social pressure.</w:t>
-      </w:r>
-      <w:r>
-        <w:rPr>
-          <w:szCs w:val="24"/>
-        </w:rPr>
-        <w:t xml:space="preserve"> One set of individual differences,</w:t>
-      </w:r>
-      <w:r>
-        <w:rPr>
-          <w:szCs w:val="24"/>
-        </w:rPr>
-        <w:t xml:space="preserve"> Utilitarian and deontological orientation</w:t>
-      </w:r>
-      <w:r>
-        <w:rPr>
-          <w:szCs w:val="24"/>
-        </w:rPr>
-        <w:t xml:space="preserve"> colors</w:t>
-      </w:r>
-      <w:r>
-        <w:rPr>
-          <w:szCs w:val="24"/>
-        </w:rPr>
-        <w:t xml:space="preserve"> how</w:t>
-      </w:r>
-      <w:r>
-        <w:rPr>
-          <w:szCs w:val="24"/>
-        </w:rPr>
-        <w:t xml:space="preserve"> individuals perceive issues, as well as </w:t>
-      </w:r>
-      <w:r>
-        <w:rPr>
-          <w:szCs w:val="24"/>
-        </w:rPr>
-        <w:t xml:space="preserve">broad </w:t>
-      </w:r>
-      <w:r>
-        <w:rPr>
-          <w:szCs w:val="24"/>
-        </w:rPr>
-        <w:t xml:space="preserve">concepts of </w:t>
+        <w:t>Some h</w:t>
+      </w:r>
+      <w:r>
+        <w:rPr>
+          <w:szCs w:val="24"/>
+        </w:rPr>
+        <w:t xml:space="preserve">ighly polarized beliefs </w:t>
+      </w:r>
+      <w:r>
+        <w:rPr>
+          <w:szCs w:val="24"/>
+        </w:rPr>
+        <w:t>are r</w:t>
+      </w:r>
+      <w:r>
+        <w:rPr>
+          <w:szCs w:val="24"/>
+        </w:rPr>
+        <w:t xml:space="preserve">ooted in utilitarian and deontological values, </w:t>
+      </w:r>
+      <w:r>
+        <w:rPr>
+          <w:szCs w:val="24"/>
+        </w:rPr>
+        <w:t>which makes the implications of those values especially important when</w:t>
+      </w:r>
+      <w:r>
+        <w:rPr>
+          <w:szCs w:val="24"/>
+        </w:rPr>
+        <w:t xml:space="preserve"> considering belief change (Tseng, 2021). For example, during the COVID-19 pandemic, healthcare professionals were forced to adopt utilitarian policies (e.g., mandatory vaccination, mandated isolation), which many found unacceptable. This resulted in ‘moral injury’ arising from the conflict between individual deontological moral judgement and organization/country level utilitarian moral judgements (Akram, 2021). In the UK during the pandemic, the government traded off dignity and togetherness (a deontological value) for increased safety and reduced burden of disease (a utilitarian value), however, this</w:t>
+      </w:r>
+      <w:r>
+        <w:rPr>
+          <w:szCs w:val="24"/>
+        </w:rPr>
+        <w:t xml:space="preserve"> again</w:t>
+      </w:r>
+      <w:r>
+        <w:rPr>
+          <w:szCs w:val="24"/>
+        </w:rPr>
+        <w:t xml:space="preserve"> resulted in significant ‘moral injury’ when doctors were </w:t>
       </w:r>
       <w:r>
         <w:rPr>
           <w:szCs w:val="24"/>
         </w:rPr>
         <w:lastRenderedPageBreak/>
-        <w:t>‘right’ and ‘wrong’, which directly impact openness to attitude change as well as the effectiveness of persuasion (Brady and Wheeler, 1996). Utilitarian reasoning can be defined as ethical judgement based on outcomes, not intentions. In contrast, Deontological reasoning can be defined as ethical judgement based on whether or not behavior adheres to a preconceived set of ‘rules’, this includes concepts like ‘rights’, ‘ideals’, and explicitly recorded law.</w:t>
-      </w:r>
-    </w:p>
-    <w:p>
-      <w:pPr>
-        <w:pStyle w:val="BodyText"/>
-        <w:spacing w:line="480" w:lineRule="auto"/>
-        <w:ind w:firstLine="720"/>
-        <w:rPr>
-          <w:szCs w:val="24"/>
-        </w:rPr>
-      </w:pPr>
-      <w:r>
-        <w:rPr>
-          <w:szCs w:val="24"/>
-        </w:rPr>
-        <w:t>Many highly polarized beliefs are rooted in utilitarian and deontological values, and thus are especially important when considering belief change (Tseng, 2021). For example, during the COVID-19 pandemic, healthcare professionals were forced to adopt utilitarian policies (e.g., mandatory vaccination, mandated isolation), which many found unacceptable. This has resulted in ‘moral injury’ arising from the conflict between individual deontological moral judgement and organization/country level utilitarian moral judgements (Akram, 2021). In the UK during the pandemic, the government traded off dignity and togetherness (a deontological value) for increased safety and reduced burden of disease (a utilitarian value), however, this resulted in significant ‘moral injury’ when doctors were forced to let patients die alone without seeing their families due to COVID-19 ‘no vistors allowed’ policies. In another context, arguments for the use of capital punishment are often based on deontological/utilitarian reasoning (Steiker, 2006). A deontological argument would be that killing an innocent is never an acceptable trade-off, thus the death penalty is unacceptable. Alternatively, that if the death penalty can prevent—through incapacitation of the offender or general deterrence—the loss to murder of even one innocent life, then it is a morally justified (or even required) penal response (e.g., any numbers of killers should die, if it saves one innocent). Conversely, a utilitarian argument would be that since the death penalty is a waste of resource (monetary cost), it is morally unjust to use it.</w:t>
+        <w:t xml:space="preserve">forced to let patients die alone without seeing their families due to COVID-19 ‘no </w:t>
+      </w:r>
+      <w:r>
+        <w:rPr>
+          <w:szCs w:val="24"/>
+        </w:rPr>
+        <w:t>visitors</w:t>
+      </w:r>
+      <w:r>
+        <w:rPr>
+          <w:szCs w:val="24"/>
+        </w:rPr>
+        <w:t xml:space="preserve"> allowed’ policies. In another context, arguments for the use of capital punishment are often based on deontological/utilitarian reasoning (Steiker, 2006). A deontological argument would be that killing an innocent is never an acceptable trade-off, thus the death penalty is unacceptable. Alternatively, that if the death penalty can prevent—through incapacitation of the offender or general deterrence—the loss to murder of even one innocent life, then it is a morally justified (or even required) penal response (e.g., any numbers of killers should die, if it saves one innocent). Conversely, a utilitarian argument would be that since the death penalty is a waste of resource (monetary cost), it is morally unjust to use it.</w:t>
+      </w:r>
+      <w:r>
+        <w:rPr>
+          <w:szCs w:val="24"/>
+        </w:rPr>
+        <w:t xml:space="preserve"> </w:t>
+      </w:r>
+      <w:r>
+        <w:rPr>
+          <w:szCs w:val="24"/>
+        </w:rPr>
+        <w:t>Considering how many polarized beliefs are formed due to utilitarian and deontological principles, exploring these individual differences further</w:t>
+      </w:r>
+      <w:r>
+        <w:rPr>
+          <w:szCs w:val="24"/>
+        </w:rPr>
+        <w:t xml:space="preserve"> should provide useful insight into shaping polarized beliefs </w:t>
       </w:r>
     </w:p>
     <w:p>
@@ -5033,47 +5312,71 @@
         <w:pStyle w:val="Heading2"/>
         <w:spacing w:line="480" w:lineRule="auto"/>
       </w:pPr>
-      <w:bookmarkStart w:id="12" w:name="_Toc183010572"/>
-      <w:r>
+      <w:bookmarkStart w:id="11" w:name="_Toc183010572"/>
+      <w:r>
+        <w:t>Need for Further Research</w:t>
+      </w:r>
+      <w:bookmarkEnd w:id="11"/>
+    </w:p>
+    <w:p>
+      <w:pPr>
+        <w:spacing w:line="480" w:lineRule="auto"/>
+        <w:rPr>
+          <w:szCs w:val="24"/>
+        </w:rPr>
+      </w:pPr>
+      <w:r>
+        <w:tab/>
+        <w:t xml:space="preserve">Given the increasing </w:t>
+      </w:r>
+      <w:r>
+        <w:t>rate of polarization in</w:t>
+      </w:r>
+      <w:r>
+        <w:t xml:space="preserve"> public perception and human belief, </w:t>
+      </w:r>
+      <w:r>
+        <w:rPr>
+          <w:szCs w:val="24"/>
+        </w:rPr>
+        <w:t>either due to new information (e.g., discovery of a new drug, or best practice) or due to changing circumstances (e.g., a global pandemic), understanding how to affect shifts in polarized attitudes is becoming increasingly important. Prior qualitative and quantitative research in the fields of attitude formation, deontology/utilitarian orientation, social consensus, and moral conviction indicate several key features that can inform how to best change polarized attitudes. However, many of these relationships have only been assessed through association and have not been empirically tested under experimental conditions. Furthermore, in theory, many of these features should interact with each other in significant ways, but these interactions have not been investigated either.</w:t>
+      </w:r>
+      <w:r>
+        <w:rPr>
+          <w:szCs w:val="24"/>
+        </w:rPr>
+        <w:t xml:space="preserve"> </w:t>
+      </w:r>
+      <w:r>
+        <w:rPr>
+          <w:szCs w:val="24"/>
+        </w:rPr>
+        <w:t xml:space="preserve">For example, prior research on the interaction between social </w:t>
+      </w:r>
+      <w:r>
+        <w:rPr>
+          <w:szCs w:val="24"/>
+        </w:rPr>
         <w:lastRenderedPageBreak/>
-        <w:t>Need for Further Research</w:t>
-      </w:r>
-      <w:bookmarkEnd w:id="12"/>
-    </w:p>
-    <w:p>
-      <w:pPr>
-        <w:spacing w:line="480" w:lineRule="auto"/>
-        <w:rPr>
-          <w:szCs w:val="24"/>
-        </w:rPr>
-      </w:pPr>
-      <w:r>
-        <w:tab/>
-        <w:t xml:space="preserve">Given the increasing pace of public perceptions and human belief that necessitates change, </w:t>
-      </w:r>
-      <w:r>
-        <w:rPr>
-          <w:szCs w:val="24"/>
-        </w:rPr>
-        <w:t>either due to new information (e.g., discovery of a new drug, or best practice) or due to changing circumstances (e.g., a global pandemic), understanding how to affect shifts in polarized attitudes is becoming increasingly important. Prior qualitative and quantitative research in the fields of attitude formation, deontology/utilitarian orientation, social consensus, and moral conviction indicate several key features that can inform how to best change polarized attitudes. However, many of these relationships have only been assessed through association and have not been empirically tested under experimental conditions. Furthermore, in theory, many of these features should interact with each other in significant ways, but these interactions have not been investigated either.</w:t>
-      </w:r>
-      <w:r>
-        <w:rPr>
-          <w:szCs w:val="24"/>
-        </w:rPr>
-        <w:t xml:space="preserve"> </w:t>
-      </w:r>
-      <w:r>
-        <w:rPr>
-          <w:szCs w:val="24"/>
-        </w:rPr>
-        <w:t>For example, prior research on the interaction between social consensus and deontology indicates that higher levels of deontological orientation results in less conformation to social consensus (Pincus, 2014). However, Pincus was not able to directly manipulate the level of social consensus, thus this interaction has not been directly empirically tested.</w:t>
-      </w:r>
-      <w:r>
-        <w:rPr>
-          <w:szCs w:val="24"/>
-        </w:rPr>
-        <w:t xml:space="preserve"> Thus, we are planning to bring together multiple related literatures to better understand the multifaceted approach to belief change by testing several hypothetical interactions. We plan to</w:t>
+        <w:t>consensus and deontology indicates that higher levels of deontological orientation results in less conformation to social consensus (Pincus, 2014). However, Pincus was not able to directly manipulate the level of social consensus, thus this interaction has not been directly empirically tested.</w:t>
+      </w:r>
+      <w:r>
+        <w:rPr>
+          <w:szCs w:val="24"/>
+        </w:rPr>
+        <w:t xml:space="preserve"> Thus, we are planning to bring together multiple related literatures to better understand the multifaceted approach to </w:t>
+      </w:r>
+      <w:r>
+        <w:rPr>
+          <w:szCs w:val="24"/>
+        </w:rPr>
+        <w:t xml:space="preserve">polarized </w:t>
+      </w:r>
+      <w:r>
+        <w:rPr>
+          <w:szCs w:val="24"/>
+        </w:rPr>
+        <w:t>belief change by testing several hypothetical interactions. We plan to</w:t>
       </w:r>
       <w:r>
         <w:rPr>
@@ -5104,16 +5407,16 @@
           <w:rFonts w:eastAsia="Times New Roman"/>
         </w:rPr>
       </w:pPr>
-      <w:bookmarkStart w:id="13" w:name="_Toc173848395"/>
-      <w:bookmarkStart w:id="14" w:name="_Toc183010573"/>
+      <w:bookmarkStart w:id="12" w:name="_Toc173848395"/>
+      <w:bookmarkStart w:id="13" w:name="_Toc183010573"/>
       <w:r>
         <w:rPr>
           <w:rFonts w:eastAsia="Times New Roman"/>
         </w:rPr>
         <w:t>Study 1</w:t>
       </w:r>
+      <w:bookmarkEnd w:id="12"/>
       <w:bookmarkEnd w:id="13"/>
-      <w:bookmarkEnd w:id="14"/>
     </w:p>
     <w:p>
       <w:pPr>
@@ -5131,8 +5434,8 @@
           <w14:ligatures w14:val="none"/>
         </w:rPr>
       </w:pPr>
-      <w:bookmarkStart w:id="15" w:name="_Toc173848396"/>
-      <w:bookmarkStart w:id="16" w:name="_Toc183010574"/>
+      <w:bookmarkStart w:id="14" w:name="_Toc173848396"/>
+      <w:bookmarkStart w:id="15" w:name="_Toc183010574"/>
       <w:r>
         <w:rPr>
           <w:rFonts w:ascii="Calibri Light" w:eastAsia="Times New Roman" w:hAnsi="Calibri Light" w:cs="Times New Roman"/>
@@ -5146,8 +5449,8 @@
         <w:t>Method</w:t>
       </w:r>
       <w:bookmarkEnd w:id="0"/>
+      <w:bookmarkEnd w:id="14"/>
       <w:bookmarkEnd w:id="15"/>
-      <w:bookmarkEnd w:id="16"/>
     </w:p>
     <w:p>
       <w:pPr>
@@ -5200,8 +5503,8 @@
           <w:szCs w:val="24"/>
         </w:rPr>
       </w:pPr>
-      <w:bookmarkStart w:id="17" w:name="_Toc173848397"/>
-      <w:bookmarkStart w:id="18" w:name="_Toc183010575"/>
+      <w:bookmarkStart w:id="16" w:name="_Toc173848397"/>
+      <w:bookmarkStart w:id="17" w:name="_Toc183010575"/>
       <w:r>
         <w:rPr>
           <w:rFonts w:ascii="Calibri Light" w:eastAsia="Times New Roman" w:hAnsi="Calibri Light" w:cs="Times New Roman"/>
@@ -5213,8 +5516,8 @@
         </w:rPr>
         <w:t>Participants</w:t>
       </w:r>
+      <w:bookmarkEnd w:id="16"/>
       <w:bookmarkEnd w:id="17"/>
-      <w:bookmarkEnd w:id="18"/>
     </w:p>
     <w:p>
       <w:pPr>
@@ -5235,7 +5538,15 @@
           <w:rFonts w:ascii="Calibri" w:eastAsia="Calibri" w:hAnsi="Calibri" w:cs="Times New Roman"/>
           <w:szCs w:val="24"/>
         </w:rPr>
-        <w:t>Participants were recruited through an online survey platform and were offered psychology course credit in exchange for their participation.</w:t>
+        <w:t xml:space="preserve">Participants were recruited through an online survey </w:t>
+      </w:r>
+      <w:r>
+        <w:rPr>
+          <w:rFonts w:ascii="Calibri" w:eastAsia="Calibri" w:hAnsi="Calibri" w:cs="Times New Roman"/>
+          <w:szCs w:val="24"/>
+        </w:rPr>
+        <w:lastRenderedPageBreak/>
+        <w:t>platform and were offered psychology course credit in exchange for their participation.</w:t>
       </w:r>
       <w:r>
         <w:rPr>
@@ -5287,8 +5598,8 @@
           <w:szCs w:val="24"/>
         </w:rPr>
       </w:pPr>
-      <w:bookmarkStart w:id="19" w:name="_Toc173848398"/>
-      <w:bookmarkStart w:id="20" w:name="_Toc183010576"/>
+      <w:bookmarkStart w:id="18" w:name="_Toc173848398"/>
+      <w:bookmarkStart w:id="19" w:name="_Toc183010576"/>
       <w:r>
         <w:rPr>
           <w:rFonts w:ascii="Calibri Light" w:eastAsia="Times New Roman" w:hAnsi="Calibri Light" w:cs="Times New Roman"/>
@@ -5298,11 +5609,10 @@
           <w:sz w:val="28"/>
           <w:szCs w:val="24"/>
         </w:rPr>
-        <w:lastRenderedPageBreak/>
         <w:t>Materials and Procedure</w:t>
       </w:r>
+      <w:bookmarkEnd w:id="18"/>
       <w:bookmarkEnd w:id="19"/>
-      <w:bookmarkEnd w:id="20"/>
     </w:p>
     <w:p>
       <w:pPr>
@@ -5375,6 +5685,7 @@
           <w:szCs w:val="24"/>
           <w14:ligatures w14:val="none"/>
         </w:rPr>
+        <w:lastRenderedPageBreak/>
         <w:t>After the social consensus information, participants are asked to indicate their degree of surprise at the stated level of public support and estimate levels of public levels support in 2023. Participants are then asked to identify their level of support for each of each of the four highly polarized issues. Finally, participants completed several individual difference measures and provided demographic information.</w:t>
       </w:r>
     </w:p>
@@ -5393,8 +5704,8 @@
           <w:szCs w:val="24"/>
         </w:rPr>
       </w:pPr>
-      <w:bookmarkStart w:id="21" w:name="_Toc173848399"/>
-      <w:bookmarkStart w:id="22" w:name="_Toc183010577"/>
+      <w:bookmarkStart w:id="20" w:name="_Toc173848399"/>
+      <w:bookmarkStart w:id="21" w:name="_Toc183010577"/>
       <w:r>
         <w:rPr>
           <w:rFonts w:ascii="Calibri Light" w:eastAsia="Times New Roman" w:hAnsi="Calibri Light" w:cs="Times New Roman"/>
@@ -5404,11 +5715,10 @@
           <w:sz w:val="28"/>
           <w:szCs w:val="24"/>
         </w:rPr>
-        <w:lastRenderedPageBreak/>
         <w:t>Measures</w:t>
       </w:r>
+      <w:bookmarkEnd w:id="20"/>
       <w:bookmarkEnd w:id="21"/>
-      <w:bookmarkEnd w:id="22"/>
     </w:p>
     <w:p>
       <w:pPr>
@@ -5568,17 +5878,8 @@
           <w:szCs w:val="24"/>
           <w14:ligatures w14:val="none"/>
         </w:rPr>
-        <w:t xml:space="preserve">Individual differences in deontological and utilitarian orientation were measured using the Ethical Standards of Judgement Questionnaire (ESJQ) developed by Love, Salinas, and Rotman (2020). Six items measure deontological orientation (e.g., “Solutions to ethical problems are usually black and white”), and six items measure utilitarian orientation (e.g., “When people disagree over ethical matters, I strive for workable compromises”). Participant agreement with these statements was measured with 5-point Likert scales ranging from </w:t>
-      </w:r>
-      <w:r>
-        <w:rPr>
-          <w:rFonts w:ascii="Calibri" w:eastAsia="Calibri" w:hAnsi="Calibri" w:cs="Times New Roman"/>
-          <w:kern w:val="0"/>
-          <w:szCs w:val="24"/>
-          <w14:ligatures w14:val="none"/>
-        </w:rPr>
         <w:lastRenderedPageBreak/>
-        <w:t>‘Strongly Disagree’ (1) to ‘Strongly Agree’ (5). Each six-item subscale showed satisfactory internal consistencies with Cronbach’s α of .783 (deontology) and .750 (utilitarianism).</w:t>
+        <w:t>Individual differences in deontological and utilitarian orientation were measured using the Ethical Standards of Judgement Questionnaire (ESJQ) developed by Love, Salinas, and Rotman (2020). Six items measure deontological orientation (e.g., “Solutions to ethical problems are usually black and white”), and six items measure utilitarian orientation (e.g., “When people disagree over ethical matters, I strive for workable compromises”). Participant agreement with these statements was measured with 5-point Likert scales ranging from ‘Strongly Disagree’ (1) to ‘Strongly Agree’ (5). Each six-item subscale showed satisfactory internal consistencies with Cronbach’s α of .783 (deontology) and .750 (utilitarianism).</w:t>
       </w:r>
     </w:p>
     <w:p>
@@ -5599,7 +5900,17 @@
           <w:szCs w:val="24"/>
           <w14:ligatures w14:val="none"/>
         </w:rPr>
-        <w:t>Health literacy was measured using the Single Item Health Literacy Screener (SILS) developed by Morris, MacLean, Chew, and Littenberg (2006). Health literacy is measured by self-reported confidence with medical forms (e.g., “How confident are you filling out medical forms by yourself?”) using a 5-point Likert scale ranging from ‘Never’ (1) to ‘Always’ (5). We used two separate measures of numeracy. The Subjective Numeracy Scale (SNS) developed by Zikmund-Fisher, Smith, Ubel, and Fagerlin (2007) contains four items that measure cognitive abilities, e.g., “How good are you at working with fractions”), rated with 5-point Likert scales ranging from ‘Not at all good’ (1) to ‘Extremely good’ (5). An additional four items measure preference for numeric information, e.g., “When reading the newspaper, how helpful do you find tables and graphs that are parts of a story?”), rated with 5-point Likert scales such as ‘Not at all helpful’ (1) to ‘Extremely helpful’ (5). Objective numeracy was measured using a number line estimation task adapted from Sigler, Thompson, and Schneider (2011). This task consisted of placing fractions in the correct place on a number line. Participant placed 10 fractions on a number line that ranged 0-1 (e.g., 1/19, 1/7, 3/8, 11/14), and 10 fractions on a number line that ranged from 0-5 (e.g., 17/4, 9/2) Performance was calculated as the total percent absolute error accumulated across all fractions, defined as: (|Answer - Correct Answer|) / Numerical Range.</w:t>
+        <w:t xml:space="preserve">Health literacy was measured using the Single Item Health Literacy Screener (SILS) developed by Morris, MacLean, Chew, and Littenberg (2006). Health literacy is measured by self-reported confidence with medical forms (e.g., “How confident are you filling out medical forms by yourself?”) using a 5-point Likert scale ranging from ‘Never’ (1) to ‘Always’ (5). We used two separate measures of numeracy. The Subjective Numeracy Scale (SNS) developed by Zikmund-Fisher, Smith, Ubel, and Fagerlin (2007) contains four items that measure cognitive abilities, e.g., “How good are you at working with fractions”), rated with 5-point Likert scales ranging from ‘Not at all good’ (1) to ‘Extremely good’ (5). An additional four items measure preference for numeric information, e.g., “When reading the newspaper, how helpful do you find tables and graphs that are parts of a story?”), rated with 5-point Likert scales such as ‘Not at all helpful’ (1) to ‘Extremely helpful’ (5). Objective numeracy was measured using a number line estimation task adapted from Sigler, Thompson, and Schneider (2011). This task consisted of placing fractions in the correct place on a number line. Participant placed 10 fractions on a number line that ranged 0-1 (e.g., 1/19, 1/7, 3/8, 11/14), and 10 fractions on a number line that </w:t>
+      </w:r>
+      <w:r>
+        <w:rPr>
+          <w:rFonts w:ascii="Calibri" w:eastAsia="Calibri" w:hAnsi="Calibri" w:cs="Times New Roman"/>
+          <w:kern w:val="0"/>
+          <w:szCs w:val="24"/>
+          <w14:ligatures w14:val="none"/>
+        </w:rPr>
+        <w:lastRenderedPageBreak/>
+        <w:t>ranged from 0-5 (e.g., 17/4, 9/2) Performance was calculated as the total percent absolute error accumulated across all fractions, defined as: (|Answer - Correct Answer|) / Numerical Range.</w:t>
       </w:r>
     </w:p>
     <w:p>
@@ -5617,9 +5928,9 @@
           <w:szCs w:val="24"/>
         </w:rPr>
       </w:pPr>
-      <w:bookmarkStart w:id="23" w:name="_Toc151474571"/>
-      <w:bookmarkStart w:id="24" w:name="_Toc173848400"/>
-      <w:bookmarkStart w:id="25" w:name="_Toc183010578"/>
+      <w:bookmarkStart w:id="22" w:name="_Toc151474571"/>
+      <w:bookmarkStart w:id="23" w:name="_Toc173848400"/>
+      <w:bookmarkStart w:id="24" w:name="_Toc183010578"/>
       <w:r>
         <w:rPr>
           <w:rFonts w:ascii="Calibri Light" w:eastAsia="Times New Roman" w:hAnsi="Calibri Light" w:cs="Times New Roman"/>
@@ -5629,12 +5940,11 @@
           <w:sz w:val="28"/>
           <w:szCs w:val="24"/>
         </w:rPr>
-        <w:lastRenderedPageBreak/>
         <w:t>Power and Statistical Analysis</w:t>
       </w:r>
+      <w:bookmarkEnd w:id="22"/>
       <w:bookmarkEnd w:id="23"/>
       <w:bookmarkEnd w:id="24"/>
-      <w:bookmarkEnd w:id="25"/>
     </w:p>
     <w:p>
       <w:pPr>
@@ -5668,9 +5978,9 @@
           <w:szCs w:val="24"/>
         </w:rPr>
       </w:pPr>
-      <w:bookmarkStart w:id="26" w:name="_Toc151474572"/>
-      <w:bookmarkStart w:id="27" w:name="_Toc173848401"/>
-      <w:bookmarkStart w:id="28" w:name="_Toc183010579"/>
+      <w:bookmarkStart w:id="25" w:name="_Toc151474572"/>
+      <w:bookmarkStart w:id="26" w:name="_Toc173848401"/>
+      <w:bookmarkStart w:id="27" w:name="_Toc183010579"/>
       <w:r>
         <w:rPr>
           <w:rFonts w:ascii="Calibri Light" w:eastAsia="Times New Roman" w:hAnsi="Calibri Light" w:cs="Times New Roman"/>
@@ -5682,9 +5992,9 @@
         </w:rPr>
         <w:t>Study 1 Hypotheses</w:t>
       </w:r>
+      <w:bookmarkEnd w:id="25"/>
       <w:bookmarkEnd w:id="26"/>
       <w:bookmarkEnd w:id="27"/>
-      <w:bookmarkEnd w:id="28"/>
       <w:r>
         <w:rPr>
           <w:rFonts w:ascii="Calibri Light" w:eastAsia="Times New Roman" w:hAnsi="Calibri Light" w:cs="Times New Roman"/>
@@ -5716,7 +6026,15 @@
           <w:rFonts w:cstheme="minorHAnsi"/>
           <w:szCs w:val="28"/>
         </w:rPr>
-        <w:t xml:space="preserve">We predicted high social consensus would lead to more positive support for highly polarized issues (H1). Additionally, our second hypothesis is that the two subscales, Utilitarian and Deontological Orientation, of the ethical standards of judgement questionnaire (ESJQ) would be significant predictors of support for these polarized issues.  (e.g., our hypothesis had no </w:t>
+        <w:t xml:space="preserve">We predicted high social consensus would lead to more positive support for highly polarized issues (H1). Additionally, our second hypothesis is that the two subscales, Utilitarian and Deontological Orientation, of the ethical standards of judgement questionnaire (ESJQ) </w:t>
+      </w:r>
+      <w:r>
+        <w:rPr>
+          <w:rFonts w:cstheme="minorHAnsi"/>
+          <w:szCs w:val="28"/>
+        </w:rPr>
+        <w:lastRenderedPageBreak/>
+        <w:t xml:space="preserve">would be significant predictors of support for these polarized issues.  (e.g., our hypothesis had no </w:t>
       </w:r>
       <w:r>
         <w:rPr>
@@ -5761,8 +6079,8 @@
           <w14:ligatures w14:val="none"/>
         </w:rPr>
       </w:pPr>
-      <w:bookmarkStart w:id="29" w:name="_Toc173848402"/>
-      <w:bookmarkStart w:id="30" w:name="_Toc183010580"/>
+      <w:bookmarkStart w:id="28" w:name="_Toc173848402"/>
+      <w:bookmarkStart w:id="29" w:name="_Toc183010580"/>
       <w:r>
         <w:rPr>
           <w:rFonts w:ascii="Calibri Light" w:eastAsia="Times New Roman" w:hAnsi="Calibri Light" w:cs="Times New Roman"/>
@@ -5773,11 +6091,10 @@
           <w:szCs w:val="28"/>
           <w14:ligatures w14:val="none"/>
         </w:rPr>
-        <w:lastRenderedPageBreak/>
         <w:t>Results</w:t>
       </w:r>
+      <w:bookmarkEnd w:id="28"/>
       <w:bookmarkEnd w:id="29"/>
-      <w:bookmarkEnd w:id="30"/>
     </w:p>
     <w:p>
       <w:pPr>
@@ -5814,8 +6131,8 @@
           <w:szCs w:val="24"/>
         </w:rPr>
       </w:pPr>
-      <w:bookmarkStart w:id="31" w:name="_Toc173848403"/>
-      <w:bookmarkStart w:id="32" w:name="_Toc183010581"/>
+      <w:bookmarkStart w:id="30" w:name="_Toc173848403"/>
+      <w:bookmarkStart w:id="31" w:name="_Toc183010581"/>
       <w:r>
         <w:rPr>
           <w:rFonts w:ascii="Calibri Light" w:eastAsia="Times New Roman" w:hAnsi="Calibri Light" w:cs="Times New Roman"/>
@@ -5827,8 +6144,8 @@
         </w:rPr>
         <w:t>Social Consensus Manipulation</w:t>
       </w:r>
+      <w:bookmarkEnd w:id="30"/>
       <w:bookmarkEnd w:id="31"/>
-      <w:bookmarkEnd w:id="32"/>
     </w:p>
     <w:p>
       <w:pPr>
@@ -5883,7 +6200,14 @@
         <w:rPr>
           <w:rFonts w:ascii="Calibri" w:eastAsia="Calibri" w:hAnsi="Calibri" w:cs="Times New Roman"/>
         </w:rPr>
-        <w:t xml:space="preserve"> = 7.600, </w:t>
+        <w:t xml:space="preserve"> = </w:t>
+      </w:r>
+      <w:r>
+        <w:rPr>
+          <w:rFonts w:ascii="Calibri" w:eastAsia="Calibri" w:hAnsi="Calibri" w:cs="Times New Roman"/>
+        </w:rPr>
+        <w:lastRenderedPageBreak/>
+        <w:t xml:space="preserve">7.600, </w:t>
       </w:r>
       <w:r>
         <w:rPr>
@@ -5991,14 +6315,7 @@
         <w:rPr>
           <w:rFonts w:ascii="Calibri" w:eastAsia="Calibri" w:hAnsi="Calibri" w:cs="Times New Roman"/>
         </w:rPr>
-        <w:t xml:space="preserve"> = 0.025). The table below briefly summarizes group mean differences </w:t>
-      </w:r>
-      <w:r>
-        <w:rPr>
-          <w:rFonts w:ascii="Calibri" w:eastAsia="Calibri" w:hAnsi="Calibri" w:cs="Times New Roman"/>
-        </w:rPr>
-        <w:lastRenderedPageBreak/>
-        <w:t xml:space="preserve">between the conditions and times. Additionally, see figure </w:t>
+        <w:t xml:space="preserve"> = 0.025). The table below briefly summarizes group mean differences between the conditions and times. Additionally, see figure </w:t>
       </w:r>
       <w:r>
         <w:rPr>
@@ -6608,8 +6925,8 @@
           <w:szCs w:val="24"/>
         </w:rPr>
       </w:pPr>
-      <w:bookmarkStart w:id="33" w:name="_Toc173848404"/>
-      <w:bookmarkStart w:id="34" w:name="_Toc183010582"/>
+      <w:bookmarkStart w:id="32" w:name="_Toc173848404"/>
+      <w:bookmarkStart w:id="33" w:name="_Toc183010582"/>
       <w:r>
         <w:rPr>
           <w:rFonts w:ascii="Calibri Light" w:eastAsia="Times New Roman" w:hAnsi="Calibri Light" w:cs="Times New Roman"/>
@@ -6621,8 +6938,8 @@
         </w:rPr>
         <w:t>Deontological and Utilitarian Orientation</w:t>
       </w:r>
+      <w:bookmarkEnd w:id="32"/>
       <w:bookmarkEnd w:id="33"/>
-      <w:bookmarkEnd w:id="34"/>
     </w:p>
     <w:p>
       <w:pPr>
@@ -6886,8 +7203,8 @@
           <w:szCs w:val="24"/>
         </w:rPr>
       </w:pPr>
-      <w:bookmarkStart w:id="35" w:name="_Toc173848405"/>
-      <w:bookmarkStart w:id="36" w:name="_Toc183010583"/>
+      <w:bookmarkStart w:id="34" w:name="_Toc173848405"/>
+      <w:bookmarkStart w:id="35" w:name="_Toc183010583"/>
       <w:r>
         <w:rPr>
           <w:rFonts w:ascii="Calibri Light" w:eastAsia="Times New Roman" w:hAnsi="Calibri Light" w:cs="Times New Roman"/>
@@ -6900,8 +7217,8 @@
         <w:lastRenderedPageBreak/>
         <w:t>Exploratory Analyses</w:t>
       </w:r>
+      <w:bookmarkEnd w:id="34"/>
       <w:bookmarkEnd w:id="35"/>
-      <w:bookmarkEnd w:id="36"/>
     </w:p>
     <w:p>
       <w:pPr>
@@ -7302,8 +7619,8 @@
           <w:szCs w:val="24"/>
         </w:rPr>
       </w:pPr>
-      <w:bookmarkStart w:id="37" w:name="_Toc173848406"/>
-      <w:bookmarkStart w:id="38" w:name="_Toc183010584"/>
+      <w:bookmarkStart w:id="36" w:name="_Toc173848406"/>
+      <w:bookmarkStart w:id="37" w:name="_Toc183010584"/>
       <w:r>
         <w:rPr>
           <w:rFonts w:ascii="Calibri Light" w:eastAsia="Times New Roman" w:hAnsi="Calibri Light" w:cs="Times New Roman"/>
@@ -7315,8 +7632,8 @@
         </w:rPr>
         <w:t>Discussion</w:t>
       </w:r>
+      <w:bookmarkEnd w:id="36"/>
       <w:bookmarkEnd w:id="37"/>
-      <w:bookmarkEnd w:id="38"/>
     </w:p>
     <w:p>
       <w:pPr>
@@ -7350,16 +7667,16 @@
           <w:rFonts w:eastAsia="Calibri"/>
         </w:rPr>
       </w:pPr>
-      <w:bookmarkStart w:id="39" w:name="_Toc173848407"/>
-      <w:bookmarkStart w:id="40" w:name="_Toc183010585"/>
+      <w:bookmarkStart w:id="38" w:name="_Toc173848407"/>
+      <w:bookmarkStart w:id="39" w:name="_Toc183010585"/>
       <w:r>
         <w:rPr>
           <w:rFonts w:eastAsia="Calibri"/>
         </w:rPr>
         <w:t>Study 2</w:t>
       </w:r>
+      <w:bookmarkEnd w:id="38"/>
       <w:bookmarkEnd w:id="39"/>
-      <w:bookmarkEnd w:id="40"/>
     </w:p>
     <w:p>
       <w:pPr>
@@ -7377,8 +7694,8 @@
           <w14:ligatures w14:val="none"/>
         </w:rPr>
       </w:pPr>
-      <w:bookmarkStart w:id="41" w:name="_Toc173848408"/>
-      <w:bookmarkStart w:id="42" w:name="_Toc183010586"/>
+      <w:bookmarkStart w:id="40" w:name="_Toc173848408"/>
+      <w:bookmarkStart w:id="41" w:name="_Toc183010586"/>
       <w:r>
         <w:rPr>
           <w:rFonts w:ascii="Calibri Light" w:eastAsia="Times New Roman" w:hAnsi="Calibri Light" w:cs="Times New Roman"/>
@@ -7391,8 +7708,8 @@
         </w:rPr>
         <w:t>Method</w:t>
       </w:r>
+      <w:bookmarkEnd w:id="40"/>
       <w:bookmarkEnd w:id="41"/>
-      <w:bookmarkEnd w:id="42"/>
     </w:p>
     <w:p>
       <w:pPr>
@@ -7454,8 +7771,8 @@
           <w:szCs w:val="24"/>
         </w:rPr>
       </w:pPr>
-      <w:bookmarkStart w:id="43" w:name="_Toc173848409"/>
-      <w:bookmarkStart w:id="44" w:name="_Toc183010587"/>
+      <w:bookmarkStart w:id="42" w:name="_Toc173848409"/>
+      <w:bookmarkStart w:id="43" w:name="_Toc183010587"/>
       <w:r>
         <w:rPr>
           <w:rFonts w:ascii="Calibri Light" w:eastAsia="Times New Roman" w:hAnsi="Calibri Light" w:cs="Times New Roman"/>
@@ -7467,8 +7784,8 @@
         </w:rPr>
         <w:t>Participants</w:t>
       </w:r>
+      <w:bookmarkEnd w:id="42"/>
       <w:bookmarkEnd w:id="43"/>
-      <w:bookmarkEnd w:id="44"/>
     </w:p>
     <w:p>
       <w:pPr>
@@ -7513,8 +7830,8 @@
           <w:szCs w:val="24"/>
         </w:rPr>
       </w:pPr>
-      <w:bookmarkStart w:id="45" w:name="_Toc173848410"/>
-      <w:bookmarkStart w:id="46" w:name="_Toc183010588"/>
+      <w:bookmarkStart w:id="44" w:name="_Toc173848410"/>
+      <w:bookmarkStart w:id="45" w:name="_Toc183010588"/>
       <w:r>
         <w:rPr>
           <w:rFonts w:ascii="Calibri Light" w:eastAsia="Times New Roman" w:hAnsi="Calibri Light" w:cs="Times New Roman"/>
@@ -7526,8 +7843,8 @@
         </w:rPr>
         <w:t>Materials and Procedure</w:t>
       </w:r>
+      <w:bookmarkEnd w:id="44"/>
       <w:bookmarkEnd w:id="45"/>
-      <w:bookmarkEnd w:id="46"/>
     </w:p>
     <w:p>
       <w:pPr>
@@ -7596,8 +7913,8 @@
           <w:szCs w:val="24"/>
         </w:rPr>
       </w:pPr>
-      <w:bookmarkStart w:id="47" w:name="_Toc173848411"/>
-      <w:bookmarkStart w:id="48" w:name="_Toc183010589"/>
+      <w:bookmarkStart w:id="46" w:name="_Toc173848411"/>
+      <w:bookmarkStart w:id="47" w:name="_Toc183010589"/>
       <w:r>
         <w:rPr>
           <w:rFonts w:ascii="Calibri Light" w:eastAsia="Times New Roman" w:hAnsi="Calibri Light" w:cs="Times New Roman"/>
@@ -7609,8 +7926,8 @@
         </w:rPr>
         <w:t>Measures</w:t>
       </w:r>
+      <w:bookmarkEnd w:id="46"/>
       <w:bookmarkEnd w:id="47"/>
-      <w:bookmarkEnd w:id="48"/>
     </w:p>
     <w:p>
       <w:pPr>
@@ -7780,8 +8097,8 @@
           <w:szCs w:val="24"/>
         </w:rPr>
       </w:pPr>
-      <w:bookmarkStart w:id="49" w:name="_Toc173848412"/>
-      <w:bookmarkStart w:id="50" w:name="_Toc183010590"/>
+      <w:bookmarkStart w:id="48" w:name="_Toc173848412"/>
+      <w:bookmarkStart w:id="49" w:name="_Toc183010590"/>
       <w:r>
         <w:rPr>
           <w:rFonts w:ascii="Calibri Light" w:eastAsia="Times New Roman" w:hAnsi="Calibri Light" w:cs="Times New Roman"/>
@@ -7793,8 +8110,8 @@
         </w:rPr>
         <w:t>Power and Statistical Analysis</w:t>
       </w:r>
+      <w:bookmarkEnd w:id="48"/>
       <w:bookmarkEnd w:id="49"/>
-      <w:bookmarkEnd w:id="50"/>
     </w:p>
     <w:p>
       <w:pPr>
@@ -7836,8 +8153,8 @@
           <w:szCs w:val="24"/>
         </w:rPr>
       </w:pPr>
-      <w:bookmarkStart w:id="51" w:name="_Toc173848413"/>
-      <w:bookmarkStart w:id="52" w:name="_Toc183010591"/>
+      <w:bookmarkStart w:id="50" w:name="_Toc173848413"/>
+      <w:bookmarkStart w:id="51" w:name="_Toc183010591"/>
       <w:r>
         <w:rPr>
           <w:rFonts w:ascii="Calibri Light" w:eastAsia="Times New Roman" w:hAnsi="Calibri Light" w:cs="Times New Roman"/>
@@ -7849,8 +8166,8 @@
         </w:rPr>
         <w:t>Study 2 Hypothesis:</w:t>
       </w:r>
+      <w:bookmarkEnd w:id="50"/>
       <w:bookmarkEnd w:id="51"/>
-      <w:bookmarkEnd w:id="52"/>
     </w:p>
     <w:p>
       <w:pPr>
@@ -7916,8 +8233,8 @@
           <w14:ligatures w14:val="none"/>
         </w:rPr>
       </w:pPr>
-      <w:bookmarkStart w:id="53" w:name="_Toc173848414"/>
-      <w:bookmarkStart w:id="54" w:name="_Toc183010592"/>
+      <w:bookmarkStart w:id="52" w:name="_Toc173848414"/>
+      <w:bookmarkStart w:id="53" w:name="_Toc183010592"/>
       <w:r>
         <w:rPr>
           <w:rFonts w:ascii="Calibri Light" w:eastAsia="Times New Roman" w:hAnsi="Calibri Light" w:cs="Times New Roman"/>
@@ -7930,8 +8247,8 @@
         </w:rPr>
         <w:t>Results</w:t>
       </w:r>
+      <w:bookmarkEnd w:id="52"/>
       <w:bookmarkEnd w:id="53"/>
-      <w:bookmarkEnd w:id="54"/>
     </w:p>
     <w:p>
       <w:pPr>
@@ -7968,8 +8285,8 @@
           <w:szCs w:val="24"/>
         </w:rPr>
       </w:pPr>
-      <w:bookmarkStart w:id="55" w:name="_Toc173848415"/>
-      <w:bookmarkStart w:id="56" w:name="_Toc183010593"/>
+      <w:bookmarkStart w:id="54" w:name="_Toc173848415"/>
+      <w:bookmarkStart w:id="55" w:name="_Toc183010593"/>
       <w:r>
         <w:rPr>
           <w:rFonts w:ascii="Calibri Light" w:eastAsia="Times New Roman" w:hAnsi="Calibri Light" w:cs="Times New Roman"/>
@@ -7981,8 +8298,8 @@
         </w:rPr>
         <w:t>Moral Conviction Manipulation – Support for [Topic]</w:t>
       </w:r>
+      <w:bookmarkEnd w:id="54"/>
       <w:bookmarkEnd w:id="55"/>
-      <w:bookmarkEnd w:id="56"/>
     </w:p>
     <w:p>
       <w:pPr>
@@ -8421,8 +8738,8 @@
           <w:szCs w:val="24"/>
         </w:rPr>
       </w:pPr>
-      <w:bookmarkStart w:id="57" w:name="_Toc173848416"/>
-      <w:bookmarkStart w:id="58" w:name="_Toc183010594"/>
+      <w:bookmarkStart w:id="56" w:name="_Toc173848416"/>
+      <w:bookmarkStart w:id="57" w:name="_Toc183010594"/>
       <w:r>
         <w:rPr>
           <w:rFonts w:ascii="Calibri Light" w:eastAsia="Times New Roman" w:hAnsi="Calibri Light" w:cs="Times New Roman"/>
@@ -8434,8 +8751,8 @@
         </w:rPr>
         <w:t>Moral Conviction Manipulation – Level of Moral Conviction Regarding [Topic]</w:t>
       </w:r>
+      <w:bookmarkEnd w:id="56"/>
       <w:bookmarkEnd w:id="57"/>
-      <w:bookmarkEnd w:id="58"/>
     </w:p>
     <w:p>
       <w:pPr>
@@ -8791,8 +9108,8 @@
           <w:szCs w:val="24"/>
         </w:rPr>
       </w:pPr>
-      <w:bookmarkStart w:id="59" w:name="_Toc173848417"/>
-      <w:bookmarkStart w:id="60" w:name="_Toc183010595"/>
+      <w:bookmarkStart w:id="58" w:name="_Toc173848417"/>
+      <w:bookmarkStart w:id="59" w:name="_Toc183010595"/>
       <w:r>
         <w:rPr>
           <w:rFonts w:ascii="Calibri Light" w:eastAsia="Times New Roman" w:hAnsi="Calibri Light" w:cs="Times New Roman"/>
@@ -8804,8 +9121,8 @@
         </w:rPr>
         <w:t>Exploratory Analyses</w:t>
       </w:r>
+      <w:bookmarkEnd w:id="58"/>
       <w:bookmarkEnd w:id="59"/>
-      <w:bookmarkEnd w:id="60"/>
     </w:p>
     <w:p>
       <w:pPr>
@@ -9066,7 +9383,7 @@
           <w:szCs w:val="24"/>
         </w:rPr>
       </w:pPr>
-      <w:bookmarkStart w:id="61" w:name="_Toc183010596"/>
+      <w:bookmarkStart w:id="60" w:name="_Toc183010596"/>
       <w:r>
         <w:rPr>
           <w:rFonts w:ascii="Calibri Light" w:eastAsia="Times New Roman" w:hAnsi="Calibri Light" w:cs="Times New Roman"/>
@@ -9078,7 +9395,7 @@
         </w:rPr>
         <w:t>Discussion</w:t>
       </w:r>
-      <w:bookmarkEnd w:id="61"/>
+      <w:bookmarkEnd w:id="60"/>
     </w:p>
     <w:p>
       <w:pPr>
@@ -9264,14 +9581,14 @@
           <w:rFonts w:eastAsia="Times New Roman"/>
         </w:rPr>
       </w:pPr>
-      <w:bookmarkStart w:id="62" w:name="_Toc183010597"/>
+      <w:bookmarkStart w:id="61" w:name="_Toc183010597"/>
       <w:r>
         <w:rPr>
           <w:rFonts w:eastAsia="Times New Roman"/>
         </w:rPr>
         <w:t>Proposed Study 3</w:t>
       </w:r>
-      <w:bookmarkEnd w:id="62"/>
+      <w:bookmarkEnd w:id="61"/>
     </w:p>
     <w:p>
       <w:pPr>
@@ -9289,7 +9606,7 @@
           <w14:ligatures w14:val="none"/>
         </w:rPr>
       </w:pPr>
-      <w:bookmarkStart w:id="63" w:name="_Toc183010598"/>
+      <w:bookmarkStart w:id="62" w:name="_Toc183010598"/>
       <w:r>
         <w:rPr>
           <w:rFonts w:ascii="Calibri Light" w:eastAsia="Times New Roman" w:hAnsi="Calibri Light" w:cs="Times New Roman"/>
@@ -9302,7 +9619,7 @@
         </w:rPr>
         <w:t>Method</w:t>
       </w:r>
-      <w:bookmarkEnd w:id="63"/>
+      <w:bookmarkEnd w:id="62"/>
     </w:p>
     <w:p>
       <w:pPr>
@@ -9355,7 +9672,7 @@
           <w:szCs w:val="24"/>
         </w:rPr>
       </w:pPr>
-      <w:bookmarkStart w:id="64" w:name="_Toc183010599"/>
+      <w:bookmarkStart w:id="63" w:name="_Toc183010599"/>
       <w:r>
         <w:rPr>
           <w:rFonts w:ascii="Calibri Light" w:eastAsia="Times New Roman" w:hAnsi="Calibri Light" w:cs="Times New Roman"/>
@@ -9367,7 +9684,7 @@
         </w:rPr>
         <w:t>Participants</w:t>
       </w:r>
-      <w:bookmarkEnd w:id="64"/>
+      <w:bookmarkEnd w:id="63"/>
     </w:p>
     <w:p>
       <w:pPr>
@@ -9412,7 +9729,7 @@
           <w:szCs w:val="24"/>
         </w:rPr>
       </w:pPr>
-      <w:bookmarkStart w:id="65" w:name="_Toc183010600"/>
+      <w:bookmarkStart w:id="64" w:name="_Toc183010600"/>
       <w:r>
         <w:rPr>
           <w:rFonts w:ascii="Calibri Light" w:eastAsia="Times New Roman" w:hAnsi="Calibri Light" w:cs="Times New Roman"/>
@@ -9425,7 +9742,7 @@
         <w:lastRenderedPageBreak/>
         <w:t>Materials and Procedure</w:t>
       </w:r>
-      <w:bookmarkEnd w:id="65"/>
+      <w:bookmarkEnd w:id="64"/>
     </w:p>
     <w:p>
       <w:pPr>
@@ -9637,7 +9954,7 @@
           <w:szCs w:val="24"/>
         </w:rPr>
       </w:pPr>
-      <w:bookmarkStart w:id="66" w:name="_Toc183010601"/>
+      <w:bookmarkStart w:id="65" w:name="_Toc183010601"/>
       <w:r>
         <w:rPr>
           <w:rFonts w:ascii="Calibri Light" w:eastAsia="Times New Roman" w:hAnsi="Calibri Light" w:cs="Times New Roman"/>
@@ -9649,7 +9966,7 @@
         </w:rPr>
         <w:t>Measures</w:t>
       </w:r>
-      <w:bookmarkEnd w:id="66"/>
+      <w:bookmarkEnd w:id="65"/>
     </w:p>
     <w:p>
       <w:pPr>
@@ -9873,7 +10190,7 @@
           <w:szCs w:val="24"/>
         </w:rPr>
       </w:pPr>
-      <w:bookmarkStart w:id="67" w:name="_Toc183010602"/>
+      <w:bookmarkStart w:id="66" w:name="_Toc183010602"/>
       <w:r>
         <w:rPr>
           <w:rFonts w:ascii="Calibri Light" w:eastAsia="Times New Roman" w:hAnsi="Calibri Light" w:cs="Times New Roman"/>
@@ -9885,7 +10202,7 @@
         </w:rPr>
         <w:t>Power and Statistical Analysis</w:t>
       </w:r>
-      <w:bookmarkEnd w:id="67"/>
+      <w:bookmarkEnd w:id="66"/>
     </w:p>
     <w:p>
       <w:pPr>
@@ -9919,7 +10236,7 @@
           <w:szCs w:val="24"/>
         </w:rPr>
       </w:pPr>
-      <w:bookmarkStart w:id="68" w:name="_Toc183010603"/>
+      <w:bookmarkStart w:id="67" w:name="_Toc183010603"/>
       <w:r>
         <w:rPr>
           <w:rFonts w:ascii="Calibri Light" w:eastAsia="Times New Roman" w:hAnsi="Calibri Light" w:cs="Times New Roman"/>
@@ -9931,7 +10248,7 @@
         </w:rPr>
         <w:t>Study 3 Hypotheses</w:t>
       </w:r>
-      <w:bookmarkEnd w:id="68"/>
+      <w:bookmarkEnd w:id="67"/>
       <w:r>
         <w:rPr>
           <w:rFonts w:ascii="Calibri Light" w:eastAsia="Times New Roman" w:hAnsi="Calibri Light" w:cs="Times New Roman"/>
@@ -10097,11 +10414,11 @@
       <w:pPr>
         <w:pStyle w:val="Heading1"/>
       </w:pPr>
-      <w:bookmarkStart w:id="69" w:name="_Toc183010604"/>
+      <w:bookmarkStart w:id="68" w:name="_Toc183010604"/>
       <w:r>
         <w:t>References</w:t>
       </w:r>
-      <w:bookmarkEnd w:id="69"/>
+      <w:bookmarkEnd w:id="68"/>
     </w:p>
     <w:p>
       <w:pPr>
@@ -13015,45 +13332,45 @@
       <w:pPr>
         <w:pStyle w:val="Heading1"/>
       </w:pPr>
-      <w:bookmarkStart w:id="70" w:name="_Toc173848418"/>
-      <w:bookmarkStart w:id="71" w:name="_Toc183010605"/>
+      <w:bookmarkStart w:id="69" w:name="_Toc173848418"/>
+      <w:bookmarkStart w:id="70" w:name="_Toc183010605"/>
       <w:r>
         <w:lastRenderedPageBreak/>
         <w:t>Appendices</w:t>
       </w:r>
+      <w:bookmarkEnd w:id="69"/>
       <w:bookmarkEnd w:id="70"/>
+    </w:p>
+    <w:p/>
+    <w:p>
+      <w:pPr>
+        <w:pStyle w:val="Heading2"/>
+      </w:pPr>
+      <w:bookmarkStart w:id="71" w:name="_Toc173848419"/>
+      <w:bookmarkStart w:id="72" w:name="_Toc183010606"/>
+      <w:r>
+        <w:t>Appendix A – Material</w:t>
+      </w:r>
+      <w:r>
+        <w:t>s</w:t>
+      </w:r>
+      <w:r>
+        <w:t xml:space="preserve"> for Study 1</w:t>
+      </w:r>
       <w:bookmarkEnd w:id="71"/>
-    </w:p>
-    <w:p/>
-    <w:p>
-      <w:pPr>
-        <w:pStyle w:val="Heading2"/>
-      </w:pPr>
-      <w:bookmarkStart w:id="72" w:name="_Toc173848419"/>
-      <w:bookmarkStart w:id="73" w:name="_Toc183010606"/>
-      <w:r>
-        <w:t>Appendix A – Material</w:t>
-      </w:r>
-      <w:r>
-        <w:t>s</w:t>
-      </w:r>
-      <w:r>
-        <w:t xml:space="preserve"> for Study 1</w:t>
-      </w:r>
       <w:bookmarkEnd w:id="72"/>
+    </w:p>
+    <w:p>
+      <w:pPr>
+        <w:pStyle w:val="Heading3"/>
+      </w:pPr>
+      <w:bookmarkStart w:id="73" w:name="_Toc173848420"/>
+      <w:bookmarkStart w:id="74" w:name="_Toc183010607"/>
+      <w:r>
+        <w:t>Cover Letter</w:t>
+      </w:r>
       <w:bookmarkEnd w:id="73"/>
-    </w:p>
-    <w:p>
-      <w:pPr>
-        <w:pStyle w:val="Heading3"/>
-      </w:pPr>
-      <w:bookmarkStart w:id="74" w:name="_Toc173848420"/>
-      <w:bookmarkStart w:id="75" w:name="_Toc183010607"/>
-      <w:r>
-        <w:t>Cover Letter</w:t>
-      </w:r>
       <w:bookmarkEnd w:id="74"/>
-      <w:bookmarkEnd w:id="75"/>
     </w:p>
     <w:p>
       <w:r>
@@ -13275,13 +13592,13 @@
       <w:pPr>
         <w:pStyle w:val="Heading3"/>
       </w:pPr>
-      <w:bookmarkStart w:id="76" w:name="_Toc173848421"/>
-      <w:bookmarkStart w:id="77" w:name="_Toc183010608"/>
+      <w:bookmarkStart w:id="75" w:name="_Toc173848421"/>
+      <w:bookmarkStart w:id="76" w:name="_Toc183010608"/>
       <w:r>
         <w:t>Debrief</w:t>
       </w:r>
+      <w:bookmarkEnd w:id="75"/>
       <w:bookmarkEnd w:id="76"/>
-      <w:bookmarkEnd w:id="77"/>
     </w:p>
     <w:p/>
     <w:p>
@@ -13420,13 +13737,13 @@
       <w:pPr>
         <w:pStyle w:val="Heading3"/>
       </w:pPr>
-      <w:bookmarkStart w:id="78" w:name="_Toc173848422"/>
-      <w:bookmarkStart w:id="79" w:name="_Toc183010609"/>
+      <w:bookmarkStart w:id="77" w:name="_Toc173848422"/>
+      <w:bookmarkStart w:id="78" w:name="_Toc183010609"/>
       <w:r>
         <w:t>Measures</w:t>
       </w:r>
+      <w:bookmarkEnd w:id="77"/>
       <w:bookmarkEnd w:id="78"/>
-      <w:bookmarkEnd w:id="79"/>
     </w:p>
     <w:p>
       <w:r>
@@ -13440,7 +13757,7 @@
         </w:rPr>
         <w:lastRenderedPageBreak/>
         <w:drawing>
-          <wp:inline distT="0" distB="0" distL="0" distR="0" wp14:anchorId="3578B7FA" wp14:editId="493DAEE2">
+          <wp:inline distT="0" distB="0" distL="0" distR="0" wp14:anchorId="3578B7FA" wp14:editId="29D11ECE">
             <wp:extent cx="5932805" cy="2113915"/>
             <wp:effectExtent l="0" t="0" r="0" b="635"/>
             <wp:docPr id="174948303" name="Picture 2"/>
@@ -13501,7 +13818,7 @@
           <w:noProof/>
         </w:rPr>
         <w:drawing>
-          <wp:inline distT="0" distB="0" distL="0" distR="0" wp14:anchorId="4DEAAD01" wp14:editId="64A2810D">
+          <wp:inline distT="0" distB="0" distL="0" distR="0" wp14:anchorId="4DEAAD01" wp14:editId="7347F00D">
             <wp:extent cx="5939790" cy="1741170"/>
             <wp:effectExtent l="0" t="0" r="3810" b="0"/>
             <wp:docPr id="1771988288" name="Picture 3"/>
@@ -13623,7 +13940,7 @@
           <w:noProof/>
         </w:rPr>
         <w:drawing>
-          <wp:inline distT="0" distB="0" distL="0" distR="0" wp14:anchorId="19BCDA66" wp14:editId="4F860CB6">
+          <wp:inline distT="0" distB="0" distL="0" distR="0" wp14:anchorId="19BCDA66" wp14:editId="38E9900C">
             <wp:extent cx="6570053" cy="1375258"/>
             <wp:effectExtent l="0" t="0" r="2540" b="0"/>
             <wp:docPr id="402092963" name="Picture 6"/>
@@ -13683,7 +14000,7 @@
           <w:noProof/>
         </w:rPr>
         <w:drawing>
-          <wp:inline distT="0" distB="0" distL="0" distR="0" wp14:anchorId="100CF4D4" wp14:editId="2BE6C7A7">
+          <wp:inline distT="0" distB="0" distL="0" distR="0" wp14:anchorId="100CF4D4" wp14:editId="26878AEE">
             <wp:extent cx="5932805" cy="577850"/>
             <wp:effectExtent l="0" t="0" r="0" b="0"/>
             <wp:docPr id="1380279329" name="Picture 7"/>
@@ -14390,8 +14707,8 @@
       <w:pPr>
         <w:pStyle w:val="Heading2"/>
       </w:pPr>
-      <w:bookmarkStart w:id="80" w:name="_Toc173848423"/>
-      <w:bookmarkStart w:id="81" w:name="_Toc183010610"/>
+      <w:bookmarkStart w:id="79" w:name="_Toc173848423"/>
+      <w:bookmarkStart w:id="80" w:name="_Toc183010610"/>
       <w:r>
         <w:lastRenderedPageBreak/>
         <w:t>Appendix B</w:t>
@@ -14399,20 +14716,20 @@
       <w:r>
         <w:t xml:space="preserve"> – Materials for Study 2</w:t>
       </w:r>
+      <w:bookmarkEnd w:id="79"/>
       <w:bookmarkEnd w:id="80"/>
+    </w:p>
+    <w:p>
+      <w:pPr>
+        <w:pStyle w:val="Heading3"/>
+      </w:pPr>
+      <w:bookmarkStart w:id="81" w:name="_Toc173848424"/>
+      <w:bookmarkStart w:id="82" w:name="_Toc183010611"/>
+      <w:r>
+        <w:t>Cover Letter</w:t>
+      </w:r>
       <w:bookmarkEnd w:id="81"/>
-    </w:p>
-    <w:p>
-      <w:pPr>
-        <w:pStyle w:val="Heading3"/>
-      </w:pPr>
-      <w:bookmarkStart w:id="82" w:name="_Toc173848424"/>
-      <w:bookmarkStart w:id="83" w:name="_Toc183010611"/>
-      <w:r>
-        <w:t>Cover Letter</w:t>
-      </w:r>
       <w:bookmarkEnd w:id="82"/>
-      <w:bookmarkEnd w:id="83"/>
     </w:p>
     <w:p>
       <w:r>
@@ -14644,13 +14961,13 @@
       <w:pPr>
         <w:pStyle w:val="Heading3"/>
       </w:pPr>
-      <w:bookmarkStart w:id="84" w:name="_Toc173848425"/>
-      <w:bookmarkStart w:id="85" w:name="_Toc183010612"/>
+      <w:bookmarkStart w:id="83" w:name="_Toc173848425"/>
+      <w:bookmarkStart w:id="84" w:name="_Toc183010612"/>
       <w:r>
         <w:t>Debrief</w:t>
       </w:r>
+      <w:bookmarkEnd w:id="83"/>
       <w:bookmarkEnd w:id="84"/>
-      <w:bookmarkEnd w:id="85"/>
     </w:p>
     <w:p>
       <w:r>
@@ -14764,13 +15081,13 @@
       <w:pPr>
         <w:pStyle w:val="Heading3"/>
       </w:pPr>
-      <w:bookmarkStart w:id="86" w:name="_Toc173848426"/>
-      <w:bookmarkStart w:id="87" w:name="_Toc183010613"/>
+      <w:bookmarkStart w:id="85" w:name="_Toc173848426"/>
+      <w:bookmarkStart w:id="86" w:name="_Toc183010613"/>
       <w:r>
         <w:t>Materials</w:t>
       </w:r>
+      <w:bookmarkEnd w:id="85"/>
       <w:bookmarkEnd w:id="86"/>
-      <w:bookmarkEnd w:id="87"/>
     </w:p>
     <w:p/>
     <w:p>
@@ -15475,13 +15792,13 @@
       <w:pPr>
         <w:pStyle w:val="Heading3"/>
       </w:pPr>
-      <w:bookmarkStart w:id="88" w:name="_Toc173848427"/>
-      <w:bookmarkStart w:id="89" w:name="_Toc183010614"/>
+      <w:bookmarkStart w:id="87" w:name="_Toc173848427"/>
+      <w:bookmarkStart w:id="88" w:name="_Toc183010614"/>
       <w:r>
         <w:t>Measures</w:t>
       </w:r>
+      <w:bookmarkEnd w:id="87"/>
       <w:bookmarkEnd w:id="88"/>
-      <w:bookmarkEnd w:id="89"/>
     </w:p>
     <w:p/>
     <w:p>
@@ -15669,29 +15986,29 @@
       <w:pPr>
         <w:pStyle w:val="Heading2"/>
       </w:pPr>
-      <w:bookmarkStart w:id="90" w:name="_Toc173848428"/>
-      <w:bookmarkStart w:id="91" w:name="_Toc183010615"/>
+      <w:bookmarkStart w:id="89" w:name="_Toc173848428"/>
+      <w:bookmarkStart w:id="90" w:name="_Toc183010615"/>
       <w:r>
         <w:lastRenderedPageBreak/>
         <w:t>Appendix C – Materials for Study 3</w:t>
       </w:r>
+      <w:bookmarkEnd w:id="89"/>
       <w:bookmarkEnd w:id="90"/>
+    </w:p>
+    <w:p>
+      <w:pPr>
+        <w:pStyle w:val="Heading2"/>
+      </w:pPr>
+    </w:p>
+    <w:p>
+      <w:pPr>
+        <w:pStyle w:val="Heading2"/>
+      </w:pPr>
+      <w:bookmarkStart w:id="91" w:name="_Toc183010616"/>
+      <w:r>
+        <w:t>Cover Letter</w:t>
+      </w:r>
       <w:bookmarkEnd w:id="91"/>
-    </w:p>
-    <w:p>
-      <w:pPr>
-        <w:pStyle w:val="Heading2"/>
-      </w:pPr>
-    </w:p>
-    <w:p>
-      <w:pPr>
-        <w:pStyle w:val="Heading2"/>
-      </w:pPr>
-      <w:bookmarkStart w:id="92" w:name="_Toc183010616"/>
-      <w:r>
-        <w:t>Cover Letter</w:t>
-      </w:r>
-      <w:bookmarkEnd w:id="92"/>
     </w:p>
     <w:p>
       <w:pPr>
@@ -15936,11 +16253,11 @@
       <w:pPr>
         <w:pStyle w:val="Heading2"/>
       </w:pPr>
-      <w:bookmarkStart w:id="93" w:name="_Toc183010617"/>
+      <w:bookmarkStart w:id="92" w:name="_Toc183010617"/>
       <w:r>
         <w:t>Debrief</w:t>
       </w:r>
-      <w:bookmarkEnd w:id="93"/>
+      <w:bookmarkEnd w:id="92"/>
     </w:p>
     <w:p>
       <w:pPr>
@@ -16214,11 +16531,11 @@
       <w:pPr>
         <w:pStyle w:val="Heading2"/>
       </w:pPr>
-      <w:bookmarkStart w:id="94" w:name="_Toc183010618"/>
+      <w:bookmarkStart w:id="93" w:name="_Toc183010618"/>
       <w:r>
         <w:t>Measures</w:t>
       </w:r>
-      <w:bookmarkEnd w:id="94"/>
+      <w:bookmarkEnd w:id="93"/>
     </w:p>
     <w:p>
       <w:pPr>
@@ -18176,6 +18493,7 @@
   <w:style w:type="character" w:default="1" w:styleId="DefaultParagraphFont">
     <w:name w:val="Default Paragraph Font"/>
     <w:uiPriority w:val="1"/>
+    <w:semiHidden/>
     <w:unhideWhenUsed/>
   </w:style>
   <w:style w:type="table" w:default="1" w:styleId="TableNormal">
@@ -18818,6 +19136,19 @@
 </file>
 
 <file path=customXml/item2.xml><?xml version="1.0" encoding="utf-8"?>
+<b:Sources xmlns:b="http://schemas.openxmlformats.org/officeDocument/2006/bibliography" xmlns="http://schemas.openxmlformats.org/officeDocument/2006/bibliography" SelectedStyle="\APASixthEditionOfficeOnline.xsl" StyleName="APA" Version="6"/>
+</file>
+
+<file path=customXml/item3.xml><?xml version="1.0" encoding="utf-8"?>
+<?mso-contentType ?>
+<FormTemplates xmlns="http://schemas.microsoft.com/sharepoint/v3/contenttype/forms">
+  <Display>DocumentLibraryForm</Display>
+  <Edit>DocumentLibraryForm</Edit>
+  <New>DocumentLibraryForm</New>
+</FormTemplates>
+</file>
+
+<file path=customXml/item4.xml><?xml version="1.0" encoding="utf-8"?>
 <ct:contentTypeSchema xmlns:ct="http://schemas.microsoft.com/office/2006/metadata/contentType" xmlns:ma="http://schemas.microsoft.com/office/2006/metadata/properties/metaAttributes" ct:_="" ma:_="" ma:contentTypeName="Document" ma:contentTypeID="0x0101007402516817E1A7498C41FD15FE0A9B79" ma:contentTypeVersion="18" ma:contentTypeDescription="Create a new document." ma:contentTypeScope="" ma:versionID="d1edb8ae1068c066e3aa67851cd24313">
   <xsd:schema xmlns:xsd="http://www.w3.org/2001/XMLSchema" xmlns:xs="http://www.w3.org/2001/XMLSchema" xmlns:p="http://schemas.microsoft.com/office/2006/metadata/properties" xmlns:ns1="http://schemas.microsoft.com/sharepoint/v3" xmlns:ns3="6015b09f-5043-4f49-8a7b-9772bd5932db" xmlns:ns4="e31052eb-2b6e-4c50-9a35-05cb7ca444e7" targetNamespace="http://schemas.microsoft.com/office/2006/metadata/properties" ma:root="true" ma:fieldsID="ae4a153232ce27f936899b0a16c01a76" ns1:_="" ns3:_="" ns4:_="">
     <xsd:import namespace="http://schemas.microsoft.com/sharepoint/v3"/>
@@ -19075,19 +19406,6 @@
 </ct:contentTypeSchema>
 </file>
 
-<file path=customXml/item3.xml><?xml version="1.0" encoding="utf-8"?>
-<b:Sources xmlns:b="http://schemas.openxmlformats.org/officeDocument/2006/bibliography" xmlns="http://schemas.openxmlformats.org/officeDocument/2006/bibliography" SelectedStyle="\APASixthEditionOfficeOnline.xsl" StyleName="APA" Version="6"/>
-</file>
-
-<file path=customXml/item4.xml><?xml version="1.0" encoding="utf-8"?>
-<?mso-contentType ?>
-<FormTemplates xmlns="http://schemas.microsoft.com/sharepoint/v3/contenttype/forms">
-  <Display>DocumentLibraryForm</Display>
-  <Edit>DocumentLibraryForm</Edit>
-  <New>DocumentLibraryForm</New>
-</FormTemplates>
-</file>
-
 <file path=customXml/itemProps1.xml><?xml version="1.0" encoding="utf-8"?>
 <ds:datastoreItem xmlns:ds="http://schemas.openxmlformats.org/officeDocument/2006/customXml" ds:itemID="{21B7DAEB-1464-40C2-A52C-8AD4BE0C9E8F}">
   <ds:schemaRefs>
@@ -19100,6 +19418,22 @@
 </file>
 
 <file path=customXml/itemProps2.xml><?xml version="1.0" encoding="utf-8"?>
+<ds:datastoreItem xmlns:ds="http://schemas.openxmlformats.org/officeDocument/2006/customXml" ds:itemID="{E76CBE9A-B066-4229-813B-EB59CD54C56B}">
+  <ds:schemaRefs>
+    <ds:schemaRef ds:uri="http://schemas.openxmlformats.org/officeDocument/2006/bibliography"/>
+  </ds:schemaRefs>
+</ds:datastoreItem>
+</file>
+
+<file path=customXml/itemProps3.xml><?xml version="1.0" encoding="utf-8"?>
+<ds:datastoreItem xmlns:ds="http://schemas.openxmlformats.org/officeDocument/2006/customXml" ds:itemID="{370C9932-052A-4234-B377-CD6828F126DD}">
+  <ds:schemaRefs>
+    <ds:schemaRef ds:uri="http://schemas.microsoft.com/sharepoint/v3/contenttype/forms"/>
+  </ds:schemaRefs>
+</ds:datastoreItem>
+</file>
+
+<file path=customXml/itemProps4.xml><?xml version="1.0" encoding="utf-8"?>
 <ds:datastoreItem xmlns:ds="http://schemas.openxmlformats.org/officeDocument/2006/customXml" ds:itemID="{C6EFD1AA-79DC-4D68-94B0-05633BB8F7BB}">
   <ds:schemaRefs>
     <ds:schemaRef ds:uri="http://schemas.microsoft.com/office/2006/metadata/contentType"/>
@@ -19117,20 +19451,4 @@
     <ds:schemaRef ds:uri="http://schemas.microsoft.com/internal/obd"/>
   </ds:schemaRefs>
 </ds:datastoreItem>
-</file>
-
-<file path=customXml/itemProps3.xml><?xml version="1.0" encoding="utf-8"?>
-<ds:datastoreItem xmlns:ds="http://schemas.openxmlformats.org/officeDocument/2006/customXml" ds:itemID="{E76CBE9A-B066-4229-813B-EB59CD54C56B}">
-  <ds:schemaRefs>
-    <ds:schemaRef ds:uri="http://schemas.openxmlformats.org/officeDocument/2006/bibliography"/>
-  </ds:schemaRefs>
-</ds:datastoreItem>
-</file>
-
-<file path=customXml/itemProps4.xml><?xml version="1.0" encoding="utf-8"?>
-<ds:datastoreItem xmlns:ds="http://schemas.openxmlformats.org/officeDocument/2006/customXml" ds:itemID="{370C9932-052A-4234-B377-CD6828F126DD}">
-  <ds:schemaRefs>
-    <ds:schemaRef ds:uri="http://schemas.microsoft.com/sharepoint/v3/contenttype/forms"/>
-  </ds:schemaRefs>
-</ds:datastoreItem>
 </file>
</xml_diff>

<commit_message>
adapted the exploratory analysis, still trying to figure out what analysis to report and how to write up the main meat of the study 3 results - might chat w/ ethan to get it lined up
</commit_message>
<xml_diff>
--- a/Dissertation Proposal/Restructure process/Dissertation Proposal Section Drafts/Combined final draft elements/Dissertation draft post study 3.docx
+++ b/Dissertation Proposal/Restructure process/Dissertation Proposal Section Drafts/Combined final draft elements/Dissertation draft post study 3.docx
@@ -12998,6 +12998,17 @@
         </w:rPr>
         <w:t xml:space="preserve"> Manipulation</w:t>
       </w:r>
+      <w:r>
+        <w:rPr>
+          <w:rFonts w:ascii="Calibri Light" w:eastAsia="Times New Roman" w:hAnsi="Calibri Light" w:cs="Times New Roman"/>
+          <w:b/>
+          <w:i/>
+          <w:color w:val="000000"/>
+          <w:sz w:val="28"/>
+          <w:szCs w:val="24"/>
+        </w:rPr>
+        <w:t xml:space="preserve"> on Support for [Topic]</w:t>
+      </w:r>
     </w:p>
     <w:p>
       <w:pPr>
@@ -13042,7 +13053,7 @@
           <w:rFonts w:ascii="Calibri" w:eastAsia="Calibri" w:hAnsi="Calibri" w:cs="Times New Roman"/>
         </w:rPr>
         <w:lastRenderedPageBreak/>
-        <w:t>belief change’ to test the homogeneity of variance assumption. To test H1, we conducted an ANCOVA model with our moral conviction manipulation as a between-subjects factor.</w:t>
+        <w:t>belief change’ to test the homogeneity of variance assumption. To test H1, we conducted an ANOVA model with our moral conviction manipulation as a between-subjects factor.</w:t>
       </w:r>
     </w:p>
     <w:p>
@@ -13057,7 +13068,37 @@
         <w:rPr>
           <w:rFonts w:ascii="Calibri" w:eastAsia="Calibri" w:hAnsi="Calibri" w:cs="Times New Roman"/>
         </w:rPr>
-        <w:t xml:space="preserve">There was mixed support for H1, as our moral conviction manipulation had no main effect on support for: 1) </w:t>
+        <w:t xml:space="preserve">There was mixed support for H1, </w:t>
+      </w:r>
+    </w:p>
+    <w:p>
+      <w:pPr>
+        <w:spacing w:after="100" w:afterAutospacing="1" w:line="480" w:lineRule="auto"/>
+        <w:ind w:firstLine="720"/>
+        <w:rPr>
+          <w:rFonts w:ascii="Calibri" w:eastAsia="Calibri" w:hAnsi="Calibri" w:cs="Times New Roman"/>
+        </w:rPr>
+      </w:pPr>
+    </w:p>
+    <w:p>
+      <w:pPr>
+        <w:spacing w:after="100" w:afterAutospacing="1" w:line="480" w:lineRule="auto"/>
+        <w:ind w:firstLine="720"/>
+        <w:rPr>
+          <w:rFonts w:ascii="Calibri" w:eastAsia="Calibri" w:hAnsi="Calibri" w:cs="Times New Roman"/>
+        </w:rPr>
+      </w:pPr>
+      <w:r>
+        <w:rPr>
+          <w:rFonts w:ascii="Calibri" w:eastAsia="Calibri" w:hAnsi="Calibri" w:cs="Times New Roman"/>
+        </w:rPr>
+        <w:t xml:space="preserve">### </w:t>
+      </w:r>
+      <w:r>
+        <w:rPr>
+          <w:rFonts w:ascii="Calibri" w:eastAsia="Calibri" w:hAnsi="Calibri" w:cs="Times New Roman"/>
+        </w:rPr>
+        <w:t xml:space="preserve">as our moral conviction manipulation had no main effect on support for: 1) </w:t>
       </w:r>
       <w:r>
         <w:rPr>
@@ -13521,6 +13562,7 @@
           <w:sz w:val="28"/>
           <w:szCs w:val="24"/>
         </w:rPr>
+        <w:lastRenderedPageBreak/>
         <w:t>Moral Conviction Manipulation – Level of Moral Conviction Regarding [Topic]</w:t>
       </w:r>
     </w:p>
@@ -13536,14 +13578,7 @@
         <w:rPr>
           <w:rFonts w:ascii="Calibri" w:eastAsia="Calibri" w:hAnsi="Calibri" w:cs="Times New Roman"/>
         </w:rPr>
-        <w:t xml:space="preserve">Each of our four ANCOVA models was composed of our dependent variable (quantified as level of moral conviction regarding [topic]), with condition and openness to belief change as our ‘simple effect’ predictors. We also plan on examining the interaction of ‘condition’ and ‘openness to belief change’ to test the homogeneity of variance assumption. To test H2, we </w:t>
-      </w:r>
-      <w:r>
-        <w:rPr>
-          <w:rFonts w:ascii="Calibri" w:eastAsia="Calibri" w:hAnsi="Calibri" w:cs="Times New Roman"/>
-        </w:rPr>
-        <w:lastRenderedPageBreak/>
-        <w:t>conducted an ANCOVA model with our moral conviction manipulation as a between-subjects factor.</w:t>
+        <w:t>Each of our four ANCOVA models was composed of our dependent variable (quantified as level of moral conviction regarding [topic]), with condition and openness to belief change as our ‘simple effect’ predictors. We also plan on examining the interaction of ‘condition’ and ‘openness to belief change’ to test the homogeneity of variance assumption. To test H2, we conducted an ANCOVA model with our moral conviction manipulation as a between-subjects factor.</w:t>
       </w:r>
     </w:p>
     <w:p>
@@ -13949,7 +13984,14 @@
         <w:rPr>
           <w:rFonts w:ascii="Calibri" w:eastAsia="Calibri" w:hAnsi="Calibri" w:cs="Times New Roman"/>
         </w:rPr>
-        <w:t xml:space="preserve"> openness to belief change,</w:t>
+        <w:t xml:space="preserve"> openness to </w:t>
+      </w:r>
+      <w:r>
+        <w:rPr>
+          <w:rFonts w:ascii="Calibri" w:eastAsia="Calibri" w:hAnsi="Calibri" w:cs="Times New Roman"/>
+        </w:rPr>
+        <w:lastRenderedPageBreak/>
+        <w:t>belief change,</w:t>
       </w:r>
       <w:r>
         <w:rPr>
@@ -13980,7 +14022,6 @@
           <w:rFonts w:ascii="Calibri" w:eastAsia="Calibri" w:hAnsi="Calibri" w:cs="Times New Roman"/>
           <w:noProof/>
         </w:rPr>
-        <w:lastRenderedPageBreak/>
         <w:drawing>
           <wp:inline distT="0" distB="0" distL="0" distR="0" wp14:anchorId="4E9A81C9" wp14:editId="69A40A80">
             <wp:extent cx="5939790" cy="3816350"/>
@@ -14149,7 +14190,13 @@
         <w:rPr>
           <w:rFonts w:ascii="Calibri" w:eastAsia="Calibri" w:hAnsi="Calibri" w:cs="Times New Roman"/>
         </w:rPr>
-        <w:t xml:space="preserve">all three of our topics had significant differences in topic familiarity </w:t>
+        <w:t xml:space="preserve">all three of our topics had significant differences in </w:t>
+      </w:r>
+      <w:r>
+        <w:rPr>
+          <w:rFonts w:ascii="Calibri" w:eastAsia="Calibri" w:hAnsi="Calibri" w:cs="Times New Roman"/>
+        </w:rPr>
+        <w:t>baseline openness to belief change a</w:t>
       </w:r>
       <w:r>
         <w:rPr>
@@ -14167,7 +14214,13 @@
         <w:rPr>
           <w:rFonts w:ascii="Calibri" w:eastAsia="Calibri" w:hAnsi="Calibri" w:cs="Times New Roman"/>
         </w:rPr>
-        <w:t xml:space="preserve"> </w:t>
+        <w:t xml:space="preserve"> Compared to our exploratory analysis from Study 2, we replicated the result that support for UHC is seen as significantly more open to belief change</w:t>
+      </w:r>
+      <w:r>
+        <w:rPr>
+          <w:rFonts w:ascii="Calibri" w:eastAsia="Calibri" w:hAnsi="Calibri" w:cs="Times New Roman"/>
+        </w:rPr>
+        <w:t xml:space="preserve"> than the topic of capital punishment. Additionally, we see significant differences for openness to belief change regarding AI in the workplace, which we did not see for our other two topics in Study 2 (climate change and exercise).</w:t>
       </w:r>
     </w:p>
     <w:p>
@@ -14361,6 +14414,12 @@
         <w:rPr>
           <w:rFonts w:ascii="Calibri" w:eastAsia="Calibri" w:hAnsi="Calibri" w:cs="Times New Roman"/>
         </w:rPr>
+        <w:t>a</w:t>
+      </w:r>
+      <w:r>
+        <w:rPr>
+          <w:rFonts w:ascii="Calibri" w:eastAsia="Calibri" w:hAnsi="Calibri" w:cs="Times New Roman"/>
+        </w:rPr>
         <w:t>t p &lt; .05</w:t>
       </w:r>
       <w:r>
@@ -14374,6 +14433,26 @@
           <w:rFonts w:ascii="Calibri" w:eastAsia="Calibri" w:hAnsi="Calibri" w:cs="Times New Roman"/>
         </w:rPr>
         <w:t xml:space="preserve"> </w:t>
+      </w:r>
+      <w:r>
+        <w:rPr>
+          <w:rFonts w:ascii="Calibri" w:eastAsia="Calibri" w:hAnsi="Calibri" w:cs="Times New Roman"/>
+        </w:rPr>
+        <w:t xml:space="preserve">We found that, contrary to </w:t>
+      </w:r>
+      <w:r>
+        <w:rPr>
+          <w:rFonts w:ascii="Calibri" w:eastAsia="Calibri" w:hAnsi="Calibri" w:cs="Times New Roman"/>
+          <w:i/>
+          <w:iCs/>
+        </w:rPr>
+        <w:t>a-priori</w:t>
+      </w:r>
+      <w:r>
+        <w:rPr>
+          <w:rFonts w:ascii="Calibri" w:eastAsia="Calibri" w:hAnsi="Calibri" w:cs="Times New Roman"/>
+        </w:rPr>
+        <w:t xml:space="preserve"> expectations, our study sample self-reported the greatest familiarity with the topic of AI in the workplace, less familiarity with capital punishment, and even less with UHC. Qualitatively, the mean score for AI familiarity falls firmly in the range of ‘moderately’ familiar, which is unexpected, given the relative novelty of the field of AI as a whole (as compared to universal health care, or capital punishment, which has been in existence for decades).</w:t>
       </w:r>
     </w:p>
     <w:p>
@@ -14559,21 +14638,69 @@
         <w:rPr>
           <w:rFonts w:ascii="Calibri" w:eastAsia="Calibri" w:hAnsi="Calibri" w:cs="Times New Roman"/>
         </w:rPr>
-        <w:t xml:space="preserve"> &lt; .001). A post hoc Tukey test showed that </w:t>
+        <w:t xml:space="preserve"> &lt; .001). </w:t>
+      </w:r>
+      <w:r>
+        <w:rPr>
+          <w:rFonts w:ascii="Calibri" w:eastAsia="Calibri" w:hAnsi="Calibri" w:cs="Times New Roman"/>
+        </w:rPr>
+        <w:t xml:space="preserve">A post hoc Tukey test showed that </w:t>
+      </w:r>
+      <w:r>
+        <w:rPr>
+          <w:rFonts w:ascii="Calibri" w:eastAsia="Calibri" w:hAnsi="Calibri" w:cs="Times New Roman"/>
+        </w:rPr>
+        <w:t xml:space="preserve">all three of our topics had significant differences </w:t>
+      </w:r>
+      <w:r>
+        <w:rPr>
+          <w:rFonts w:ascii="Calibri" w:eastAsia="Calibri" w:hAnsi="Calibri" w:cs="Times New Roman"/>
+        </w:rPr>
+        <w:t>in baseline moral conviction</w:t>
+      </w:r>
+      <w:r>
+        <w:rPr>
+          <w:rFonts w:ascii="Calibri" w:eastAsia="Calibri" w:hAnsi="Calibri" w:cs="Times New Roman"/>
+        </w:rPr>
+        <w:t xml:space="preserve"> a</w:t>
+      </w:r>
+      <w:r>
+        <w:rPr>
+          <w:rFonts w:ascii="Calibri" w:eastAsia="Calibri" w:hAnsi="Calibri" w:cs="Times New Roman"/>
+        </w:rPr>
+        <w:t>t p &lt; .05</w:t>
+      </w:r>
+      <w:r>
+        <w:rPr>
+          <w:rFonts w:ascii="Calibri" w:eastAsia="Calibri" w:hAnsi="Calibri" w:cs="Times New Roman"/>
+        </w:rPr>
+        <w:t>.</w:t>
+      </w:r>
+      <w:r>
+        <w:rPr>
+          <w:rFonts w:ascii="Calibri" w:eastAsia="Calibri" w:hAnsi="Calibri" w:cs="Times New Roman"/>
+        </w:rPr>
+        <w:t xml:space="preserve"> As compared to our </w:t>
       </w:r>
       <w:proofErr w:type="gramStart"/>
       <w:r>
         <w:rPr>
           <w:rFonts w:ascii="Calibri" w:eastAsia="Calibri" w:hAnsi="Calibri" w:cs="Times New Roman"/>
         </w:rPr>
-        <w:t>topic</w:t>
+        <w:t>exploratory</w:t>
       </w:r>
       <w:proofErr w:type="gramEnd"/>
       <w:r>
         <w:rPr>
           <w:rFonts w:ascii="Calibri" w:eastAsia="Calibri" w:hAnsi="Calibri" w:cs="Times New Roman"/>
         </w:rPr>
-        <w:t xml:space="preserve"> of exercise had significantly lower levels of moral conviction at p &lt; .05; there were no significant differences between any of the other topics on moral conviction.</w:t>
+        <w:t xml:space="preserve"> analysis in Study 2, none of our chosen topics were seen as lacking moral conviction (e.g., the exercise topic in Study 2 had a mean-value of 0 on the initial moral conviction scale). Additionally, </w:t>
+      </w:r>
+      <w:r>
+        <w:rPr>
+          <w:rFonts w:ascii="Calibri" w:eastAsia="Calibri" w:hAnsi="Calibri" w:cs="Times New Roman"/>
+        </w:rPr>
+        <w:t>we found that usage of AI in the workplace was held with the lowest, but still not nonzero amount of conviction, as compared to our other two topics.</w:t>
       </w:r>
     </w:p>
     <w:p>
@@ -14593,60 +14720,6 @@
         <w:spacing w:after="100" w:afterAutospacing="1" w:line="480" w:lineRule="auto"/>
         <w:ind w:firstLine="720"/>
       </w:pPr>
-      <w:r>
-        <w:rPr>
-          <w:noProof/>
-        </w:rPr>
-        <w:lastRenderedPageBreak/>
-        <w:drawing>
-          <wp:inline distT="0" distB="0" distL="0" distR="0" wp14:anchorId="4A24E2E1" wp14:editId="0420B9D1">
-            <wp:extent cx="5934710" cy="4744720"/>
-            <wp:effectExtent l="0" t="0" r="8890" b="0"/>
-            <wp:docPr id="1309696804" name="Picture 3" descr="A diagram with colored squares&#10;&#10;Description automatically generated"/>
-            <wp:cNvGraphicFramePr>
-              <a:graphicFrameLocks xmlns:a="http://schemas.openxmlformats.org/drawingml/2006/main" noChangeAspect="1"/>
-            </wp:cNvGraphicFramePr>
-            <a:graphic xmlns:a="http://schemas.openxmlformats.org/drawingml/2006/main">
-              <a:graphicData uri="http://schemas.openxmlformats.org/drawingml/2006/picture">
-                <pic:pic xmlns:pic="http://schemas.openxmlformats.org/drawingml/2006/picture">
-                  <pic:nvPicPr>
-                    <pic:cNvPr id="1957772249" name="Picture 3" descr="A diagram with colored squares&#10;&#10;Description automatically generated"/>
-                    <pic:cNvPicPr>
-                      <a:picLocks noChangeAspect="1" noChangeArrowheads="1"/>
-                    </pic:cNvPicPr>
-                  </pic:nvPicPr>
-                  <pic:blipFill>
-                    <a:blip r:embed="rId11">
-                      <a:extLst>
-                        <a:ext uri="{28A0092B-C50C-407E-A947-70E740481C1C}">
-                          <a14:useLocalDpi xmlns:a14="http://schemas.microsoft.com/office/drawing/2010/main" val="0"/>
-                        </a:ext>
-                      </a:extLst>
-                    </a:blip>
-                    <a:srcRect/>
-                    <a:stretch>
-                      <a:fillRect/>
-                    </a:stretch>
-                  </pic:blipFill>
-                  <pic:spPr bwMode="auto">
-                    <a:xfrm>
-                      <a:off x="0" y="0"/>
-                      <a:ext cx="5934710" cy="4744720"/>
-                    </a:xfrm>
-                    <a:prstGeom prst="rect">
-                      <a:avLst/>
-                    </a:prstGeom>
-                    <a:noFill/>
-                    <a:ln>
-                      <a:noFill/>
-                    </a:ln>
-                  </pic:spPr>
-                </pic:pic>
-              </a:graphicData>
-            </a:graphic>
-          </wp:inline>
-        </w:drawing>
-      </w:r>
     </w:p>
     <w:p>
       <w:pPr>
@@ -14705,15 +14778,7 @@
           <w:rFonts w:ascii="Calibri" w:eastAsia="Calibri" w:hAnsi="Calibri" w:cs="Times New Roman"/>
           <w:szCs w:val="24"/>
         </w:rPr>
-        <w:t xml:space="preserve"> [topic]. Notably, we did see that openness to belief change did have a significant main effect. Secondly, we found mixed evidence supporting H2, namely, that while our moral conviction manipulation did not directly affect moral conviction towards [topic], the individual difference </w:t>
-      </w:r>
-      <w:r>
-        <w:rPr>
-          <w:rFonts w:ascii="Calibri" w:eastAsia="Calibri" w:hAnsi="Calibri" w:cs="Times New Roman"/>
-          <w:szCs w:val="24"/>
-        </w:rPr>
-        <w:lastRenderedPageBreak/>
-        <w:t>of greater openness to change did accurately predict increased moral conviction. Additionally, our exploratory analyses replicated previous findings by Wright and colleagues, indicating that exercise is a topic not generally viewed with moral conviction, and that climate change, capital punishment, and universal health care are. Furthermore, we found a novel result indicating that the topic of UHC had significantly greater openness to belief change.</w:t>
+        <w:t xml:space="preserve"> [topic]. Notably, we did see that openness to belief change did have a significant main effect. Secondly, we found mixed evidence supporting H2, namely, that while our moral conviction manipulation did not directly affect moral conviction towards [topic], the individual difference of greater openness to change did accurately predict increased moral conviction. Additionally, our exploratory analyses replicated previous findings by Wright and colleagues, indicating that exercise is a topic not generally viewed with moral conviction, and that climate change, capital punishment, and universal health care are. Furthermore, we found a novel result indicating that the topic of UHC had significantly greater openness to belief change.</w:t>
       </w:r>
     </w:p>
     <w:p>
@@ -14730,7 +14795,15 @@
           <w:rFonts w:ascii="Calibri" w:eastAsia="Calibri" w:hAnsi="Calibri" w:cs="Times New Roman"/>
           <w:szCs w:val="24"/>
         </w:rPr>
-        <w:t>Given that we were able to successfully find a non-polarized topic for comparison, the next step is to empirically test the relationship between moral conviction and social consensus. Specifically, we wish to see if we can increase the effectiveness of social consensus by decreasing moral conviction, and conversely, if we can experimentally ‘inoculate’ individuals against the effect of social consensus by increasing their perceived moral conviction. Additionally, given that we plan to manipulate social consensus and moral conviction, we also plan to test if the results of Studies 1 and 2 are able to successfully replicate. With this issue in mind (empirically testing the relationship between social consensus and moral conviction), Study 3 was initiated.</w:t>
+        <w:t xml:space="preserve">Given that we were able to successfully find a non-polarized topic for comparison, the next step is to empirically test the relationship between moral conviction and social consensus. Specifically, we wish to see if we can increase the effectiveness of social consensus by decreasing moral conviction, and conversely, if we can experimentally ‘inoculate’ individuals against the effect of social consensus by increasing their perceived moral conviction. Additionally, given that we plan to manipulate social consensus and moral conviction, we also plan to test if the results of Studies 1 and 2 are able to successfully replicate. With this issue in </w:t>
+      </w:r>
+      <w:r>
+        <w:rPr>
+          <w:rFonts w:ascii="Calibri" w:eastAsia="Calibri" w:hAnsi="Calibri" w:cs="Times New Roman"/>
+          <w:szCs w:val="24"/>
+        </w:rPr>
+        <w:lastRenderedPageBreak/>
+        <w:t>mind (empirically testing the relationship between social consensus and moral conviction), Study 3 was initiated.</w:t>
       </w:r>
     </w:p>
     <w:p>
@@ -14962,7 +15035,6 @@
         <w:ind w:hanging="720"/>
       </w:pPr>
       <w:r>
-        <w:lastRenderedPageBreak/>
         <w:t xml:space="preserve">Alspaugh, A., </w:t>
       </w:r>
       <w:proofErr w:type="spellStart"/>
@@ -15364,6 +15436,7 @@
         <w:ind w:hanging="720"/>
       </w:pPr>
       <w:r>
+        <w:lastRenderedPageBreak/>
         <w:t xml:space="preserve">Cole Wright, J., Cullum, J., &amp; Schwab, N. (2008). The Cognitive and Affective Dimensions of Moral Conviction: Implications for Attitudinal and Behavioral Measures of Interpersonal Tolerance. </w:t>
       </w:r>
       <w:r>
@@ -15486,7 +15559,6 @@
         <w:ind w:hanging="720"/>
       </w:pPr>
       <w:r>
-        <w:lastRenderedPageBreak/>
         <w:t xml:space="preserve">Davis, W., &amp; Davis, W. (2020). Antarctic Winds: Pacemaker of Global Warming, Global Cooling, and the Collapse of Civilizations. </w:t>
       </w:r>
       <w:r>
@@ -15844,6 +15916,7 @@
         <w:ind w:hanging="720"/>
       </w:pPr>
       <w:r>
+        <w:lastRenderedPageBreak/>
         <w:t xml:space="preserve">Finegold, K., Conmy, A., Chu, R. C., Bosworth, A., &amp; Sommers, B. D. (2021). </w:t>
       </w:r>
       <w:r>
@@ -15938,7 +16011,6 @@
         <w:ind w:hanging="720"/>
       </w:pPr>
       <w:r>
-        <w:lastRenderedPageBreak/>
         <w:t xml:space="preserve">Gibson, J. (2023). </w:t>
       </w:r>
       <w:r>
@@ -16231,7 +16303,11 @@
       </w:r>
       <w:proofErr w:type="spellEnd"/>
       <w:r>
-        <w:t xml:space="preserve">, M., Johnson, A. G., Amin, A. B., Ali, A. R., Scobie, H. M., &amp; Swerdlow, D. L. (2023). Estimated preventable COVID-19-associated deaths due to non-vaccination in the United States. </w:t>
+        <w:t xml:space="preserve">, M., Johnson, A. G., Amin, A. B., Ali, A. R., Scobie, H. M., &amp; Swerdlow, D. L. (2023). Estimated preventable COVID-19-associated deaths due to non-vaccination in the </w:t>
+      </w:r>
+      <w:r>
+        <w:lastRenderedPageBreak/>
+        <w:t xml:space="preserve">United States. </w:t>
       </w:r>
       <w:r>
         <w:rPr>
@@ -16369,7 +16445,6 @@
         <w:ind w:hanging="720"/>
       </w:pPr>
       <w:r>
-        <w:lastRenderedPageBreak/>
         <w:t xml:space="preserve">Kidder, C. K. (n.d.). </w:t>
       </w:r>
       <w:r>
@@ -16799,6 +16874,7 @@
         <w:ind w:hanging="720"/>
       </w:pPr>
       <w:r>
+        <w:lastRenderedPageBreak/>
         <w:t xml:space="preserve">O’Keefe, D. J. (2016). Persuasion and Social Influence. In K. B. Jensen, E. W. Rothenbuhler, J. D. Pooley, &amp; R. T. Craig (Eds.), </w:t>
       </w:r>
       <w:r>
@@ -16945,7 +17021,6 @@
         <w:ind w:hanging="720"/>
       </w:pPr>
       <w:r>
-        <w:lastRenderedPageBreak/>
         <w:t xml:space="preserve">Pew Research Center. (2020). </w:t>
       </w:r>
       <w:r>
@@ -17307,6 +17382,7 @@
       </w:pPr>
       <w:proofErr w:type="spellStart"/>
       <w:r>
+        <w:lastRenderedPageBreak/>
         <w:t>Skitka</w:t>
       </w:r>
       <w:proofErr w:type="spellEnd"/>
@@ -17449,7 +17525,6 @@
       </w:pPr>
       <w:proofErr w:type="spellStart"/>
       <w:r>
-        <w:lastRenderedPageBreak/>
         <w:t>Skitka</w:t>
       </w:r>
       <w:proofErr w:type="spellEnd"/>
@@ -17841,6 +17916,7 @@
         <w:ind w:hanging="720"/>
       </w:pPr>
       <w:r>
+        <w:lastRenderedPageBreak/>
         <w:t xml:space="preserve">Tversky, A., &amp; Kahneman, D. (1974). Judgment under Uncertainty: Heuristics and Biases: Biases in judgments reveal some heuristics of thinking under uncertainty. </w:t>
       </w:r>
       <w:r>
@@ -17963,7 +18039,6 @@
         <w:ind w:hanging="720"/>
       </w:pPr>
       <w:r>
-        <w:lastRenderedPageBreak/>
         <w:t xml:space="preserve">Van </w:t>
       </w:r>
       <w:proofErr w:type="spellStart"/>
@@ -18245,6 +18320,7 @@
       <w:bookmarkStart w:id="67" w:name="_Toc173848418"/>
       <w:bookmarkStart w:id="68" w:name="_Toc190088159"/>
       <w:r>
+        <w:lastRenderedPageBreak/>
         <w:t>Appendices</w:t>
       </w:r>
       <w:bookmarkEnd w:id="67"/>
@@ -18307,11 +18383,7 @@
       </w:r>
       <w:r>
         <w:br/>
-        <w:t xml:space="preserve">You are being asked to participate in a research study. The purpose of the research study is to examine what characteristics issues, and the individuals assessing those issues, have in determining the accuracy of recollection. You are being asked for this study to predict what you </w:t>
-      </w:r>
-      <w:r>
-        <w:lastRenderedPageBreak/>
-        <w:t>believe American public sentiment in 2018 was on several social and scientific issues. Possible benefits include an improved understanding of how social perception can change over time, as well as concrete information on what American public perception in 2018 was like on several critical issues that are still relevant today. Some possible risks may include discomfort from the participant if they feel strongly about and or disagree with what was surveyed to be American public opinion in 2018 on several issues.</w:t>
+        <w:t>You are being asked to participate in a research study. The purpose of the research study is to examine what characteristics issues, and the individuals assessing those issues, have in determining the accuracy of recollection. You are being asked for this study to predict what you believe American public sentiment in 2018 was on several social and scientific issues. Possible benefits include an improved understanding of how social perception can change over time, as well as concrete information on what American public perception in 2018 was like on several critical issues that are still relevant today. Some possible risks may include discomfort from the participant if they feel strongly about and or disagree with what was surveyed to be American public opinion in 2018 on several issues.</w:t>
       </w:r>
       <w:r>
         <w:br/>
@@ -18389,7 +18461,11 @@
       </w:r>
       <w:r>
         <w:br/>
-        <w:t>We believe the main direct benefit to an individual will be the educational benefit of having accurate understanding of American public opinion, circa 2018. Furthermore, we believe that there will be indirect benefits to society as a whole by gleaning a greater understanding of what characteristics improve memory recall. Ideally, this could lead to media coverage of pertinent events being even more easily memorable to the general public, enhancing mass understanding of contemporary issues.</w:t>
+        <w:t xml:space="preserve">We believe the main direct benefit to an individual will be the educational benefit of having </w:t>
+      </w:r>
+      <w:r>
+        <w:lastRenderedPageBreak/>
+        <w:t>accurate understanding of American public opinion, circa 2018. Furthermore, we believe that there will be indirect benefits to society as a whole by gleaning a greater understanding of what characteristics improve memory recall. Ideally, this could lead to media coverage of pertinent events being even more easily memorable to the general public, enhancing mass understanding of contemporary issues.</w:t>
       </w:r>
       <w:r>
         <w:br/>
@@ -18409,11 +18485,7 @@
       </w:r>
       <w:r>
         <w:br/>
-        <w:t xml:space="preserve">There are minimal risks expected when taking part in this study. The most likely risk will be discomfort if our participant strongly disagrees with the information on American public opinion that we have presented. To help lower these possible risks, we will ensure that the information on American public opinion, circa 2018, accurately reflects what we believe to be the ‘true’ </w:t>
-      </w:r>
-      <w:r>
-        <w:lastRenderedPageBreak/>
-        <w:t>state of social consensus on these issues at that time. We will tell you about any new information we learn that may affect your decision to continue to participate in this study.</w:t>
+        <w:t>There are minimal risks expected when taking part in this study. The most likely risk will be discomfort if our participant strongly disagrees with the information on American public opinion that we have presented. To help lower these possible risks, we will ensure that the information on American public opinion, circa 2018, accurately reflects what we believe to be the ‘true’ state of social consensus on these issues at that time. We will tell you about any new information we learn that may affect your decision to continue to participate in this study.</w:t>
       </w:r>
       <w:r>
         <w:br/>
@@ -18508,6 +18580,7 @@
         <w:br/>
       </w:r>
       <w:r>
+        <w:lastRenderedPageBreak/>
         <w:br/>
         <w:t>If you have questions about this study or experience a research-related injury, you can contact the Primary Investigator at sxdff5@mail.missouri.edu, or at 573-882-6860. If you have questions about your rights as a research participant, please contact the University of Missouri Institutional Review Board (IRB) at 573-882-3181 or muresearchirb@missouri.edu. The IRB is a group of people who review research studies to make sure the rights and welfare of participants are protected. If you want to talk privately about any concerns or issues related to your participation, you may contact the Research Participant Advocacy at 888-280-5002 (a free call) or email muresearchrpa@missouri.edu.</w:t>
       </w:r>
@@ -18529,9 +18602,6 @@
       </w:r>
       <w:r>
         <w:br/>
-      </w:r>
-      <w:r>
-        <w:lastRenderedPageBreak/>
         <w:t>You can ask the researcher to provide you with a copy of this consent for your records, or you can save a copy of this consent if it has already been provided to you. We appreciate your consideration to participate in this study.</w:t>
       </w:r>
     </w:p>
@@ -18584,6 +18654,7 @@
     </w:p>
     <w:p>
       <w:r>
+        <w:lastRenderedPageBreak/>
         <w:t>If you have any concerns about your participation or the data you provided during the study, please discuss these concerns with us. We will be happy to provide you with any explanations or information to ease your concerns.</w:t>
       </w:r>
     </w:p>
@@ -18635,7 +18706,6 @@
     <w:p>
       <w:proofErr w:type="gramStart"/>
       <w:r>
-        <w:lastRenderedPageBreak/>
         <w:t>Additionally</w:t>
       </w:r>
       <w:proofErr w:type="gramEnd"/>
@@ -18723,8 +18793,9 @@
         <w:rPr>
           <w:noProof/>
         </w:rPr>
+        <w:lastRenderedPageBreak/>
         <w:drawing>
-          <wp:inline distT="0" distB="0" distL="0" distR="0" wp14:anchorId="3578B7FA" wp14:editId="2F9C8AF5">
+          <wp:inline distT="0" distB="0" distL="0" distR="0" wp14:anchorId="3578B7FA" wp14:editId="637D3E65">
             <wp:extent cx="5932805" cy="2113915"/>
             <wp:effectExtent l="0" t="0" r="0" b="635"/>
             <wp:docPr id="174948303" name="Picture 2"/>
@@ -18784,9 +18855,8 @@
         <w:rPr>
           <w:noProof/>
         </w:rPr>
-        <w:lastRenderedPageBreak/>
         <w:drawing>
-          <wp:inline distT="0" distB="0" distL="0" distR="0" wp14:anchorId="4DEAAD01" wp14:editId="46330D93">
+          <wp:inline distT="0" distB="0" distL="0" distR="0" wp14:anchorId="4DEAAD01" wp14:editId="6B0CC20C">
             <wp:extent cx="5939790" cy="1741170"/>
             <wp:effectExtent l="0" t="0" r="3810" b="0"/>
             <wp:docPr id="1771988288" name="Picture 3"/>
@@ -18846,6 +18916,7 @@
         <w:rPr>
           <w:noProof/>
         </w:rPr>
+        <w:lastRenderedPageBreak/>
         <w:drawing>
           <wp:inline distT="0" distB="0" distL="0" distR="0" wp14:anchorId="39C74810" wp14:editId="1C326FEE">
             <wp:extent cx="5939790" cy="3569970"/>
@@ -18907,7 +18978,7 @@
           <w:noProof/>
         </w:rPr>
         <w:drawing>
-          <wp:inline distT="0" distB="0" distL="0" distR="0" wp14:anchorId="19BCDA66" wp14:editId="25E4663E">
+          <wp:inline distT="0" distB="0" distL="0" distR="0" wp14:anchorId="19BCDA66" wp14:editId="14D5D9AF">
             <wp:extent cx="6570053" cy="1375258"/>
             <wp:effectExtent l="0" t="0" r="2540" b="0"/>
             <wp:docPr id="402092963" name="Picture 6"/>
@@ -18966,9 +19037,8 @@
         <w:rPr>
           <w:noProof/>
         </w:rPr>
-        <w:lastRenderedPageBreak/>
         <w:drawing>
-          <wp:inline distT="0" distB="0" distL="0" distR="0" wp14:anchorId="100CF4D4" wp14:editId="476FC4F9">
+          <wp:inline distT="0" distB="0" distL="0" distR="0" wp14:anchorId="100CF4D4" wp14:editId="78E21894">
             <wp:extent cx="5932805" cy="577850"/>
             <wp:effectExtent l="0" t="0" r="0" b="0"/>
             <wp:docPr id="1380279329" name="Picture 7"/>
@@ -19027,6 +19097,7 @@
         <w:rPr>
           <w:noProof/>
         </w:rPr>
+        <w:lastRenderedPageBreak/>
         <w:drawing>
           <wp:inline distT="0" distB="0" distL="0" distR="0" wp14:anchorId="01DB9734" wp14:editId="530E3560">
             <wp:extent cx="5939790" cy="1748155"/>
@@ -24232,6 +24303,15 @@
 </file>
 
 <file path=customXml/item2.xml><?xml version="1.0" encoding="utf-8"?>
+<?mso-contentType ?>
+<FormTemplates xmlns="http://schemas.microsoft.com/sharepoint/v3/contenttype/forms">
+  <Display>DocumentLibraryForm</Display>
+  <Edit>DocumentLibraryForm</Edit>
+  <New>DocumentLibraryForm</New>
+</FormTemplates>
+</file>
+
+<file path=customXml/item3.xml><?xml version="1.0" encoding="utf-8"?>
 <ct:contentTypeSchema xmlns:ct="http://schemas.microsoft.com/office/2006/metadata/contentType" xmlns:ma="http://schemas.microsoft.com/office/2006/metadata/properties/metaAttributes" ct:_="" ma:_="" ma:contentTypeName="Document" ma:contentTypeID="0x0101007402516817E1A7498C41FD15FE0A9B79" ma:contentTypeVersion="18" ma:contentTypeDescription="Create a new document." ma:contentTypeScope="" ma:versionID="d1edb8ae1068c066e3aa67851cd24313">
   <xsd:schema xmlns:xsd="http://www.w3.org/2001/XMLSchema" xmlns:xs="http://www.w3.org/2001/XMLSchema" xmlns:p="http://schemas.microsoft.com/office/2006/metadata/properties" xmlns:ns1="http://schemas.microsoft.com/sharepoint/v3" xmlns:ns3="6015b09f-5043-4f49-8a7b-9772bd5932db" xmlns:ns4="e31052eb-2b6e-4c50-9a35-05cb7ca444e7" targetNamespace="http://schemas.microsoft.com/office/2006/metadata/properties" ma:root="true" ma:fieldsID="ae4a153232ce27f936899b0a16c01a76" ns1:_="" ns3:_="" ns4:_="">
     <xsd:import namespace="http://schemas.microsoft.com/sharepoint/v3"/>
@@ -24489,7 +24569,7 @@
 </ct:contentTypeSchema>
 </file>
 
-<file path=customXml/item3.xml><?xml version="1.0" encoding="utf-8"?>
+<file path=customXml/item4.xml><?xml version="1.0" encoding="utf-8"?>
 <p:properties xmlns:p="http://schemas.microsoft.com/office/2006/metadata/properties" xmlns:xsi="http://www.w3.org/2001/XMLSchema-instance" xmlns:pc="http://schemas.microsoft.com/office/infopath/2007/PartnerControls">
   <documentManagement>
     <_ip_UnifiedCompliancePolicyUIAction xmlns="http://schemas.microsoft.com/sharepoint/v3" xsi:nil="true"/>
@@ -24497,15 +24577,6 @@
     <_activity xmlns="6015b09f-5043-4f49-8a7b-9772bd5932db" xsi:nil="true"/>
   </documentManagement>
 </p:properties>
-</file>
-
-<file path=customXml/item4.xml><?xml version="1.0" encoding="utf-8"?>
-<?mso-contentType ?>
-<FormTemplates xmlns="http://schemas.microsoft.com/sharepoint/v3/contenttype/forms">
-  <Display>DocumentLibraryForm</Display>
-  <Edit>DocumentLibraryForm</Edit>
-  <New>DocumentLibraryForm</New>
-</FormTemplates>
 </file>
 
 <file path=customXml/itemProps1.xml><?xml version="1.0" encoding="utf-8"?>
@@ -24517,6 +24588,14 @@
 </file>
 
 <file path=customXml/itemProps2.xml><?xml version="1.0" encoding="utf-8"?>
+<ds:datastoreItem xmlns:ds="http://schemas.openxmlformats.org/officeDocument/2006/customXml" ds:itemID="{370C9932-052A-4234-B377-CD6828F126DD}">
+  <ds:schemaRefs>
+    <ds:schemaRef ds:uri="http://schemas.microsoft.com/sharepoint/v3/contenttype/forms"/>
+  </ds:schemaRefs>
+</ds:datastoreItem>
+</file>
+
+<file path=customXml/itemProps3.xml><?xml version="1.0" encoding="utf-8"?>
 <ds:datastoreItem xmlns:ds="http://schemas.openxmlformats.org/officeDocument/2006/customXml" ds:itemID="{C6EFD1AA-79DC-4D68-94B0-05633BB8F7BB}">
   <ds:schemaRefs>
     <ds:schemaRef ds:uri="http://schemas.microsoft.com/office/2006/metadata/contentType"/>
@@ -24536,7 +24615,7 @@
 </ds:datastoreItem>
 </file>
 
-<file path=customXml/itemProps3.xml><?xml version="1.0" encoding="utf-8"?>
+<file path=customXml/itemProps4.xml><?xml version="1.0" encoding="utf-8"?>
 <ds:datastoreItem xmlns:ds="http://schemas.openxmlformats.org/officeDocument/2006/customXml" ds:itemID="{21B7DAEB-1464-40C2-A52C-8AD4BE0C9E8F}">
   <ds:schemaRefs>
     <ds:schemaRef ds:uri="http://schemas.microsoft.com/office/2006/metadata/properties"/>
@@ -24545,12 +24624,4 @@
     <ds:schemaRef ds:uri="6015b09f-5043-4f49-8a7b-9772bd5932db"/>
   </ds:schemaRefs>
 </ds:datastoreItem>
-</file>
-
-<file path=customXml/itemProps4.xml><?xml version="1.0" encoding="utf-8"?>
-<ds:datastoreItem xmlns:ds="http://schemas.openxmlformats.org/officeDocument/2006/customXml" ds:itemID="{370C9932-052A-4234-B377-CD6828F126DD}">
-  <ds:schemaRefs>
-    <ds:schemaRef ds:uri="http://schemas.microsoft.com/sharepoint/v3/contenttype/forms"/>
-  </ds:schemaRefs>
-</ds:datastoreItem>
 </file>
</xml_diff>